<commit_message>
refs #6378 - fix templates.
</commit_message>
<xml_diff>
--- a/docroot/modules/iucn/iucn_assessment/data/export/assessment_export_tpl_2017.docx
+++ b/docroot/modules/iucn/iucn_assessment/data/export/assessment_export_tpl_2017.docx
@@ -26,19 +26,7 @@
         <w:rPr>
           <w:rFonts w:ascii="Arial" w:hAnsi="Arial"/>
         </w:rPr>
-        <w:t xml:space="preserve">Date </w:t>
-      </w:r>
-      <w:r>
-        <w:rPr>
-          <w:rFonts w:ascii="Arial" w:hAnsi="Arial"/>
-        </w:rPr>
-        <w:t>finalised:</w:t>
-      </w:r>
-      <w:r>
-        <w:rPr>
-          <w:rFonts w:ascii="Arial" w:hAnsi="Arial"/>
-        </w:rPr>
-        <w:t xml:space="preserve"> ${</w:t>
+        <w:t>Date finalised: ${</w:t>
       </w:r>
       <w:r>
         <w:rPr>
@@ -155,16 +143,16 @@
         <w:tblLook w:val="04a0" w:noVBand="1" w:noHBand="0" w:lastColumn="0" w:firstColumn="1" w:lastRow="0" w:firstRow="1"/>
       </w:tblPr>
       <w:tblGrid>
-        <w:gridCol w:w="342"/>
+        <w:gridCol w:w="340"/>
         <w:gridCol w:w="2903"/>
-        <w:gridCol w:w="9923"/>
-        <w:gridCol w:w="801"/>
+        <w:gridCol w:w="9622"/>
+        <w:gridCol w:w="1104"/>
       </w:tblGrid>
       <w:tr>
         <w:trPr/>
         <w:tc>
           <w:tcPr>
-            <w:tcW w:w="342" w:type="dxa"/>
+            <w:tcW w:w="340" w:type="dxa"/>
             <w:tcBorders>
               <w:top w:val="single" w:sz="6" w:space="0" w:color="000000"/>
               <w:left w:val="single" w:sz="6" w:space="0" w:color="000000"/>
@@ -232,7 +220,7 @@
         </w:tc>
         <w:tc>
           <w:tcPr>
-            <w:tcW w:w="9923" w:type="dxa"/>
+            <w:tcW w:w="9622" w:type="dxa"/>
             <w:tcBorders>
               <w:top w:val="single" w:sz="6" w:space="0" w:color="000000"/>
               <w:left w:val="single" w:sz="6" w:space="0" w:color="000000"/>
@@ -266,7 +254,7 @@
         </w:tc>
         <w:tc>
           <w:tcPr>
-            <w:tcW w:w="801" w:type="dxa"/>
+            <w:tcW w:w="1104" w:type="dxa"/>
             <w:tcBorders>
               <w:top w:val="single" w:sz="6" w:space="0" w:color="000000"/>
               <w:left w:val="single" w:sz="6" w:space="0" w:color="000000"/>
@@ -303,7 +291,7 @@
         <w:trPr/>
         <w:tc>
           <w:tcPr>
-            <w:tcW w:w="342" w:type="dxa"/>
+            <w:tcW w:w="340" w:type="dxa"/>
             <w:tcBorders>
               <w:top w:val="single" w:sz="6" w:space="0" w:color="000000"/>
               <w:left w:val="single" w:sz="6" w:space="0" w:color="000000"/>
@@ -434,7 +422,7 @@
         </w:tc>
         <w:tc>
           <w:tcPr>
-            <w:tcW w:w="9923" w:type="dxa"/>
+            <w:tcW w:w="9622" w:type="dxa"/>
             <w:tcBorders>
               <w:top w:val="single" w:sz="6" w:space="0" w:color="000000"/>
               <w:left w:val="single" w:sz="6" w:space="0" w:color="000000"/>
@@ -478,7 +466,7 @@
         </w:tc>
         <w:tc>
           <w:tcPr>
-            <w:tcW w:w="801" w:type="dxa"/>
+            <w:tcW w:w="1104" w:type="dxa"/>
             <w:tcBorders>
               <w:top w:val="single" w:sz="6" w:space="0" w:color="000000"/>
               <w:left w:val="single" w:sz="6" w:space="0" w:color="000000"/>
@@ -575,15 +563,15 @@
         <w:tblLook w:val="04a0" w:noVBand="1" w:noHBand="0" w:lastColumn="0" w:firstColumn="1" w:lastRow="0" w:firstRow="1"/>
       </w:tblPr>
       <w:tblGrid>
-        <w:gridCol w:w="340"/>
-        <w:gridCol w:w="2623"/>
-        <w:gridCol w:w="11007"/>
+        <w:gridCol w:w="339"/>
+        <w:gridCol w:w="2622"/>
+        <w:gridCol w:w="11009"/>
       </w:tblGrid>
       <w:tr>
         <w:trPr/>
         <w:tc>
           <w:tcPr>
-            <w:tcW w:w="340" w:type="dxa"/>
+            <w:tcW w:w="339" w:type="dxa"/>
             <w:tcBorders>
               <w:top w:val="single" w:sz="6" w:space="0" w:color="000000"/>
               <w:left w:val="single" w:sz="6" w:space="0" w:color="000000"/>
@@ -617,7 +605,7 @@
         </w:tc>
         <w:tc>
           <w:tcPr>
-            <w:tcW w:w="2623" w:type="dxa"/>
+            <w:tcW w:w="2622" w:type="dxa"/>
             <w:tcBorders>
               <w:top w:val="single" w:sz="6" w:space="0" w:color="000000"/>
               <w:left w:val="single" w:sz="6" w:space="0" w:color="000000"/>
@@ -651,7 +639,7 @@
         </w:tc>
         <w:tc>
           <w:tcPr>
-            <w:tcW w:w="11007" w:type="dxa"/>
+            <w:tcW w:w="11009" w:type="dxa"/>
             <w:tcBorders>
               <w:top w:val="single" w:sz="6" w:space="0" w:color="000000"/>
               <w:left w:val="single" w:sz="6" w:space="0" w:color="000000"/>
@@ -688,7 +676,7 @@
         <w:trPr/>
         <w:tc>
           <w:tcPr>
-            <w:tcW w:w="340" w:type="dxa"/>
+            <w:tcW w:w="339" w:type="dxa"/>
             <w:tcBorders>
               <w:top w:val="single" w:sz="6" w:space="0" w:color="000000"/>
               <w:left w:val="single" w:sz="6" w:space="0" w:color="000000"/>
@@ -718,7 +706,7 @@
         </w:tc>
         <w:tc>
           <w:tcPr>
-            <w:tcW w:w="2623" w:type="dxa"/>
+            <w:tcW w:w="2622" w:type="dxa"/>
             <w:tcBorders>
               <w:top w:val="single" w:sz="6" w:space="0" w:color="000000"/>
               <w:left w:val="single" w:sz="6" w:space="0" w:color="000000"/>
@@ -748,7 +736,7 @@
         </w:tc>
         <w:tc>
           <w:tcPr>
-            <w:tcW w:w="11007" w:type="dxa"/>
+            <w:tcW w:w="11009" w:type="dxa"/>
             <w:tcBorders>
               <w:top w:val="single" w:sz="6" w:space="0" w:color="000000"/>
               <w:left w:val="single" w:sz="6" w:space="0" w:color="000000"/>
@@ -850,12 +838,12 @@
       <w:tblGrid>
         <w:gridCol w:w="1144"/>
         <w:gridCol w:w="1373"/>
-        <w:gridCol w:w="1630"/>
-        <w:gridCol w:w="1800"/>
-        <w:gridCol w:w="2506"/>
+        <w:gridCol w:w="1629"/>
+        <w:gridCol w:w="1799"/>
+        <w:gridCol w:w="2505"/>
         <w:gridCol w:w="900"/>
         <w:gridCol w:w="3688"/>
-        <w:gridCol w:w="927"/>
+        <w:gridCol w:w="930"/>
       </w:tblGrid>
       <w:tr>
         <w:trPr/>
@@ -929,7 +917,7 @@
         </w:tc>
         <w:tc>
           <w:tcPr>
-            <w:tcW w:w="1630" w:type="dxa"/>
+            <w:tcW w:w="1629" w:type="dxa"/>
             <w:tcBorders>
               <w:top w:val="single" w:sz="6" w:space="0" w:color="000000"/>
               <w:left w:val="single" w:sz="6" w:space="0" w:color="000000"/>
@@ -963,7 +951,7 @@
         </w:tc>
         <w:tc>
           <w:tcPr>
-            <w:tcW w:w="1800" w:type="dxa"/>
+            <w:tcW w:w="1799" w:type="dxa"/>
             <w:tcBorders>
               <w:top w:val="single" w:sz="6" w:space="0" w:color="000000"/>
               <w:left w:val="single" w:sz="6" w:space="0" w:color="000000"/>
@@ -997,7 +985,7 @@
         </w:tc>
         <w:tc>
           <w:tcPr>
-            <w:tcW w:w="2506" w:type="dxa"/>
+            <w:tcW w:w="2505" w:type="dxa"/>
             <w:tcBorders>
               <w:top w:val="single" w:sz="6" w:space="0" w:color="000000"/>
               <w:left w:val="single" w:sz="6" w:space="0" w:color="000000"/>
@@ -1107,7 +1095,7 @@
         </w:tc>
         <w:tc>
           <w:tcPr>
-            <w:tcW w:w="927" w:type="dxa"/>
+            <w:tcW w:w="930" w:type="dxa"/>
             <w:tcBorders>
               <w:top w:val="single" w:sz="6" w:space="0" w:color="000000"/>
               <w:left w:val="single" w:sz="6" w:space="0" w:color="000000"/>
@@ -1251,7 +1239,7 @@
         </w:tc>
         <w:tc>
           <w:tcPr>
-            <w:tcW w:w="1630" w:type="dxa"/>
+            <w:tcW w:w="1629" w:type="dxa"/>
             <w:tcBorders>
               <w:top w:val="single" w:sz="6" w:space="0" w:color="000000"/>
               <w:left w:val="single" w:sz="6" w:space="0" w:color="000000"/>
@@ -1281,7 +1269,7 @@
         </w:tc>
         <w:tc>
           <w:tcPr>
-            <w:tcW w:w="1800" w:type="dxa"/>
+            <w:tcW w:w="1799" w:type="dxa"/>
             <w:tcBorders>
               <w:top w:val="single" w:sz="6" w:space="0" w:color="000000"/>
               <w:left w:val="single" w:sz="6" w:space="0" w:color="000000"/>
@@ -1329,7 +1317,7 @@
         </w:tc>
         <w:tc>
           <w:tcPr>
-            <w:tcW w:w="2506" w:type="dxa"/>
+            <w:tcW w:w="2505" w:type="dxa"/>
             <w:tcBorders>
               <w:top w:val="single" w:sz="6" w:space="0" w:color="000000"/>
               <w:left w:val="single" w:sz="6" w:space="0" w:color="000000"/>
@@ -1437,7 +1425,7 @@
         </w:tc>
         <w:tc>
           <w:tcPr>
-            <w:tcW w:w="927" w:type="dxa"/>
+            <w:tcW w:w="930" w:type="dxa"/>
             <w:tcBorders>
               <w:top w:val="single" w:sz="6" w:space="0" w:color="000000"/>
               <w:left w:val="single" w:sz="6" w:space="0" w:color="000000"/>
@@ -1506,20 +1494,20 @@
         <w:tblLook w:val="04a0" w:noVBand="1" w:noHBand="0" w:lastColumn="0" w:firstColumn="1" w:lastRow="0" w:firstRow="1"/>
       </w:tblPr>
       <w:tblGrid>
-        <w:gridCol w:w="1153"/>
-        <w:gridCol w:w="1371"/>
-        <w:gridCol w:w="1623"/>
-        <w:gridCol w:w="1800"/>
-        <w:gridCol w:w="2506"/>
+        <w:gridCol w:w="1152"/>
+        <w:gridCol w:w="1370"/>
+        <w:gridCol w:w="1624"/>
+        <w:gridCol w:w="1799"/>
+        <w:gridCol w:w="2505"/>
         <w:gridCol w:w="900"/>
         <w:gridCol w:w="3688"/>
-        <w:gridCol w:w="927"/>
+        <w:gridCol w:w="930"/>
       </w:tblGrid>
       <w:tr>
         <w:trPr/>
         <w:tc>
           <w:tcPr>
-            <w:tcW w:w="1153" w:type="dxa"/>
+            <w:tcW w:w="1152" w:type="dxa"/>
             <w:tcBorders>
               <w:top w:val="single" w:sz="6" w:space="0" w:color="000000"/>
               <w:left w:val="single" w:sz="6" w:space="0" w:color="000000"/>
@@ -1553,7 +1541,7 @@
         </w:tc>
         <w:tc>
           <w:tcPr>
-            <w:tcW w:w="1371" w:type="dxa"/>
+            <w:tcW w:w="1370" w:type="dxa"/>
             <w:tcBorders>
               <w:top w:val="single" w:sz="6" w:space="0" w:color="000000"/>
               <w:left w:val="single" w:sz="6" w:space="0" w:color="000000"/>
@@ -1587,7 +1575,7 @@
         </w:tc>
         <w:tc>
           <w:tcPr>
-            <w:tcW w:w="1623" w:type="dxa"/>
+            <w:tcW w:w="1624" w:type="dxa"/>
             <w:tcBorders>
               <w:top w:val="single" w:sz="6" w:space="0" w:color="000000"/>
               <w:left w:val="single" w:sz="6" w:space="0" w:color="000000"/>
@@ -1621,7 +1609,7 @@
         </w:tc>
         <w:tc>
           <w:tcPr>
-            <w:tcW w:w="1800" w:type="dxa"/>
+            <w:tcW w:w="1799" w:type="dxa"/>
             <w:tcBorders>
               <w:top w:val="single" w:sz="6" w:space="0" w:color="000000"/>
               <w:left w:val="single" w:sz="6" w:space="0" w:color="000000"/>
@@ -1655,7 +1643,7 @@
         </w:tc>
         <w:tc>
           <w:tcPr>
-            <w:tcW w:w="2506" w:type="dxa"/>
+            <w:tcW w:w="2505" w:type="dxa"/>
             <w:tcBorders>
               <w:top w:val="single" w:sz="6" w:space="0" w:color="000000"/>
               <w:left w:val="single" w:sz="6" w:space="0" w:color="000000"/>
@@ -1765,7 +1753,7 @@
         </w:tc>
         <w:tc>
           <w:tcPr>
-            <w:tcW w:w="927" w:type="dxa"/>
+            <w:tcW w:w="930" w:type="dxa"/>
             <w:tcBorders>
               <w:top w:val="single" w:sz="6" w:space="0" w:color="000000"/>
               <w:left w:val="single" w:sz="6" w:space="0" w:color="000000"/>
@@ -1810,7 +1798,7 @@
         <w:trPr/>
         <w:tc>
           <w:tcPr>
-            <w:tcW w:w="1153" w:type="dxa"/>
+            <w:tcW w:w="1152" w:type="dxa"/>
             <w:tcBorders>
               <w:top w:val="single" w:sz="6" w:space="0" w:color="000000"/>
               <w:left w:val="single" w:sz="6" w:space="0" w:color="000000"/>
@@ -1857,7 +1845,7 @@
         </w:tc>
         <w:tc>
           <w:tcPr>
-            <w:tcW w:w="1371" w:type="dxa"/>
+            <w:tcW w:w="1370" w:type="dxa"/>
             <w:tcBorders>
               <w:top w:val="single" w:sz="6" w:space="0" w:color="000000"/>
               <w:left w:val="single" w:sz="6" w:space="0" w:color="000000"/>
@@ -1889,7 +1877,7 @@
         </w:tc>
         <w:tc>
           <w:tcPr>
-            <w:tcW w:w="1623" w:type="dxa"/>
+            <w:tcW w:w="1624" w:type="dxa"/>
             <w:tcBorders>
               <w:top w:val="single" w:sz="6" w:space="0" w:color="000000"/>
               <w:left w:val="single" w:sz="6" w:space="0" w:color="000000"/>
@@ -1919,7 +1907,7 @@
         </w:tc>
         <w:tc>
           <w:tcPr>
-            <w:tcW w:w="1800" w:type="dxa"/>
+            <w:tcW w:w="1799" w:type="dxa"/>
             <w:tcBorders>
               <w:top w:val="single" w:sz="6" w:space="0" w:color="000000"/>
               <w:left w:val="single" w:sz="6" w:space="0" w:color="000000"/>
@@ -1967,7 +1955,7 @@
         </w:tc>
         <w:tc>
           <w:tcPr>
-            <w:tcW w:w="2506" w:type="dxa"/>
+            <w:tcW w:w="2505" w:type="dxa"/>
             <w:tcBorders>
               <w:top w:val="single" w:sz="6" w:space="0" w:color="000000"/>
               <w:left w:val="single" w:sz="6" w:space="0" w:color="000000"/>
@@ -2057,7 +2045,7 @@
         </w:tc>
         <w:tc>
           <w:tcPr>
-            <w:tcW w:w="927" w:type="dxa"/>
+            <w:tcW w:w="930" w:type="dxa"/>
             <w:tcBorders>
               <w:top w:val="single" w:sz="6" w:space="0" w:color="000000"/>
               <w:left w:val="single" w:sz="6" w:space="0" w:color="000000"/>
@@ -2162,15 +2150,15 @@
         <w:tblLook w:val="04a0" w:noVBand="1" w:noHBand="0" w:lastColumn="0" w:firstColumn="1" w:lastRow="0" w:firstRow="1"/>
       </w:tblPr>
       <w:tblGrid>
-        <w:gridCol w:w="1888"/>
+        <w:gridCol w:w="1887"/>
         <w:gridCol w:w="10359"/>
-        <w:gridCol w:w="1723"/>
+        <w:gridCol w:w="1724"/>
       </w:tblGrid>
       <w:tr>
         <w:trPr/>
         <w:tc>
           <w:tcPr>
-            <w:tcW w:w="1888" w:type="dxa"/>
+            <w:tcW w:w="1887" w:type="dxa"/>
             <w:tcBorders>
               <w:top w:val="single" w:sz="6" w:space="0" w:color="000000"/>
               <w:left w:val="single" w:sz="6" w:space="0" w:color="000000"/>
@@ -2238,7 +2226,7 @@
         </w:tc>
         <w:tc>
           <w:tcPr>
-            <w:tcW w:w="1723" w:type="dxa"/>
+            <w:tcW w:w="1724" w:type="dxa"/>
             <w:tcBorders>
               <w:top w:val="single" w:sz="6" w:space="0" w:color="000000"/>
               <w:left w:val="single" w:sz="6" w:space="0" w:color="000000"/>
@@ -2283,7 +2271,7 @@
         <w:trPr/>
         <w:tc>
           <w:tcPr>
-            <w:tcW w:w="1888" w:type="dxa"/>
+            <w:tcW w:w="1887" w:type="dxa"/>
             <w:tcBorders>
               <w:top w:val="single" w:sz="6" w:space="0" w:color="000000"/>
               <w:left w:val="single" w:sz="6" w:space="0" w:color="000000"/>
@@ -2348,7 +2336,7 @@
         </w:tc>
         <w:tc>
           <w:tcPr>
-            <w:tcW w:w="1723" w:type="dxa"/>
+            <w:tcW w:w="1724" w:type="dxa"/>
             <w:tcBorders>
               <w:top w:val="single" w:sz="6" w:space="0" w:color="000000"/>
               <w:left w:val="single" w:sz="6" w:space="0" w:color="000000"/>
@@ -2384,7 +2372,7 @@
         <w:trPr/>
         <w:tc>
           <w:tcPr>
-            <w:tcW w:w="1888" w:type="dxa"/>
+            <w:tcW w:w="1887" w:type="dxa"/>
             <w:tcBorders>
               <w:top w:val="single" w:sz="6" w:space="0" w:color="000000"/>
               <w:left w:val="single" w:sz="6" w:space="0" w:color="000000"/>
@@ -2449,7 +2437,7 @@
         </w:tc>
         <w:tc>
           <w:tcPr>
-            <w:tcW w:w="1723" w:type="dxa"/>
+            <w:tcW w:w="1724" w:type="dxa"/>
             <w:tcBorders>
               <w:top w:val="single" w:sz="6" w:space="0" w:color="000000"/>
               <w:left w:val="single" w:sz="6" w:space="0" w:color="000000"/>
@@ -2485,7 +2473,7 @@
         <w:trPr/>
         <w:tc>
           <w:tcPr>
-            <w:tcW w:w="1888" w:type="dxa"/>
+            <w:tcW w:w="1887" w:type="dxa"/>
             <w:tcBorders>
               <w:top w:val="single" w:sz="6" w:space="0" w:color="000000"/>
               <w:left w:val="single" w:sz="6" w:space="0" w:color="000000"/>
@@ -2550,7 +2538,7 @@
         </w:tc>
         <w:tc>
           <w:tcPr>
-            <w:tcW w:w="1723" w:type="dxa"/>
+            <w:tcW w:w="1724" w:type="dxa"/>
             <w:tcBorders>
               <w:top w:val="single" w:sz="6" w:space="0" w:color="000000"/>
               <w:left w:val="single" w:sz="6" w:space="0" w:color="000000"/>
@@ -2653,15 +2641,15 @@
         <w:tblLook w:val="04a0" w:noVBand="1" w:noHBand="0" w:lastColumn="0" w:firstColumn="1" w:lastRow="0" w:firstRow="1"/>
       </w:tblPr>
       <w:tblGrid>
-        <w:gridCol w:w="2347"/>
+        <w:gridCol w:w="2346"/>
         <w:gridCol w:w="9353"/>
-        <w:gridCol w:w="2270"/>
+        <w:gridCol w:w="2271"/>
       </w:tblGrid>
       <w:tr>
         <w:trPr/>
         <w:tc>
           <w:tcPr>
-            <w:tcW w:w="2347" w:type="dxa"/>
+            <w:tcW w:w="2346" w:type="dxa"/>
             <w:tcBorders>
               <w:top w:val="single" w:sz="6" w:space="0" w:color="000000"/>
               <w:left w:val="single" w:sz="6" w:space="0" w:color="000000"/>
@@ -2729,7 +2717,7 @@
         </w:tc>
         <w:tc>
           <w:tcPr>
-            <w:tcW w:w="2270" w:type="dxa"/>
+            <w:tcW w:w="2271" w:type="dxa"/>
             <w:tcBorders>
               <w:top w:val="single" w:sz="6" w:space="0" w:color="000000"/>
               <w:left w:val="single" w:sz="6" w:space="0" w:color="000000"/>
@@ -2788,7 +2776,7 @@
         <w:trPr/>
         <w:tc>
           <w:tcPr>
-            <w:tcW w:w="2347" w:type="dxa"/>
+            <w:tcW w:w="2346" w:type="dxa"/>
             <w:tcBorders>
               <w:top w:val="single" w:sz="6" w:space="0" w:color="000000"/>
               <w:left w:val="single" w:sz="6" w:space="0" w:color="000000"/>
@@ -2853,7 +2841,7 @@
         </w:tc>
         <w:tc>
           <w:tcPr>
-            <w:tcW w:w="2270" w:type="dxa"/>
+            <w:tcW w:w="2271" w:type="dxa"/>
             <w:tcBorders>
               <w:top w:val="single" w:sz="6" w:space="0" w:color="000000"/>
               <w:left w:val="single" w:sz="6" w:space="0" w:color="000000"/>
@@ -2943,15 +2931,15 @@
         <w:tblLook w:val="04a0" w:noVBand="1" w:noHBand="0" w:lastColumn="0" w:firstColumn="1" w:lastRow="0" w:firstRow="1"/>
       </w:tblPr>
       <w:tblGrid>
-        <w:gridCol w:w="2347"/>
+        <w:gridCol w:w="2346"/>
         <w:gridCol w:w="9353"/>
-        <w:gridCol w:w="2270"/>
+        <w:gridCol w:w="2271"/>
       </w:tblGrid>
       <w:tr>
         <w:trPr/>
         <w:tc>
           <w:tcPr>
-            <w:tcW w:w="2347" w:type="dxa"/>
+            <w:tcW w:w="2346" w:type="dxa"/>
             <w:tcBorders>
               <w:top w:val="single" w:sz="6" w:space="0" w:color="000000"/>
               <w:left w:val="single" w:sz="6" w:space="0" w:color="000000"/>
@@ -3019,7 +3007,7 @@
         </w:tc>
         <w:tc>
           <w:tcPr>
-            <w:tcW w:w="2270" w:type="dxa"/>
+            <w:tcW w:w="2271" w:type="dxa"/>
             <w:tcBorders>
               <w:top w:val="single" w:sz="6" w:space="0" w:color="000000"/>
               <w:left w:val="single" w:sz="6" w:space="0" w:color="000000"/>
@@ -3064,7 +3052,7 @@
         <w:trPr/>
         <w:tc>
           <w:tcPr>
-            <w:tcW w:w="2347" w:type="dxa"/>
+            <w:tcW w:w="2346" w:type="dxa"/>
             <w:tcBorders>
               <w:top w:val="single" w:sz="6" w:space="0" w:color="000000"/>
               <w:left w:val="single" w:sz="6" w:space="0" w:color="000000"/>
@@ -3123,72 +3111,40 @@
                 <w:sz w:val="20"/>
                 <w:szCs w:val="20"/>
               </w:rPr>
-              <w:t>${field_as_protection_ov_</w:t>
-            </w:r>
-            <w:r>
-              <w:rPr>
-                <w:color w:val="0000FF"/>
-                <w:sz w:val="20"/>
-                <w:szCs w:val="20"/>
-              </w:rPr>
-              <w:t>out_</w:t>
-            </w:r>
-            <w:r>
-              <w:rPr>
-                <w:color w:val="0000FF"/>
-                <w:sz w:val="20"/>
-                <w:szCs w:val="20"/>
-              </w:rPr>
-              <w:t>text}</w:t>
-            </w:r>
-          </w:p>
-        </w:tc>
-        <w:tc>
-          <w:tcPr>
-            <w:tcW w:w="2270" w:type="dxa"/>
-            <w:tcBorders>
-              <w:top w:val="single" w:sz="6" w:space="0" w:color="000000"/>
-              <w:left w:val="single" w:sz="6" w:space="0" w:color="000000"/>
-              <w:bottom w:val="single" w:sz="6" w:space="0" w:color="000000"/>
-              <w:right w:val="single" w:sz="6" w:space="0" w:color="000000"/>
-            </w:tcBorders>
-            <w:shd w:fill="auto" w:val="clear"/>
-          </w:tcPr>
-          <w:p>
-            <w:pPr>
-              <w:pStyle w:val="Normal"/>
-              <w:widowControl/>
-              <w:bidi w:val="0"/>
-              <w:spacing w:lineRule="auto" w:line="259" w:before="0" w:after="160"/>
-              <w:jc w:val="left"/>
-              <w:rPr>
-                <w:sz w:val="20"/>
-                <w:szCs w:val="20"/>
-              </w:rPr>
-            </w:pPr>
-            <w:r>
-              <w:rPr>
-                <w:color w:val="0000FF"/>
-                <w:sz w:val="20"/>
-                <w:szCs w:val="20"/>
-              </w:rPr>
-              <w:t>${field_as_protection_ov_</w:t>
-            </w:r>
-            <w:r>
-              <w:rPr>
-                <w:color w:val="0000FF"/>
-                <w:sz w:val="20"/>
-                <w:szCs w:val="20"/>
-              </w:rPr>
-              <w:t>out_</w:t>
-            </w:r>
-            <w:r>
-              <w:rPr>
-                <w:color w:val="0000FF"/>
-                <w:sz w:val="20"/>
-                <w:szCs w:val="20"/>
-              </w:rPr>
-              <w:t>rating}</w:t>
+              <w:t>${field_as_protection_ov_out_text}</w:t>
+            </w:r>
+          </w:p>
+        </w:tc>
+        <w:tc>
+          <w:tcPr>
+            <w:tcW w:w="2271" w:type="dxa"/>
+            <w:tcBorders>
+              <w:top w:val="single" w:sz="6" w:space="0" w:color="000000"/>
+              <w:left w:val="single" w:sz="6" w:space="0" w:color="000000"/>
+              <w:bottom w:val="single" w:sz="6" w:space="0" w:color="000000"/>
+              <w:right w:val="single" w:sz="6" w:space="0" w:color="000000"/>
+            </w:tcBorders>
+            <w:shd w:fill="auto" w:val="clear"/>
+          </w:tcPr>
+          <w:p>
+            <w:pPr>
+              <w:pStyle w:val="Normal"/>
+              <w:widowControl/>
+              <w:bidi w:val="0"/>
+              <w:spacing w:lineRule="auto" w:line="259" w:before="0" w:after="160"/>
+              <w:jc w:val="left"/>
+              <w:rPr>
+                <w:sz w:val="20"/>
+                <w:szCs w:val="20"/>
+              </w:rPr>
+            </w:pPr>
+            <w:r>
+              <w:rPr>
+                <w:color w:val="0000FF"/>
+                <w:sz w:val="20"/>
+                <w:szCs w:val="20"/>
+              </w:rPr>
+              <w:t>${field_as_protection_ov_out_rating}</w:t>
             </w:r>
           </w:p>
         </w:tc>
@@ -3197,7 +3153,7 @@
         <w:trPr/>
         <w:tc>
           <w:tcPr>
-            <w:tcW w:w="2347" w:type="dxa"/>
+            <w:tcW w:w="2346" w:type="dxa"/>
             <w:tcBorders>
               <w:top w:val="single" w:sz="6" w:space="0" w:color="000000"/>
               <w:left w:val="single" w:sz="6" w:space="0" w:color="000000"/>
@@ -3262,7 +3218,7 @@
         </w:tc>
         <w:tc>
           <w:tcPr>
-            <w:tcW w:w="2270" w:type="dxa"/>
+            <w:tcW w:w="2271" w:type="dxa"/>
             <w:tcBorders>
               <w:top w:val="single" w:sz="6" w:space="0" w:color="000000"/>
               <w:left w:val="single" w:sz="6" w:space="0" w:color="000000"/>
@@ -3298,7 +3254,7 @@
         <w:trPr/>
         <w:tc>
           <w:tcPr>
-            <w:tcW w:w="2347" w:type="dxa"/>
+            <w:tcW w:w="2346" w:type="dxa"/>
             <w:tcBorders>
               <w:top w:val="single" w:sz="6" w:space="0" w:color="000000"/>
               <w:left w:val="single" w:sz="6" w:space="0" w:color="000000"/>
@@ -3363,7 +3319,7 @@
         </w:tc>
         <w:tc>
           <w:tcPr>
-            <w:tcW w:w="2270" w:type="dxa"/>
+            <w:tcW w:w="2271" w:type="dxa"/>
             <w:tcBorders>
               <w:top w:val="single" w:sz="6" w:space="0" w:color="000000"/>
               <w:left w:val="single" w:sz="6" w:space="0" w:color="000000"/>
@@ -3464,18 +3420,20 @@
         <w:tblLook w:val="04a0" w:noVBand="1" w:noHBand="0" w:lastColumn="0" w:firstColumn="1" w:lastRow="0" w:firstRow="1"/>
       </w:tblPr>
       <w:tblGrid>
-        <w:gridCol w:w="340"/>
-        <w:gridCol w:w="1725"/>
-        <w:gridCol w:w="8823"/>
-        <w:gridCol w:w="1800"/>
-        <w:gridCol w:w="1282"/>
+        <w:gridCol w:w="339"/>
+        <w:gridCol w:w="1724"/>
+        <w:gridCol w:w="8822"/>
+        <w:gridCol w:w="3"/>
+        <w:gridCol w:w="1796"/>
+        <w:gridCol w:w="3"/>
+        <w:gridCol w:w="1283"/>
       </w:tblGrid>
       <w:tr>
         <w:trPr/>
         <w:tc>
           <w:tcPr>
             <w:tcW w:w="10888" w:type="dxa"/>
-            <w:gridSpan w:val="3"/>
+            <w:gridSpan w:val="4"/>
             <w:tcBorders>
               <w:top w:val="single" w:sz="6" w:space="0" w:color="000000"/>
               <w:left w:val="single" w:sz="6" w:space="0" w:color="000000"/>
@@ -3509,7 +3467,8 @@
         </w:tc>
         <w:tc>
           <w:tcPr>
-            <w:tcW w:w="1800" w:type="dxa"/>
+            <w:tcW w:w="1799" w:type="dxa"/>
+            <w:gridSpan w:val="2"/>
             <w:tcBorders>
               <w:top w:val="single" w:sz="6" w:space="0" w:color="000000"/>
               <w:left w:val="single" w:sz="6" w:space="0" w:color="000000"/>
@@ -3543,8 +3502,7 @@
         </w:tc>
         <w:tc>
           <w:tcPr>
-            <w:tcW w:w="1282" w:type="dxa"/>
-            <w:vMerge w:val="restart"/>
+            <w:tcW w:w="1283" w:type="dxa"/>
             <w:tcBorders>
               <w:top w:val="single" w:sz="6" w:space="0" w:color="000000"/>
               <w:left w:val="single" w:sz="6" w:space="0" w:color="000000"/>
@@ -3581,7 +3539,7 @@
         <w:trPr/>
         <w:tc>
           <w:tcPr>
-            <w:tcW w:w="340" w:type="dxa"/>
+            <w:tcW w:w="339" w:type="dxa"/>
             <w:tcBorders>
               <w:top w:val="single" w:sz="6" w:space="0" w:color="000000"/>
               <w:left w:val="single" w:sz="6" w:space="0" w:color="000000"/>
@@ -3614,7 +3572,7 @@
         </w:tc>
         <w:tc>
           <w:tcPr>
-            <w:tcW w:w="1725" w:type="dxa"/>
+            <w:tcW w:w="1724" w:type="dxa"/>
             <w:tcBorders>
               <w:top w:val="single" w:sz="6" w:space="0" w:color="000000"/>
               <w:left w:val="single" w:sz="6" w:space="0" w:color="000000"/>
@@ -3647,7 +3605,7 @@
         </w:tc>
         <w:tc>
           <w:tcPr>
-            <w:tcW w:w="8823" w:type="dxa"/>
+            <w:tcW w:w="8822" w:type="dxa"/>
             <w:tcBorders>
               <w:top w:val="single" w:sz="6" w:space="0" w:color="000000"/>
               <w:left w:val="single" w:sz="6" w:space="0" w:color="000000"/>
@@ -3680,7 +3638,8 @@
         </w:tc>
         <w:tc>
           <w:tcPr>
-            <w:tcW w:w="1800" w:type="dxa"/>
+            <w:tcW w:w="1799" w:type="dxa"/>
+            <w:gridSpan w:val="2"/>
             <w:tcBorders>
               <w:top w:val="single" w:sz="6" w:space="0" w:color="000000"/>
               <w:left w:val="single" w:sz="6" w:space="0" w:color="000000"/>
@@ -3714,8 +3673,8 @@
         </w:tc>
         <w:tc>
           <w:tcPr>
-            <w:tcW w:w="1282" w:type="dxa"/>
-            <w:vMerge w:val="continue"/>
+            <w:tcW w:w="1286" w:type="dxa"/>
+            <w:gridSpan w:val="2"/>
             <w:tcBorders>
               <w:top w:val="single" w:sz="6" w:space="0" w:color="000000"/>
               <w:left w:val="single" w:sz="6" w:space="0" w:color="000000"/>
@@ -3749,7 +3708,7 @@
         <w:trPr/>
         <w:tc>
           <w:tcPr>
-            <w:tcW w:w="340" w:type="dxa"/>
+            <w:tcW w:w="339" w:type="dxa"/>
             <w:tcBorders>
               <w:top w:val="single" w:sz="6" w:space="0" w:color="000000"/>
               <w:left w:val="single" w:sz="6" w:space="0" w:color="000000"/>
@@ -3782,7 +3741,7 @@
         </w:tc>
         <w:tc>
           <w:tcPr>
-            <w:tcW w:w="1725" w:type="dxa"/>
+            <w:tcW w:w="1724" w:type="dxa"/>
             <w:tcBorders>
               <w:top w:val="single" w:sz="6" w:space="0" w:color="000000"/>
               <w:left w:val="single" w:sz="6" w:space="0" w:color="000000"/>
@@ -3815,7 +3774,7 @@
         </w:tc>
         <w:tc>
           <w:tcPr>
-            <w:tcW w:w="8823" w:type="dxa"/>
+            <w:tcW w:w="8822" w:type="dxa"/>
             <w:tcBorders>
               <w:top w:val="single" w:sz="6" w:space="0" w:color="000000"/>
               <w:left w:val="single" w:sz="6" w:space="0" w:color="000000"/>
@@ -3868,7 +3827,8 @@
         </w:tc>
         <w:tc>
           <w:tcPr>
-            <w:tcW w:w="1800" w:type="dxa"/>
+            <w:tcW w:w="1799" w:type="dxa"/>
+            <w:gridSpan w:val="2"/>
             <w:tcBorders>
               <w:top w:val="single" w:sz="6" w:space="0" w:color="000000"/>
               <w:left w:val="single" w:sz="6" w:space="0" w:color="000000"/>
@@ -3899,7 +3859,8 @@
         </w:tc>
         <w:tc>
           <w:tcPr>
-            <w:tcW w:w="1282" w:type="dxa"/>
+            <w:tcW w:w="1286" w:type="dxa"/>
+            <w:gridSpan w:val="2"/>
             <w:tcBorders>
               <w:top w:val="single" w:sz="6" w:space="0" w:color="000000"/>
               <w:left w:val="single" w:sz="6" w:space="0" w:color="000000"/>
@@ -3969,16 +3930,16 @@
         <w:tblLook w:val="04a0" w:noVBand="1" w:noHBand="0" w:lastColumn="0" w:firstColumn="1" w:lastRow="0" w:firstRow="1"/>
       </w:tblPr>
       <w:tblGrid>
-        <w:gridCol w:w="2065"/>
+        <w:gridCol w:w="2064"/>
         <w:gridCol w:w="8470"/>
         <w:gridCol w:w="1712"/>
-        <w:gridCol w:w="1722"/>
+        <w:gridCol w:w="1723"/>
       </w:tblGrid>
       <w:tr>
         <w:trPr/>
         <w:tc>
           <w:tcPr>
-            <w:tcW w:w="2065" w:type="dxa"/>
+            <w:tcW w:w="2064" w:type="dxa"/>
             <w:tcBorders>
               <w:top w:val="single" w:sz="6" w:space="0" w:color="000000"/>
               <w:left w:val="single" w:sz="6" w:space="0" w:color="000000"/>
@@ -4088,7 +4049,7 @@
         </w:tc>
         <w:tc>
           <w:tcPr>
-            <w:tcW w:w="1722" w:type="dxa"/>
+            <w:tcW w:w="1723" w:type="dxa"/>
             <w:tcBorders>
               <w:top w:val="single" w:sz="6" w:space="0" w:color="000000"/>
               <w:left w:val="single" w:sz="6" w:space="0" w:color="000000"/>
@@ -4133,7 +4094,7 @@
         <w:trPr/>
         <w:tc>
           <w:tcPr>
-            <w:tcW w:w="2065" w:type="dxa"/>
+            <w:tcW w:w="2064" w:type="dxa"/>
             <w:tcBorders>
               <w:top w:val="single" w:sz="6" w:space="0" w:color="000000"/>
               <w:left w:val="single" w:sz="6" w:space="0" w:color="000000"/>
@@ -4231,7 +4192,7 @@
         </w:tc>
         <w:tc>
           <w:tcPr>
-            <w:tcW w:w="1722" w:type="dxa"/>
+            <w:tcW w:w="1723" w:type="dxa"/>
             <w:tcBorders>
               <w:top w:val="single" w:sz="6" w:space="0" w:color="000000"/>
               <w:left w:val="single" w:sz="6" w:space="0" w:color="000000"/>
@@ -4267,7 +4228,7 @@
         <w:trPr/>
         <w:tc>
           <w:tcPr>
-            <w:tcW w:w="2065" w:type="dxa"/>
+            <w:tcW w:w="2064" w:type="dxa"/>
             <w:tcBorders>
               <w:top w:val="single" w:sz="6" w:space="0" w:color="000000"/>
               <w:left w:val="single" w:sz="6" w:space="0" w:color="000000"/>
@@ -4365,7 +4326,7 @@
         </w:tc>
         <w:tc>
           <w:tcPr>
-            <w:tcW w:w="1722" w:type="dxa"/>
+            <w:tcW w:w="1723" w:type="dxa"/>
             <w:tcBorders>
               <w:top w:val="single" w:sz="6" w:space="0" w:color="000000"/>
               <w:left w:val="single" w:sz="6" w:space="0" w:color="000000"/>
@@ -4468,15 +4429,15 @@
         <w:tblLook w:val="04a0" w:noVBand="1" w:noHBand="0" w:lastColumn="0" w:firstColumn="1" w:lastRow="0" w:firstRow="1"/>
       </w:tblPr>
       <w:tblGrid>
-        <w:gridCol w:w="1888"/>
-        <w:gridCol w:w="10596"/>
-        <w:gridCol w:w="1486"/>
+        <w:gridCol w:w="1887"/>
+        <w:gridCol w:w="10595"/>
+        <w:gridCol w:w="1488"/>
       </w:tblGrid>
       <w:tr>
         <w:trPr/>
         <w:tc>
           <w:tcPr>
-            <w:tcW w:w="1888" w:type="dxa"/>
+            <w:tcW w:w="1887" w:type="dxa"/>
             <w:tcBorders>
               <w:top w:val="single" w:sz="6" w:space="0" w:color="000000"/>
               <w:left w:val="single" w:sz="6" w:space="0" w:color="000000"/>
@@ -4510,7 +4471,7 @@
         </w:tc>
         <w:tc>
           <w:tcPr>
-            <w:tcW w:w="10596" w:type="dxa"/>
+            <w:tcW w:w="10595" w:type="dxa"/>
             <w:tcBorders>
               <w:top w:val="single" w:sz="6" w:space="0" w:color="000000"/>
               <w:left w:val="single" w:sz="6" w:space="0" w:color="000000"/>
@@ -4544,7 +4505,7 @@
         </w:tc>
         <w:tc>
           <w:tcPr>
-            <w:tcW w:w="1486" w:type="dxa"/>
+            <w:tcW w:w="1488" w:type="dxa"/>
             <w:tcBorders>
               <w:top w:val="single" w:sz="6" w:space="0" w:color="000000"/>
               <w:left w:val="single" w:sz="6" w:space="0" w:color="000000"/>
@@ -4581,7 +4542,7 @@
         <w:trPr/>
         <w:tc>
           <w:tcPr>
-            <w:tcW w:w="1888" w:type="dxa"/>
+            <w:tcW w:w="1887" w:type="dxa"/>
             <w:tcBorders>
               <w:top w:val="single" w:sz="6" w:space="0" w:color="000000"/>
               <w:left w:val="single" w:sz="6" w:space="0" w:color="000000"/>
@@ -4612,7 +4573,7 @@
         </w:tc>
         <w:tc>
           <w:tcPr>
-            <w:tcW w:w="10596" w:type="dxa"/>
+            <w:tcW w:w="10595" w:type="dxa"/>
             <w:tcBorders>
               <w:top w:val="single" w:sz="6" w:space="0" w:color="000000"/>
               <w:left w:val="single" w:sz="6" w:space="0" w:color="000000"/>
@@ -4645,7 +4606,7 @@
         </w:tc>
         <w:tc>
           <w:tcPr>
-            <w:tcW w:w="1486" w:type="dxa"/>
+            <w:tcW w:w="1488" w:type="dxa"/>
             <w:tcBorders>
               <w:top w:val="single" w:sz="6" w:space="0" w:color="000000"/>
               <w:left w:val="single" w:sz="6" w:space="0" w:color="000000"/>
@@ -4681,7 +4642,7 @@
         <w:trPr/>
         <w:tc>
           <w:tcPr>
-            <w:tcW w:w="1888" w:type="dxa"/>
+            <w:tcW w:w="1887" w:type="dxa"/>
             <w:tcBorders>
               <w:top w:val="single" w:sz="6" w:space="0" w:color="000000"/>
               <w:left w:val="single" w:sz="6" w:space="0" w:color="000000"/>
@@ -4713,7 +4674,7 @@
         </w:tc>
         <w:tc>
           <w:tcPr>
-            <w:tcW w:w="10596" w:type="dxa"/>
+            <w:tcW w:w="10595" w:type="dxa"/>
             <w:tcBorders>
               <w:top w:val="single" w:sz="6" w:space="0" w:color="000000"/>
               <w:left w:val="single" w:sz="6" w:space="0" w:color="000000"/>
@@ -4746,7 +4707,7 @@
         </w:tc>
         <w:tc>
           <w:tcPr>
-            <w:tcW w:w="1486" w:type="dxa"/>
+            <w:tcW w:w="1488" w:type="dxa"/>
             <w:tcBorders>
               <w:top w:val="single" w:sz="6" w:space="0" w:color="000000"/>
               <w:left w:val="single" w:sz="6" w:space="0" w:color="000000"/>
@@ -4782,7 +4743,7 @@
         <w:trPr/>
         <w:tc>
           <w:tcPr>
-            <w:tcW w:w="1888" w:type="dxa"/>
+            <w:tcW w:w="1887" w:type="dxa"/>
             <w:tcBorders>
               <w:top w:val="single" w:sz="6" w:space="0" w:color="000000"/>
               <w:left w:val="single" w:sz="6" w:space="0" w:color="000000"/>
@@ -4814,7 +4775,7 @@
         </w:tc>
         <w:tc>
           <w:tcPr>
-            <w:tcW w:w="10596" w:type="dxa"/>
+            <w:tcW w:w="10595" w:type="dxa"/>
             <w:tcBorders>
               <w:top w:val="single" w:sz="6" w:space="0" w:color="000000"/>
               <w:left w:val="single" w:sz="6" w:space="0" w:color="000000"/>
@@ -4847,7 +4808,7 @@
         </w:tc>
         <w:tc>
           <w:tcPr>
-            <w:tcW w:w="1486" w:type="dxa"/>
+            <w:tcW w:w="1488" w:type="dxa"/>
             <w:tcBorders>
               <w:top w:val="single" w:sz="6" w:space="0" w:color="000000"/>
               <w:left w:val="single" w:sz="6" w:space="0" w:color="000000"/>
@@ -4883,7 +4844,7 @@
         <w:trPr/>
         <w:tc>
           <w:tcPr>
-            <w:tcW w:w="1888" w:type="dxa"/>
+            <w:tcW w:w="1887" w:type="dxa"/>
             <w:tcBorders>
               <w:top w:val="single" w:sz="6" w:space="0" w:color="000000"/>
               <w:left w:val="single" w:sz="6" w:space="0" w:color="000000"/>
@@ -4916,7 +4877,7 @@
         </w:tc>
         <w:tc>
           <w:tcPr>
-            <w:tcW w:w="10596" w:type="dxa"/>
+            <w:tcW w:w="10595" w:type="dxa"/>
             <w:tcBorders>
               <w:top w:val="single" w:sz="6" w:space="0" w:color="000000"/>
               <w:left w:val="single" w:sz="6" w:space="0" w:color="000000"/>
@@ -4950,7 +4911,7 @@
         </w:tc>
         <w:tc>
           <w:tcPr>
-            <w:tcW w:w="1486" w:type="dxa"/>
+            <w:tcW w:w="1488" w:type="dxa"/>
             <w:tcBorders>
               <w:top w:val="single" w:sz="6" w:space="0" w:color="000000"/>
               <w:left w:val="single" w:sz="6" w:space="0" w:color="000000"/>
@@ -5068,23 +5029,24 @@
         <w:tblLook w:val="04a0" w:noVBand="1" w:noHBand="0" w:lastColumn="0" w:firstColumn="1" w:lastRow="0" w:firstRow="1"/>
       </w:tblPr>
       <w:tblGrid>
-        <w:gridCol w:w="340"/>
+        <w:gridCol w:w="339"/>
         <w:gridCol w:w="1446"/>
         <w:gridCol w:w="1826"/>
-        <w:gridCol w:w="800"/>
-        <w:gridCol w:w="2876"/>
-        <w:gridCol w:w="1077"/>
-        <w:gridCol w:w="1076"/>
+        <w:gridCol w:w="799"/>
+        <w:gridCol w:w="2875"/>
+        <w:gridCol w:w="1078"/>
+        <w:gridCol w:w="1075"/>
         <w:gridCol w:w="1094"/>
         <w:gridCol w:w="900"/>
         <w:gridCol w:w="900"/>
-        <w:gridCol w:w="1634"/>
+        <w:gridCol w:w="1"/>
+        <w:gridCol w:w="1636"/>
       </w:tblGrid>
       <w:tr>
         <w:trPr/>
         <w:tc>
           <w:tcPr>
-            <w:tcW w:w="340" w:type="dxa"/>
+            <w:tcW w:w="339" w:type="dxa"/>
             <w:vMerge w:val="restart"/>
             <w:tcBorders>
               <w:top w:val="single" w:sz="6" w:space="0" w:color="000000"/>
@@ -5189,7 +5151,7 @@
         </w:tc>
         <w:tc>
           <w:tcPr>
-            <w:tcW w:w="800" w:type="dxa"/>
+            <w:tcW w:w="799" w:type="dxa"/>
             <w:vMerge w:val="restart"/>
             <w:tcBorders>
               <w:top w:val="single" w:sz="6" w:space="0" w:color="000000"/>
@@ -5224,7 +5186,7 @@
         </w:tc>
         <w:tc>
           <w:tcPr>
-            <w:tcW w:w="2876" w:type="dxa"/>
+            <w:tcW w:w="2875" w:type="dxa"/>
             <w:vMerge w:val="restart"/>
             <w:tcBorders>
               <w:top w:val="single" w:sz="6" w:space="0" w:color="000000"/>
@@ -5259,8 +5221,8 @@
         </w:tc>
         <w:tc>
           <w:tcPr>
-            <w:tcW w:w="5047" w:type="dxa"/>
-            <w:gridSpan w:val="5"/>
+            <w:tcW w:w="5048" w:type="dxa"/>
+            <w:gridSpan w:val="6"/>
             <w:tcBorders>
               <w:top w:val="single" w:sz="6" w:space="0" w:color="000000"/>
               <w:left w:val="single" w:sz="6" w:space="0" w:color="000000"/>
@@ -5294,7 +5256,7 @@
         </w:tc>
         <w:tc>
           <w:tcPr>
-            <w:tcW w:w="1634" w:type="dxa"/>
+            <w:tcW w:w="1636" w:type="dxa"/>
             <w:tcBorders>
               <w:top w:val="single" w:sz="6" w:space="0" w:color="000000"/>
               <w:left w:val="single" w:sz="6" w:space="0" w:color="000000"/>
@@ -5331,7 +5293,7 @@
         <w:trPr/>
         <w:tc>
           <w:tcPr>
-            <w:tcW w:w="340" w:type="dxa"/>
+            <w:tcW w:w="339" w:type="dxa"/>
             <w:vMerge w:val="continue"/>
             <w:tcBorders>
               <w:top w:val="single" w:sz="6" w:space="0" w:color="000000"/>
@@ -5427,7 +5389,7 @@
         </w:tc>
         <w:tc>
           <w:tcPr>
-            <w:tcW w:w="800" w:type="dxa"/>
+            <w:tcW w:w="799" w:type="dxa"/>
             <w:vMerge w:val="continue"/>
             <w:tcBorders>
               <w:top w:val="single" w:sz="6" w:space="0" w:color="000000"/>
@@ -5459,7 +5421,7 @@
         </w:tc>
         <w:tc>
           <w:tcPr>
-            <w:tcW w:w="2876" w:type="dxa"/>
+            <w:tcW w:w="2875" w:type="dxa"/>
             <w:vMerge w:val="continue"/>
             <w:tcBorders>
               <w:top w:val="single" w:sz="6" w:space="0" w:color="000000"/>
@@ -5491,7 +5453,7 @@
         </w:tc>
         <w:tc>
           <w:tcPr>
-            <w:tcW w:w="1077" w:type="dxa"/>
+            <w:tcW w:w="1078" w:type="dxa"/>
             <w:tcBorders>
               <w:top w:val="single" w:sz="6" w:space="0" w:color="000000"/>
               <w:left w:val="single" w:sz="6" w:space="0" w:color="000000"/>
@@ -5524,7 +5486,7 @@
         </w:tc>
         <w:tc>
           <w:tcPr>
-            <w:tcW w:w="1076" w:type="dxa"/>
+            <w:tcW w:w="1075" w:type="dxa"/>
             <w:tcBorders>
               <w:top w:val="single" w:sz="6" w:space="0" w:color="000000"/>
               <w:left w:val="single" w:sz="6" w:space="0" w:color="000000"/>
@@ -5656,7 +5618,8 @@
         </w:tc>
         <w:tc>
           <w:tcPr>
-            <w:tcW w:w="1634" w:type="dxa"/>
+            <w:tcW w:w="1637" w:type="dxa"/>
+            <w:gridSpan w:val="2"/>
             <w:tcBorders>
               <w:top w:val="single" w:sz="6" w:space="0" w:color="000000"/>
               <w:left w:val="single" w:sz="6" w:space="0" w:color="000000"/>
@@ -5690,7 +5653,7 @@
         <w:trPr/>
         <w:tc>
           <w:tcPr>
-            <w:tcW w:w="340" w:type="dxa"/>
+            <w:tcW w:w="339" w:type="dxa"/>
             <w:tcBorders>
               <w:top w:val="single" w:sz="6" w:space="0" w:color="000000"/>
               <w:left w:val="single" w:sz="6" w:space="0" w:color="000000"/>
@@ -5807,7 +5770,7 @@
         </w:tc>
         <w:tc>
           <w:tcPr>
-            <w:tcW w:w="800" w:type="dxa"/>
+            <w:tcW w:w="799" w:type="dxa"/>
             <w:tcBorders>
               <w:top w:val="single" w:sz="6" w:space="0" w:color="000000"/>
               <w:left w:val="single" w:sz="6" w:space="0" w:color="000000"/>
@@ -5840,7 +5803,7 @@
         </w:tc>
         <w:tc>
           <w:tcPr>
-            <w:tcW w:w="2876" w:type="dxa"/>
+            <w:tcW w:w="2875" w:type="dxa"/>
             <w:tcBorders>
               <w:top w:val="single" w:sz="6" w:space="0" w:color="000000"/>
               <w:left w:val="single" w:sz="6" w:space="0" w:color="000000"/>
@@ -5873,7 +5836,7 @@
         </w:tc>
         <w:tc>
           <w:tcPr>
-            <w:tcW w:w="1077" w:type="dxa"/>
+            <w:tcW w:w="1078" w:type="dxa"/>
             <w:tcBorders>
               <w:top w:val="single" w:sz="6" w:space="0" w:color="000000"/>
               <w:left w:val="single" w:sz="6" w:space="0" w:color="000000"/>
@@ -5906,7 +5869,7 @@
         </w:tc>
         <w:tc>
           <w:tcPr>
-            <w:tcW w:w="1076" w:type="dxa"/>
+            <w:tcW w:w="1075" w:type="dxa"/>
             <w:tcBorders>
               <w:top w:val="single" w:sz="6" w:space="0" w:color="000000"/>
               <w:left w:val="single" w:sz="6" w:space="0" w:color="000000"/>
@@ -6038,7 +6001,8 @@
         </w:tc>
         <w:tc>
           <w:tcPr>
-            <w:tcW w:w="1634" w:type="dxa"/>
+            <w:tcW w:w="1637" w:type="dxa"/>
+            <w:gridSpan w:val="2"/>
             <w:tcBorders>
               <w:top w:val="single" w:sz="6" w:space="0" w:color="000000"/>
               <w:left w:val="single" w:sz="6" w:space="0" w:color="000000"/>
@@ -6269,17 +6233,17 @@
         <w:tblLook w:val="04a0" w:noVBand="1" w:noHBand="0" w:lastColumn="0" w:firstColumn="1" w:lastRow="0" w:firstRow="1"/>
       </w:tblPr>
       <w:tblGrid>
-        <w:gridCol w:w="340"/>
+        <w:gridCol w:w="339"/>
         <w:gridCol w:w="3216"/>
         <w:gridCol w:w="1098"/>
-        <w:gridCol w:w="7660"/>
-        <w:gridCol w:w="1656"/>
+        <w:gridCol w:w="7658"/>
+        <w:gridCol w:w="1659"/>
       </w:tblGrid>
       <w:tr>
         <w:trPr/>
         <w:tc>
           <w:tcPr>
-            <w:tcW w:w="340" w:type="dxa"/>
+            <w:tcW w:w="339" w:type="dxa"/>
             <w:tcBorders>
               <w:top w:val="single" w:sz="6" w:space="0" w:color="000000"/>
               <w:left w:val="single" w:sz="6" w:space="0" w:color="000000"/>
@@ -6381,7 +6345,7 @@
         </w:tc>
         <w:tc>
           <w:tcPr>
-            <w:tcW w:w="7660" w:type="dxa"/>
+            <w:tcW w:w="7658" w:type="dxa"/>
             <w:tcBorders>
               <w:top w:val="single" w:sz="6" w:space="0" w:color="000000"/>
               <w:left w:val="single" w:sz="6" w:space="0" w:color="000000"/>
@@ -6415,7 +6379,7 @@
         </w:tc>
         <w:tc>
           <w:tcPr>
-            <w:tcW w:w="1656" w:type="dxa"/>
+            <w:tcW w:w="1659" w:type="dxa"/>
             <w:tcBorders>
               <w:top w:val="single" w:sz="6" w:space="0" w:color="000000"/>
               <w:left w:val="single" w:sz="6" w:space="0" w:color="000000"/>
@@ -6452,7 +6416,7 @@
         <w:trPr/>
         <w:tc>
           <w:tcPr>
-            <w:tcW w:w="340" w:type="dxa"/>
+            <w:tcW w:w="339" w:type="dxa"/>
             <w:tcBorders>
               <w:top w:val="single" w:sz="6" w:space="0" w:color="000000"/>
               <w:left w:val="single" w:sz="6" w:space="0" w:color="000000"/>
@@ -6551,7 +6515,7 @@
         </w:tc>
         <w:tc>
           <w:tcPr>
-            <w:tcW w:w="7660" w:type="dxa"/>
+            <w:tcW w:w="7658" w:type="dxa"/>
             <w:tcBorders>
               <w:top w:val="single" w:sz="6" w:space="0" w:color="000000"/>
               <w:left w:val="single" w:sz="6" w:space="0" w:color="000000"/>
@@ -6584,7 +6548,7 @@
         </w:tc>
         <w:tc>
           <w:tcPr>
-            <w:tcW w:w="1656" w:type="dxa"/>
+            <w:tcW w:w="1659" w:type="dxa"/>
             <w:tcBorders>
               <w:top w:val="single" w:sz="6" w:space="0" w:color="000000"/>
               <w:left w:val="single" w:sz="6" w:space="0" w:color="000000"/>
@@ -6669,16 +6633,16 @@
         <w:tblLook w:val="04a0" w:noVBand="1" w:noHBand="0" w:lastColumn="0" w:firstColumn="1" w:lastRow="0" w:firstRow="1"/>
       </w:tblPr>
       <w:tblGrid>
-        <w:gridCol w:w="340"/>
+        <w:gridCol w:w="339"/>
         <w:gridCol w:w="2854"/>
-        <w:gridCol w:w="9274"/>
-        <w:gridCol w:w="1501"/>
+        <w:gridCol w:w="9273"/>
+        <w:gridCol w:w="1503"/>
       </w:tblGrid>
       <w:tr>
         <w:trPr/>
         <w:tc>
           <w:tcPr>
-            <w:tcW w:w="340" w:type="dxa"/>
+            <w:tcW w:w="339" w:type="dxa"/>
             <w:tcBorders>
               <w:top w:val="single" w:sz="6" w:space="0" w:color="000000"/>
               <w:left w:val="single" w:sz="6" w:space="0" w:color="000000"/>
@@ -6740,7 +6704,7 @@
         </w:tc>
         <w:tc>
           <w:tcPr>
-            <w:tcW w:w="9274" w:type="dxa"/>
+            <w:tcW w:w="9273" w:type="dxa"/>
             <w:tcBorders>
               <w:top w:val="single" w:sz="6" w:space="0" w:color="000000"/>
               <w:left w:val="single" w:sz="6" w:space="0" w:color="000000"/>
@@ -6771,7 +6735,7 @@
         </w:tc>
         <w:tc>
           <w:tcPr>
-            <w:tcW w:w="1501" w:type="dxa"/>
+            <w:tcW w:w="1503" w:type="dxa"/>
             <w:tcBorders>
               <w:top w:val="single" w:sz="6" w:space="0" w:color="000000"/>
               <w:left w:val="single" w:sz="6" w:space="0" w:color="000000"/>
@@ -6805,7 +6769,7 @@
         <w:trPr/>
         <w:tc>
           <w:tcPr>
-            <w:tcW w:w="340" w:type="dxa"/>
+            <w:tcW w:w="339" w:type="dxa"/>
             <w:tcBorders>
               <w:top w:val="single" w:sz="6" w:space="0" w:color="000000"/>
               <w:left w:val="single" w:sz="6" w:space="0" w:color="000000"/>
@@ -6911,7 +6875,7 @@
         </w:tc>
         <w:tc>
           <w:tcPr>
-            <w:tcW w:w="9274" w:type="dxa"/>
+            <w:tcW w:w="9273" w:type="dxa"/>
             <w:tcBorders>
               <w:top w:val="single" w:sz="6" w:space="0" w:color="000000"/>
               <w:left w:val="single" w:sz="6" w:space="0" w:color="000000"/>
@@ -6964,7 +6928,7 @@
         </w:tc>
         <w:tc>
           <w:tcPr>
-            <w:tcW w:w="1501" w:type="dxa"/>
+            <w:tcW w:w="1503" w:type="dxa"/>
             <w:tcBorders>
               <w:top w:val="single" w:sz="6" w:space="0" w:color="000000"/>
               <w:left w:val="single" w:sz="6" w:space="0" w:color="000000"/>
@@ -7025,21 +6989,7 @@
                 <w:sz w:val="20"/>
                 <w:szCs w:val="20"/>
               </w:rPr>
-              <w:t>field_as_projects_</w:t>
-            </w:r>
-            <w:r>
-              <w:rPr>
-                <w:rFonts w:ascii="Lucida Grande;Lucida Sans Unicode;DejaVu Sans;Lucida Sans;sans-serif" w:hAnsi="Lucida Grande;Lucida Sans Unicode;DejaVu Sans;Lucida Sans;sans-serif"/>
-                <w:b w:val="false"/>
-                <w:i w:val="false"/>
-                <w:caps w:val="false"/>
-                <w:smallCaps w:val="false"/>
-                <w:color w:val="0000FF"/>
-                <w:spacing w:val="0"/>
-                <w:sz w:val="20"/>
-                <w:szCs w:val="20"/>
-              </w:rPr>
-              <w:t>to</w:t>
+              <w:t>field_as_projects_to</w:t>
             </w:r>
             <w:r>
               <w:rPr>

</xml_diff>

<commit_message>
refs #6378 - properly format project dates.
</commit_message>
<xml_diff>
--- a/docroot/modules/iucn/iucn_assessment/data/export/assessment_export_tpl_2017.docx
+++ b/docroot/modules/iucn/iucn_assessment/data/export/assessment_export_tpl_2017.docx
@@ -143,16 +143,16 @@
         <w:tblLook w:val="04a0" w:noVBand="1" w:noHBand="0" w:lastColumn="0" w:firstColumn="1" w:lastRow="0" w:firstRow="1"/>
       </w:tblPr>
       <w:tblGrid>
-        <w:gridCol w:w="340"/>
+        <w:gridCol w:w="339"/>
         <w:gridCol w:w="2903"/>
-        <w:gridCol w:w="9622"/>
-        <w:gridCol w:w="1104"/>
+        <w:gridCol w:w="9621"/>
+        <w:gridCol w:w="1106"/>
       </w:tblGrid>
       <w:tr>
         <w:trPr/>
         <w:tc>
           <w:tcPr>
-            <w:tcW w:w="340" w:type="dxa"/>
+            <w:tcW w:w="339" w:type="dxa"/>
             <w:tcBorders>
               <w:top w:val="single" w:sz="6" w:space="0" w:color="000000"/>
               <w:left w:val="single" w:sz="6" w:space="0" w:color="000000"/>
@@ -220,7 +220,7 @@
         </w:tc>
         <w:tc>
           <w:tcPr>
-            <w:tcW w:w="9622" w:type="dxa"/>
+            <w:tcW w:w="9621" w:type="dxa"/>
             <w:tcBorders>
               <w:top w:val="single" w:sz="6" w:space="0" w:color="000000"/>
               <w:left w:val="single" w:sz="6" w:space="0" w:color="000000"/>
@@ -254,7 +254,7 @@
         </w:tc>
         <w:tc>
           <w:tcPr>
-            <w:tcW w:w="1104" w:type="dxa"/>
+            <w:tcW w:w="1106" w:type="dxa"/>
             <w:tcBorders>
               <w:top w:val="single" w:sz="6" w:space="0" w:color="000000"/>
               <w:left w:val="single" w:sz="6" w:space="0" w:color="000000"/>
@@ -291,7 +291,7 @@
         <w:trPr/>
         <w:tc>
           <w:tcPr>
-            <w:tcW w:w="340" w:type="dxa"/>
+            <w:tcW w:w="339" w:type="dxa"/>
             <w:tcBorders>
               <w:top w:val="single" w:sz="6" w:space="0" w:color="000000"/>
               <w:left w:val="single" w:sz="6" w:space="0" w:color="000000"/>
@@ -422,7 +422,7 @@
         </w:tc>
         <w:tc>
           <w:tcPr>
-            <w:tcW w:w="9622" w:type="dxa"/>
+            <w:tcW w:w="9621" w:type="dxa"/>
             <w:tcBorders>
               <w:top w:val="single" w:sz="6" w:space="0" w:color="000000"/>
               <w:left w:val="single" w:sz="6" w:space="0" w:color="000000"/>
@@ -466,7 +466,7 @@
         </w:tc>
         <w:tc>
           <w:tcPr>
-            <w:tcW w:w="1104" w:type="dxa"/>
+            <w:tcW w:w="1106" w:type="dxa"/>
             <w:tcBorders>
               <w:top w:val="single" w:sz="6" w:space="0" w:color="000000"/>
               <w:left w:val="single" w:sz="6" w:space="0" w:color="000000"/>
@@ -563,15 +563,15 @@
         <w:tblLook w:val="04a0" w:noVBand="1" w:noHBand="0" w:lastColumn="0" w:firstColumn="1" w:lastRow="0" w:firstRow="1"/>
       </w:tblPr>
       <w:tblGrid>
-        <w:gridCol w:w="339"/>
-        <w:gridCol w:w="2622"/>
-        <w:gridCol w:w="11009"/>
+        <w:gridCol w:w="338"/>
+        <w:gridCol w:w="2620"/>
+        <w:gridCol w:w="11012"/>
       </w:tblGrid>
       <w:tr>
         <w:trPr/>
         <w:tc>
           <w:tcPr>
-            <w:tcW w:w="339" w:type="dxa"/>
+            <w:tcW w:w="338" w:type="dxa"/>
             <w:tcBorders>
               <w:top w:val="single" w:sz="6" w:space="0" w:color="000000"/>
               <w:left w:val="single" w:sz="6" w:space="0" w:color="000000"/>
@@ -605,7 +605,7 @@
         </w:tc>
         <w:tc>
           <w:tcPr>
-            <w:tcW w:w="2622" w:type="dxa"/>
+            <w:tcW w:w="2620" w:type="dxa"/>
             <w:tcBorders>
               <w:top w:val="single" w:sz="6" w:space="0" w:color="000000"/>
               <w:left w:val="single" w:sz="6" w:space="0" w:color="000000"/>
@@ -639,7 +639,7 @@
         </w:tc>
         <w:tc>
           <w:tcPr>
-            <w:tcW w:w="11009" w:type="dxa"/>
+            <w:tcW w:w="11012" w:type="dxa"/>
             <w:tcBorders>
               <w:top w:val="single" w:sz="6" w:space="0" w:color="000000"/>
               <w:left w:val="single" w:sz="6" w:space="0" w:color="000000"/>
@@ -676,7 +676,7 @@
         <w:trPr/>
         <w:tc>
           <w:tcPr>
-            <w:tcW w:w="339" w:type="dxa"/>
+            <w:tcW w:w="338" w:type="dxa"/>
             <w:tcBorders>
               <w:top w:val="single" w:sz="6" w:space="0" w:color="000000"/>
               <w:left w:val="single" w:sz="6" w:space="0" w:color="000000"/>
@@ -706,7 +706,7 @@
         </w:tc>
         <w:tc>
           <w:tcPr>
-            <w:tcW w:w="2622" w:type="dxa"/>
+            <w:tcW w:w="2620" w:type="dxa"/>
             <w:tcBorders>
               <w:top w:val="single" w:sz="6" w:space="0" w:color="000000"/>
               <w:left w:val="single" w:sz="6" w:space="0" w:color="000000"/>
@@ -736,7 +736,7 @@
         </w:tc>
         <w:tc>
           <w:tcPr>
-            <w:tcW w:w="11009" w:type="dxa"/>
+            <w:tcW w:w="11012" w:type="dxa"/>
             <w:tcBorders>
               <w:top w:val="single" w:sz="6" w:space="0" w:color="000000"/>
               <w:left w:val="single" w:sz="6" w:space="0" w:color="000000"/>
@@ -839,11 +839,11 @@
         <w:gridCol w:w="1144"/>
         <w:gridCol w:w="1373"/>
         <w:gridCol w:w="1629"/>
-        <w:gridCol w:w="1799"/>
+        <w:gridCol w:w="1798"/>
         <w:gridCol w:w="2505"/>
-        <w:gridCol w:w="900"/>
+        <w:gridCol w:w="899"/>
         <w:gridCol w:w="3688"/>
-        <w:gridCol w:w="930"/>
+        <w:gridCol w:w="932"/>
       </w:tblGrid>
       <w:tr>
         <w:trPr/>
@@ -951,7 +951,7 @@
         </w:tc>
         <w:tc>
           <w:tcPr>
-            <w:tcW w:w="1799" w:type="dxa"/>
+            <w:tcW w:w="1798" w:type="dxa"/>
             <w:tcBorders>
               <w:top w:val="single" w:sz="6" w:space="0" w:color="000000"/>
               <w:left w:val="single" w:sz="6" w:space="0" w:color="000000"/>
@@ -1027,7 +1027,7 @@
         </w:tc>
         <w:tc>
           <w:tcPr>
-            <w:tcW w:w="900" w:type="dxa"/>
+            <w:tcW w:w="899" w:type="dxa"/>
             <w:tcBorders>
               <w:top w:val="single" w:sz="6" w:space="0" w:color="000000"/>
               <w:left w:val="single" w:sz="6" w:space="0" w:color="000000"/>
@@ -1095,7 +1095,7 @@
         </w:tc>
         <w:tc>
           <w:tcPr>
-            <w:tcW w:w="930" w:type="dxa"/>
+            <w:tcW w:w="932" w:type="dxa"/>
             <w:tcBorders>
               <w:top w:val="single" w:sz="6" w:space="0" w:color="000000"/>
               <w:left w:val="single" w:sz="6" w:space="0" w:color="000000"/>
@@ -1269,7 +1269,7 @@
         </w:tc>
         <w:tc>
           <w:tcPr>
-            <w:tcW w:w="1799" w:type="dxa"/>
+            <w:tcW w:w="1798" w:type="dxa"/>
             <w:tcBorders>
               <w:top w:val="single" w:sz="6" w:space="0" w:color="000000"/>
               <w:left w:val="single" w:sz="6" w:space="0" w:color="000000"/>
@@ -1365,7 +1365,7 @@
         </w:tc>
         <w:tc>
           <w:tcPr>
-            <w:tcW w:w="900" w:type="dxa"/>
+            <w:tcW w:w="899" w:type="dxa"/>
             <w:tcBorders>
               <w:top w:val="single" w:sz="6" w:space="0" w:color="000000"/>
               <w:left w:val="single" w:sz="6" w:space="0" w:color="000000"/>
@@ -1425,7 +1425,7 @@
         </w:tc>
         <w:tc>
           <w:tcPr>
-            <w:tcW w:w="930" w:type="dxa"/>
+            <w:tcW w:w="932" w:type="dxa"/>
             <w:tcBorders>
               <w:top w:val="single" w:sz="6" w:space="0" w:color="000000"/>
               <w:left w:val="single" w:sz="6" w:space="0" w:color="000000"/>
@@ -1494,20 +1494,20 @@
         <w:tblLook w:val="04a0" w:noVBand="1" w:noHBand="0" w:lastColumn="0" w:firstColumn="1" w:lastRow="0" w:firstRow="1"/>
       </w:tblPr>
       <w:tblGrid>
-        <w:gridCol w:w="1152"/>
-        <w:gridCol w:w="1370"/>
-        <w:gridCol w:w="1624"/>
-        <w:gridCol w:w="1799"/>
+        <w:gridCol w:w="1151"/>
+        <w:gridCol w:w="1369"/>
+        <w:gridCol w:w="1623"/>
+        <w:gridCol w:w="1798"/>
         <w:gridCol w:w="2505"/>
-        <w:gridCol w:w="900"/>
-        <w:gridCol w:w="3688"/>
-        <w:gridCol w:w="930"/>
+        <w:gridCol w:w="899"/>
+        <w:gridCol w:w="3689"/>
+        <w:gridCol w:w="934"/>
       </w:tblGrid>
       <w:tr>
         <w:trPr/>
         <w:tc>
           <w:tcPr>
-            <w:tcW w:w="1152" w:type="dxa"/>
+            <w:tcW w:w="1151" w:type="dxa"/>
             <w:tcBorders>
               <w:top w:val="single" w:sz="6" w:space="0" w:color="000000"/>
               <w:left w:val="single" w:sz="6" w:space="0" w:color="000000"/>
@@ -1541,7 +1541,7 @@
         </w:tc>
         <w:tc>
           <w:tcPr>
-            <w:tcW w:w="1370" w:type="dxa"/>
+            <w:tcW w:w="1369" w:type="dxa"/>
             <w:tcBorders>
               <w:top w:val="single" w:sz="6" w:space="0" w:color="000000"/>
               <w:left w:val="single" w:sz="6" w:space="0" w:color="000000"/>
@@ -1575,7 +1575,7 @@
         </w:tc>
         <w:tc>
           <w:tcPr>
-            <w:tcW w:w="1624" w:type="dxa"/>
+            <w:tcW w:w="1623" w:type="dxa"/>
             <w:tcBorders>
               <w:top w:val="single" w:sz="6" w:space="0" w:color="000000"/>
               <w:left w:val="single" w:sz="6" w:space="0" w:color="000000"/>
@@ -1609,7 +1609,7 @@
         </w:tc>
         <w:tc>
           <w:tcPr>
-            <w:tcW w:w="1799" w:type="dxa"/>
+            <w:tcW w:w="1798" w:type="dxa"/>
             <w:tcBorders>
               <w:top w:val="single" w:sz="6" w:space="0" w:color="000000"/>
               <w:left w:val="single" w:sz="6" w:space="0" w:color="000000"/>
@@ -1685,7 +1685,7 @@
         </w:tc>
         <w:tc>
           <w:tcPr>
-            <w:tcW w:w="900" w:type="dxa"/>
+            <w:tcW w:w="899" w:type="dxa"/>
             <w:tcBorders>
               <w:top w:val="single" w:sz="6" w:space="0" w:color="000000"/>
               <w:left w:val="single" w:sz="6" w:space="0" w:color="000000"/>
@@ -1719,7 +1719,7 @@
         </w:tc>
         <w:tc>
           <w:tcPr>
-            <w:tcW w:w="3688" w:type="dxa"/>
+            <w:tcW w:w="3689" w:type="dxa"/>
             <w:tcBorders>
               <w:top w:val="single" w:sz="6" w:space="0" w:color="000000"/>
               <w:left w:val="single" w:sz="6" w:space="0" w:color="000000"/>
@@ -1753,7 +1753,7 @@
         </w:tc>
         <w:tc>
           <w:tcPr>
-            <w:tcW w:w="930" w:type="dxa"/>
+            <w:tcW w:w="934" w:type="dxa"/>
             <w:tcBorders>
               <w:top w:val="single" w:sz="6" w:space="0" w:color="000000"/>
               <w:left w:val="single" w:sz="6" w:space="0" w:color="000000"/>
@@ -1798,7 +1798,7 @@
         <w:trPr/>
         <w:tc>
           <w:tcPr>
-            <w:tcW w:w="1152" w:type="dxa"/>
+            <w:tcW w:w="1151" w:type="dxa"/>
             <w:tcBorders>
               <w:top w:val="single" w:sz="6" w:space="0" w:color="000000"/>
               <w:left w:val="single" w:sz="6" w:space="0" w:color="000000"/>
@@ -1845,7 +1845,7 @@
         </w:tc>
         <w:tc>
           <w:tcPr>
-            <w:tcW w:w="1370" w:type="dxa"/>
+            <w:tcW w:w="1369" w:type="dxa"/>
             <w:tcBorders>
               <w:top w:val="single" w:sz="6" w:space="0" w:color="000000"/>
               <w:left w:val="single" w:sz="6" w:space="0" w:color="000000"/>
@@ -1877,7 +1877,7 @@
         </w:tc>
         <w:tc>
           <w:tcPr>
-            <w:tcW w:w="1624" w:type="dxa"/>
+            <w:tcW w:w="1623" w:type="dxa"/>
             <w:tcBorders>
               <w:top w:val="single" w:sz="6" w:space="0" w:color="000000"/>
               <w:left w:val="single" w:sz="6" w:space="0" w:color="000000"/>
@@ -1907,7 +1907,7 @@
         </w:tc>
         <w:tc>
           <w:tcPr>
-            <w:tcW w:w="1799" w:type="dxa"/>
+            <w:tcW w:w="1798" w:type="dxa"/>
             <w:tcBorders>
               <w:top w:val="single" w:sz="6" w:space="0" w:color="000000"/>
               <w:left w:val="single" w:sz="6" w:space="0" w:color="000000"/>
@@ -1985,7 +1985,7 @@
         </w:tc>
         <w:tc>
           <w:tcPr>
-            <w:tcW w:w="900" w:type="dxa"/>
+            <w:tcW w:w="899" w:type="dxa"/>
             <w:tcBorders>
               <w:top w:val="single" w:sz="6" w:space="0" w:color="000000"/>
               <w:left w:val="single" w:sz="6" w:space="0" w:color="000000"/>
@@ -2015,7 +2015,7 @@
         </w:tc>
         <w:tc>
           <w:tcPr>
-            <w:tcW w:w="3688" w:type="dxa"/>
+            <w:tcW w:w="3689" w:type="dxa"/>
             <w:tcBorders>
               <w:top w:val="single" w:sz="6" w:space="0" w:color="000000"/>
               <w:left w:val="single" w:sz="6" w:space="0" w:color="000000"/>
@@ -2045,7 +2045,7 @@
         </w:tc>
         <w:tc>
           <w:tcPr>
-            <w:tcW w:w="930" w:type="dxa"/>
+            <w:tcW w:w="934" w:type="dxa"/>
             <w:tcBorders>
               <w:top w:val="single" w:sz="6" w:space="0" w:color="000000"/>
               <w:left w:val="single" w:sz="6" w:space="0" w:color="000000"/>
@@ -2150,15 +2150,15 @@
         <w:tblLook w:val="04a0" w:noVBand="1" w:noHBand="0" w:lastColumn="0" w:firstColumn="1" w:lastRow="0" w:firstRow="1"/>
       </w:tblPr>
       <w:tblGrid>
-        <w:gridCol w:w="1887"/>
+        <w:gridCol w:w="1885"/>
         <w:gridCol w:w="10359"/>
-        <w:gridCol w:w="1724"/>
+        <w:gridCol w:w="1726"/>
       </w:tblGrid>
       <w:tr>
         <w:trPr/>
         <w:tc>
           <w:tcPr>
-            <w:tcW w:w="1887" w:type="dxa"/>
+            <w:tcW w:w="1885" w:type="dxa"/>
             <w:tcBorders>
               <w:top w:val="single" w:sz="6" w:space="0" w:color="000000"/>
               <w:left w:val="single" w:sz="6" w:space="0" w:color="000000"/>
@@ -2226,7 +2226,7 @@
         </w:tc>
         <w:tc>
           <w:tcPr>
-            <w:tcW w:w="1724" w:type="dxa"/>
+            <w:tcW w:w="1726" w:type="dxa"/>
             <w:tcBorders>
               <w:top w:val="single" w:sz="6" w:space="0" w:color="000000"/>
               <w:left w:val="single" w:sz="6" w:space="0" w:color="000000"/>
@@ -2271,7 +2271,7 @@
         <w:trPr/>
         <w:tc>
           <w:tcPr>
-            <w:tcW w:w="1887" w:type="dxa"/>
+            <w:tcW w:w="1885" w:type="dxa"/>
             <w:tcBorders>
               <w:top w:val="single" w:sz="6" w:space="0" w:color="000000"/>
               <w:left w:val="single" w:sz="6" w:space="0" w:color="000000"/>
@@ -2336,7 +2336,7 @@
         </w:tc>
         <w:tc>
           <w:tcPr>
-            <w:tcW w:w="1724" w:type="dxa"/>
+            <w:tcW w:w="1726" w:type="dxa"/>
             <w:tcBorders>
               <w:top w:val="single" w:sz="6" w:space="0" w:color="000000"/>
               <w:left w:val="single" w:sz="6" w:space="0" w:color="000000"/>
@@ -2372,7 +2372,7 @@
         <w:trPr/>
         <w:tc>
           <w:tcPr>
-            <w:tcW w:w="1887" w:type="dxa"/>
+            <w:tcW w:w="1885" w:type="dxa"/>
             <w:tcBorders>
               <w:top w:val="single" w:sz="6" w:space="0" w:color="000000"/>
               <w:left w:val="single" w:sz="6" w:space="0" w:color="000000"/>
@@ -2437,7 +2437,7 @@
         </w:tc>
         <w:tc>
           <w:tcPr>
-            <w:tcW w:w="1724" w:type="dxa"/>
+            <w:tcW w:w="1726" w:type="dxa"/>
             <w:tcBorders>
               <w:top w:val="single" w:sz="6" w:space="0" w:color="000000"/>
               <w:left w:val="single" w:sz="6" w:space="0" w:color="000000"/>
@@ -2473,7 +2473,7 @@
         <w:trPr/>
         <w:tc>
           <w:tcPr>
-            <w:tcW w:w="1887" w:type="dxa"/>
+            <w:tcW w:w="1885" w:type="dxa"/>
             <w:tcBorders>
               <w:top w:val="single" w:sz="6" w:space="0" w:color="000000"/>
               <w:left w:val="single" w:sz="6" w:space="0" w:color="000000"/>
@@ -2538,7 +2538,7 @@
         </w:tc>
         <w:tc>
           <w:tcPr>
-            <w:tcW w:w="1724" w:type="dxa"/>
+            <w:tcW w:w="1726" w:type="dxa"/>
             <w:tcBorders>
               <w:top w:val="single" w:sz="6" w:space="0" w:color="000000"/>
               <w:left w:val="single" w:sz="6" w:space="0" w:color="000000"/>
@@ -2641,15 +2641,15 @@
         <w:tblLook w:val="04a0" w:noVBand="1" w:noHBand="0" w:lastColumn="0" w:firstColumn="1" w:lastRow="0" w:firstRow="1"/>
       </w:tblPr>
       <w:tblGrid>
-        <w:gridCol w:w="2346"/>
+        <w:gridCol w:w="2345"/>
         <w:gridCol w:w="9353"/>
-        <w:gridCol w:w="2271"/>
+        <w:gridCol w:w="2272"/>
       </w:tblGrid>
       <w:tr>
         <w:trPr/>
         <w:tc>
           <w:tcPr>
-            <w:tcW w:w="2346" w:type="dxa"/>
+            <w:tcW w:w="2345" w:type="dxa"/>
             <w:tcBorders>
               <w:top w:val="single" w:sz="6" w:space="0" w:color="000000"/>
               <w:left w:val="single" w:sz="6" w:space="0" w:color="000000"/>
@@ -2717,7 +2717,7 @@
         </w:tc>
         <w:tc>
           <w:tcPr>
-            <w:tcW w:w="2271" w:type="dxa"/>
+            <w:tcW w:w="2272" w:type="dxa"/>
             <w:tcBorders>
               <w:top w:val="single" w:sz="6" w:space="0" w:color="000000"/>
               <w:left w:val="single" w:sz="6" w:space="0" w:color="000000"/>
@@ -2776,7 +2776,7 @@
         <w:trPr/>
         <w:tc>
           <w:tcPr>
-            <w:tcW w:w="2346" w:type="dxa"/>
+            <w:tcW w:w="2345" w:type="dxa"/>
             <w:tcBorders>
               <w:top w:val="single" w:sz="6" w:space="0" w:color="000000"/>
               <w:left w:val="single" w:sz="6" w:space="0" w:color="000000"/>
@@ -2841,7 +2841,7 @@
         </w:tc>
         <w:tc>
           <w:tcPr>
-            <w:tcW w:w="2271" w:type="dxa"/>
+            <w:tcW w:w="2272" w:type="dxa"/>
             <w:tcBorders>
               <w:top w:val="single" w:sz="6" w:space="0" w:color="000000"/>
               <w:left w:val="single" w:sz="6" w:space="0" w:color="000000"/>
@@ -2931,15 +2931,15 @@
         <w:tblLook w:val="04a0" w:noVBand="1" w:noHBand="0" w:lastColumn="0" w:firstColumn="1" w:lastRow="0" w:firstRow="1"/>
       </w:tblPr>
       <w:tblGrid>
-        <w:gridCol w:w="2346"/>
+        <w:gridCol w:w="2345"/>
         <w:gridCol w:w="9353"/>
-        <w:gridCol w:w="2271"/>
+        <w:gridCol w:w="2272"/>
       </w:tblGrid>
       <w:tr>
         <w:trPr/>
         <w:tc>
           <w:tcPr>
-            <w:tcW w:w="2346" w:type="dxa"/>
+            <w:tcW w:w="2345" w:type="dxa"/>
             <w:tcBorders>
               <w:top w:val="single" w:sz="6" w:space="0" w:color="000000"/>
               <w:left w:val="single" w:sz="6" w:space="0" w:color="000000"/>
@@ -3007,7 +3007,7 @@
         </w:tc>
         <w:tc>
           <w:tcPr>
-            <w:tcW w:w="2271" w:type="dxa"/>
+            <w:tcW w:w="2272" w:type="dxa"/>
             <w:tcBorders>
               <w:top w:val="single" w:sz="6" w:space="0" w:color="000000"/>
               <w:left w:val="single" w:sz="6" w:space="0" w:color="000000"/>
@@ -3052,7 +3052,7 @@
         <w:trPr/>
         <w:tc>
           <w:tcPr>
-            <w:tcW w:w="2346" w:type="dxa"/>
+            <w:tcW w:w="2345" w:type="dxa"/>
             <w:tcBorders>
               <w:top w:val="single" w:sz="6" w:space="0" w:color="000000"/>
               <w:left w:val="single" w:sz="6" w:space="0" w:color="000000"/>
@@ -3117,7 +3117,7 @@
         </w:tc>
         <w:tc>
           <w:tcPr>
-            <w:tcW w:w="2271" w:type="dxa"/>
+            <w:tcW w:w="2272" w:type="dxa"/>
             <w:tcBorders>
               <w:top w:val="single" w:sz="6" w:space="0" w:color="000000"/>
               <w:left w:val="single" w:sz="6" w:space="0" w:color="000000"/>
@@ -3153,7 +3153,7 @@
         <w:trPr/>
         <w:tc>
           <w:tcPr>
-            <w:tcW w:w="2346" w:type="dxa"/>
+            <w:tcW w:w="2345" w:type="dxa"/>
             <w:tcBorders>
               <w:top w:val="single" w:sz="6" w:space="0" w:color="000000"/>
               <w:left w:val="single" w:sz="6" w:space="0" w:color="000000"/>
@@ -3218,7 +3218,7 @@
         </w:tc>
         <w:tc>
           <w:tcPr>
-            <w:tcW w:w="2271" w:type="dxa"/>
+            <w:tcW w:w="2272" w:type="dxa"/>
             <w:tcBorders>
               <w:top w:val="single" w:sz="6" w:space="0" w:color="000000"/>
               <w:left w:val="single" w:sz="6" w:space="0" w:color="000000"/>
@@ -3254,7 +3254,7 @@
         <w:trPr/>
         <w:tc>
           <w:tcPr>
-            <w:tcW w:w="2346" w:type="dxa"/>
+            <w:tcW w:w="2345" w:type="dxa"/>
             <w:tcBorders>
               <w:top w:val="single" w:sz="6" w:space="0" w:color="000000"/>
               <w:left w:val="single" w:sz="6" w:space="0" w:color="000000"/>
@@ -3319,7 +3319,7 @@
         </w:tc>
         <w:tc>
           <w:tcPr>
-            <w:tcW w:w="2271" w:type="dxa"/>
+            <w:tcW w:w="2272" w:type="dxa"/>
             <w:tcBorders>
               <w:top w:val="single" w:sz="6" w:space="0" w:color="000000"/>
               <w:left w:val="single" w:sz="6" w:space="0" w:color="000000"/>
@@ -3420,19 +3420,19 @@
         <w:tblLook w:val="04a0" w:noVBand="1" w:noHBand="0" w:lastColumn="0" w:firstColumn="1" w:lastRow="0" w:firstRow="1"/>
       </w:tblPr>
       <w:tblGrid>
-        <w:gridCol w:w="339"/>
-        <w:gridCol w:w="1724"/>
-        <w:gridCol w:w="8822"/>
+        <w:gridCol w:w="338"/>
+        <w:gridCol w:w="1723"/>
+        <w:gridCol w:w="8823"/>
+        <w:gridCol w:w="2"/>
+        <w:gridCol w:w="1795"/>
         <w:gridCol w:w="3"/>
-        <w:gridCol w:w="1796"/>
-        <w:gridCol w:w="3"/>
-        <w:gridCol w:w="1283"/>
+        <w:gridCol w:w="1286"/>
       </w:tblGrid>
       <w:tr>
         <w:trPr/>
         <w:tc>
           <w:tcPr>
-            <w:tcW w:w="10888" w:type="dxa"/>
+            <w:tcW w:w="10886" w:type="dxa"/>
             <w:gridSpan w:val="4"/>
             <w:tcBorders>
               <w:top w:val="single" w:sz="6" w:space="0" w:color="000000"/>
@@ -3467,7 +3467,7 @@
         </w:tc>
         <w:tc>
           <w:tcPr>
-            <w:tcW w:w="1799" w:type="dxa"/>
+            <w:tcW w:w="1798" w:type="dxa"/>
             <w:gridSpan w:val="2"/>
             <w:tcBorders>
               <w:top w:val="single" w:sz="6" w:space="0" w:color="000000"/>
@@ -3502,7 +3502,7 @@
         </w:tc>
         <w:tc>
           <w:tcPr>
-            <w:tcW w:w="1283" w:type="dxa"/>
+            <w:tcW w:w="1286" w:type="dxa"/>
             <w:tcBorders>
               <w:top w:val="single" w:sz="6" w:space="0" w:color="000000"/>
               <w:left w:val="single" w:sz="6" w:space="0" w:color="000000"/>
@@ -3539,7 +3539,7 @@
         <w:trPr/>
         <w:tc>
           <w:tcPr>
-            <w:tcW w:w="339" w:type="dxa"/>
+            <w:tcW w:w="338" w:type="dxa"/>
             <w:tcBorders>
               <w:top w:val="single" w:sz="6" w:space="0" w:color="000000"/>
               <w:left w:val="single" w:sz="6" w:space="0" w:color="000000"/>
@@ -3572,7 +3572,7 @@
         </w:tc>
         <w:tc>
           <w:tcPr>
-            <w:tcW w:w="1724" w:type="dxa"/>
+            <w:tcW w:w="1723" w:type="dxa"/>
             <w:tcBorders>
               <w:top w:val="single" w:sz="6" w:space="0" w:color="000000"/>
               <w:left w:val="single" w:sz="6" w:space="0" w:color="000000"/>
@@ -3605,7 +3605,7 @@
         </w:tc>
         <w:tc>
           <w:tcPr>
-            <w:tcW w:w="8822" w:type="dxa"/>
+            <w:tcW w:w="8823" w:type="dxa"/>
             <w:tcBorders>
               <w:top w:val="single" w:sz="6" w:space="0" w:color="000000"/>
               <w:left w:val="single" w:sz="6" w:space="0" w:color="000000"/>
@@ -3638,7 +3638,7 @@
         </w:tc>
         <w:tc>
           <w:tcPr>
-            <w:tcW w:w="1799" w:type="dxa"/>
+            <w:tcW w:w="1797" w:type="dxa"/>
             <w:gridSpan w:val="2"/>
             <w:tcBorders>
               <w:top w:val="single" w:sz="6" w:space="0" w:color="000000"/>
@@ -3673,7 +3673,7 @@
         </w:tc>
         <w:tc>
           <w:tcPr>
-            <w:tcW w:w="1286" w:type="dxa"/>
+            <w:tcW w:w="1289" w:type="dxa"/>
             <w:gridSpan w:val="2"/>
             <w:tcBorders>
               <w:top w:val="single" w:sz="6" w:space="0" w:color="000000"/>
@@ -3708,7 +3708,7 @@
         <w:trPr/>
         <w:tc>
           <w:tcPr>
-            <w:tcW w:w="339" w:type="dxa"/>
+            <w:tcW w:w="338" w:type="dxa"/>
             <w:tcBorders>
               <w:top w:val="single" w:sz="6" w:space="0" w:color="000000"/>
               <w:left w:val="single" w:sz="6" w:space="0" w:color="000000"/>
@@ -3741,7 +3741,7 @@
         </w:tc>
         <w:tc>
           <w:tcPr>
-            <w:tcW w:w="1724" w:type="dxa"/>
+            <w:tcW w:w="1723" w:type="dxa"/>
             <w:tcBorders>
               <w:top w:val="single" w:sz="6" w:space="0" w:color="000000"/>
               <w:left w:val="single" w:sz="6" w:space="0" w:color="000000"/>
@@ -3774,7 +3774,7 @@
         </w:tc>
         <w:tc>
           <w:tcPr>
-            <w:tcW w:w="8822" w:type="dxa"/>
+            <w:tcW w:w="8823" w:type="dxa"/>
             <w:tcBorders>
               <w:top w:val="single" w:sz="6" w:space="0" w:color="000000"/>
               <w:left w:val="single" w:sz="6" w:space="0" w:color="000000"/>
@@ -3827,7 +3827,7 @@
         </w:tc>
         <w:tc>
           <w:tcPr>
-            <w:tcW w:w="1799" w:type="dxa"/>
+            <w:tcW w:w="1797" w:type="dxa"/>
             <w:gridSpan w:val="2"/>
             <w:tcBorders>
               <w:top w:val="single" w:sz="6" w:space="0" w:color="000000"/>
@@ -3859,7 +3859,7 @@
         </w:tc>
         <w:tc>
           <w:tcPr>
-            <w:tcW w:w="1286" w:type="dxa"/>
+            <w:tcW w:w="1289" w:type="dxa"/>
             <w:gridSpan w:val="2"/>
             <w:tcBorders>
               <w:top w:val="single" w:sz="6" w:space="0" w:color="000000"/>
@@ -3930,16 +3930,16 @@
         <w:tblLook w:val="04a0" w:noVBand="1" w:noHBand="0" w:lastColumn="0" w:firstColumn="1" w:lastRow="0" w:firstRow="1"/>
       </w:tblPr>
       <w:tblGrid>
-        <w:gridCol w:w="2064"/>
+        <w:gridCol w:w="2063"/>
         <w:gridCol w:w="8470"/>
-        <w:gridCol w:w="1712"/>
-        <w:gridCol w:w="1723"/>
+        <w:gridCol w:w="1711"/>
+        <w:gridCol w:w="1725"/>
       </w:tblGrid>
       <w:tr>
         <w:trPr/>
         <w:tc>
           <w:tcPr>
-            <w:tcW w:w="2064" w:type="dxa"/>
+            <w:tcW w:w="2063" w:type="dxa"/>
             <w:tcBorders>
               <w:top w:val="single" w:sz="6" w:space="0" w:color="000000"/>
               <w:left w:val="single" w:sz="6" w:space="0" w:color="000000"/>
@@ -4007,7 +4007,7 @@
         </w:tc>
         <w:tc>
           <w:tcPr>
-            <w:tcW w:w="1712" w:type="dxa"/>
+            <w:tcW w:w="1711" w:type="dxa"/>
             <w:tcBorders>
               <w:top w:val="single" w:sz="6" w:space="0" w:color="000000"/>
               <w:left w:val="single" w:sz="6" w:space="0" w:color="000000"/>
@@ -4049,7 +4049,7 @@
         </w:tc>
         <w:tc>
           <w:tcPr>
-            <w:tcW w:w="1723" w:type="dxa"/>
+            <w:tcW w:w="1725" w:type="dxa"/>
             <w:tcBorders>
               <w:top w:val="single" w:sz="6" w:space="0" w:color="000000"/>
               <w:left w:val="single" w:sz="6" w:space="0" w:color="000000"/>
@@ -4094,7 +4094,7 @@
         <w:trPr/>
         <w:tc>
           <w:tcPr>
-            <w:tcW w:w="2064" w:type="dxa"/>
+            <w:tcW w:w="2063" w:type="dxa"/>
             <w:tcBorders>
               <w:top w:val="single" w:sz="6" w:space="0" w:color="000000"/>
               <w:left w:val="single" w:sz="6" w:space="0" w:color="000000"/>
@@ -4159,7 +4159,7 @@
         </w:tc>
         <w:tc>
           <w:tcPr>
-            <w:tcW w:w="1712" w:type="dxa"/>
+            <w:tcW w:w="1711" w:type="dxa"/>
             <w:tcBorders>
               <w:top w:val="single" w:sz="6" w:space="0" w:color="000000"/>
               <w:left w:val="single" w:sz="6" w:space="0" w:color="000000"/>
@@ -4192,7 +4192,7 @@
         </w:tc>
         <w:tc>
           <w:tcPr>
-            <w:tcW w:w="1723" w:type="dxa"/>
+            <w:tcW w:w="1725" w:type="dxa"/>
             <w:tcBorders>
               <w:top w:val="single" w:sz="6" w:space="0" w:color="000000"/>
               <w:left w:val="single" w:sz="6" w:space="0" w:color="000000"/>
@@ -4228,7 +4228,7 @@
         <w:trPr/>
         <w:tc>
           <w:tcPr>
-            <w:tcW w:w="2064" w:type="dxa"/>
+            <w:tcW w:w="2063" w:type="dxa"/>
             <w:tcBorders>
               <w:top w:val="single" w:sz="6" w:space="0" w:color="000000"/>
               <w:left w:val="single" w:sz="6" w:space="0" w:color="000000"/>
@@ -4293,7 +4293,7 @@
         </w:tc>
         <w:tc>
           <w:tcPr>
-            <w:tcW w:w="1712" w:type="dxa"/>
+            <w:tcW w:w="1711" w:type="dxa"/>
             <w:tcBorders>
               <w:top w:val="single" w:sz="6" w:space="0" w:color="000000"/>
               <w:left w:val="single" w:sz="6" w:space="0" w:color="000000"/>
@@ -4326,7 +4326,7 @@
         </w:tc>
         <w:tc>
           <w:tcPr>
-            <w:tcW w:w="1723" w:type="dxa"/>
+            <w:tcW w:w="1725" w:type="dxa"/>
             <w:tcBorders>
               <w:top w:val="single" w:sz="6" w:space="0" w:color="000000"/>
               <w:left w:val="single" w:sz="6" w:space="0" w:color="000000"/>
@@ -4429,15 +4429,15 @@
         <w:tblLook w:val="04a0" w:noVBand="1" w:noHBand="0" w:lastColumn="0" w:firstColumn="1" w:lastRow="0" w:firstRow="1"/>
       </w:tblPr>
       <w:tblGrid>
-        <w:gridCol w:w="1887"/>
+        <w:gridCol w:w="1885"/>
         <w:gridCol w:w="10595"/>
-        <w:gridCol w:w="1488"/>
+        <w:gridCol w:w="1490"/>
       </w:tblGrid>
       <w:tr>
         <w:trPr/>
         <w:tc>
           <w:tcPr>
-            <w:tcW w:w="1887" w:type="dxa"/>
+            <w:tcW w:w="1885" w:type="dxa"/>
             <w:tcBorders>
               <w:top w:val="single" w:sz="6" w:space="0" w:color="000000"/>
               <w:left w:val="single" w:sz="6" w:space="0" w:color="000000"/>
@@ -4505,7 +4505,7 @@
         </w:tc>
         <w:tc>
           <w:tcPr>
-            <w:tcW w:w="1488" w:type="dxa"/>
+            <w:tcW w:w="1490" w:type="dxa"/>
             <w:tcBorders>
               <w:top w:val="single" w:sz="6" w:space="0" w:color="000000"/>
               <w:left w:val="single" w:sz="6" w:space="0" w:color="000000"/>
@@ -4542,7 +4542,7 @@
         <w:trPr/>
         <w:tc>
           <w:tcPr>
-            <w:tcW w:w="1887" w:type="dxa"/>
+            <w:tcW w:w="1885" w:type="dxa"/>
             <w:tcBorders>
               <w:top w:val="single" w:sz="6" w:space="0" w:color="000000"/>
               <w:left w:val="single" w:sz="6" w:space="0" w:color="000000"/>
@@ -4606,7 +4606,7 @@
         </w:tc>
         <w:tc>
           <w:tcPr>
-            <w:tcW w:w="1488" w:type="dxa"/>
+            <w:tcW w:w="1490" w:type="dxa"/>
             <w:tcBorders>
               <w:top w:val="single" w:sz="6" w:space="0" w:color="000000"/>
               <w:left w:val="single" w:sz="6" w:space="0" w:color="000000"/>
@@ -4642,7 +4642,7 @@
         <w:trPr/>
         <w:tc>
           <w:tcPr>
-            <w:tcW w:w="1887" w:type="dxa"/>
+            <w:tcW w:w="1885" w:type="dxa"/>
             <w:tcBorders>
               <w:top w:val="single" w:sz="6" w:space="0" w:color="000000"/>
               <w:left w:val="single" w:sz="6" w:space="0" w:color="000000"/>
@@ -4707,7 +4707,7 @@
         </w:tc>
         <w:tc>
           <w:tcPr>
-            <w:tcW w:w="1488" w:type="dxa"/>
+            <w:tcW w:w="1490" w:type="dxa"/>
             <w:tcBorders>
               <w:top w:val="single" w:sz="6" w:space="0" w:color="000000"/>
               <w:left w:val="single" w:sz="6" w:space="0" w:color="000000"/>
@@ -4743,7 +4743,7 @@
         <w:trPr/>
         <w:tc>
           <w:tcPr>
-            <w:tcW w:w="1887" w:type="dxa"/>
+            <w:tcW w:w="1885" w:type="dxa"/>
             <w:tcBorders>
               <w:top w:val="single" w:sz="6" w:space="0" w:color="000000"/>
               <w:left w:val="single" w:sz="6" w:space="0" w:color="000000"/>
@@ -4808,7 +4808,7 @@
         </w:tc>
         <w:tc>
           <w:tcPr>
-            <w:tcW w:w="1488" w:type="dxa"/>
+            <w:tcW w:w="1490" w:type="dxa"/>
             <w:tcBorders>
               <w:top w:val="single" w:sz="6" w:space="0" w:color="000000"/>
               <w:left w:val="single" w:sz="6" w:space="0" w:color="000000"/>
@@ -4844,7 +4844,7 @@
         <w:trPr/>
         <w:tc>
           <w:tcPr>
-            <w:tcW w:w="1887" w:type="dxa"/>
+            <w:tcW w:w="1885" w:type="dxa"/>
             <w:tcBorders>
               <w:top w:val="single" w:sz="6" w:space="0" w:color="000000"/>
               <w:left w:val="single" w:sz="6" w:space="0" w:color="000000"/>
@@ -4911,7 +4911,7 @@
         </w:tc>
         <w:tc>
           <w:tcPr>
-            <w:tcW w:w="1488" w:type="dxa"/>
+            <w:tcW w:w="1490" w:type="dxa"/>
             <w:tcBorders>
               <w:top w:val="single" w:sz="6" w:space="0" w:color="000000"/>
               <w:left w:val="single" w:sz="6" w:space="0" w:color="000000"/>
@@ -5029,24 +5029,24 @@
         <w:tblLook w:val="04a0" w:noVBand="1" w:noHBand="0" w:lastColumn="0" w:firstColumn="1" w:lastRow="0" w:firstRow="1"/>
       </w:tblPr>
       <w:tblGrid>
-        <w:gridCol w:w="339"/>
+        <w:gridCol w:w="338"/>
         <w:gridCol w:w="1446"/>
         <w:gridCol w:w="1826"/>
-        <w:gridCol w:w="799"/>
-        <w:gridCol w:w="2875"/>
-        <w:gridCol w:w="1078"/>
+        <w:gridCol w:w="797"/>
+        <w:gridCol w:w="2874"/>
+        <w:gridCol w:w="1077"/>
         <w:gridCol w:w="1075"/>
         <w:gridCol w:w="1094"/>
+        <w:gridCol w:w="899"/>
         <w:gridCol w:w="900"/>
-        <w:gridCol w:w="900"/>
-        <w:gridCol w:w="1"/>
-        <w:gridCol w:w="1636"/>
+        <w:gridCol w:w="3"/>
+        <w:gridCol w:w="1640"/>
       </w:tblGrid>
       <w:tr>
         <w:trPr/>
         <w:tc>
           <w:tcPr>
-            <w:tcW w:w="339" w:type="dxa"/>
+            <w:tcW w:w="338" w:type="dxa"/>
             <w:vMerge w:val="restart"/>
             <w:tcBorders>
               <w:top w:val="single" w:sz="6" w:space="0" w:color="000000"/>
@@ -5151,7 +5151,7 @@
         </w:tc>
         <w:tc>
           <w:tcPr>
-            <w:tcW w:w="799" w:type="dxa"/>
+            <w:tcW w:w="797" w:type="dxa"/>
             <w:vMerge w:val="restart"/>
             <w:tcBorders>
               <w:top w:val="single" w:sz="6" w:space="0" w:color="000000"/>
@@ -5186,7 +5186,7 @@
         </w:tc>
         <w:tc>
           <w:tcPr>
-            <w:tcW w:w="2875" w:type="dxa"/>
+            <w:tcW w:w="2874" w:type="dxa"/>
             <w:vMerge w:val="restart"/>
             <w:tcBorders>
               <w:top w:val="single" w:sz="6" w:space="0" w:color="000000"/>
@@ -5256,7 +5256,7 @@
         </w:tc>
         <w:tc>
           <w:tcPr>
-            <w:tcW w:w="1636" w:type="dxa"/>
+            <w:tcW w:w="1640" w:type="dxa"/>
             <w:tcBorders>
               <w:top w:val="single" w:sz="6" w:space="0" w:color="000000"/>
               <w:left w:val="single" w:sz="6" w:space="0" w:color="000000"/>
@@ -5293,7 +5293,7 @@
         <w:trPr/>
         <w:tc>
           <w:tcPr>
-            <w:tcW w:w="339" w:type="dxa"/>
+            <w:tcW w:w="338" w:type="dxa"/>
             <w:vMerge w:val="continue"/>
             <w:tcBorders>
               <w:top w:val="single" w:sz="6" w:space="0" w:color="000000"/>
@@ -5389,7 +5389,7 @@
         </w:tc>
         <w:tc>
           <w:tcPr>
-            <w:tcW w:w="799" w:type="dxa"/>
+            <w:tcW w:w="797" w:type="dxa"/>
             <w:vMerge w:val="continue"/>
             <w:tcBorders>
               <w:top w:val="single" w:sz="6" w:space="0" w:color="000000"/>
@@ -5421,7 +5421,7 @@
         </w:tc>
         <w:tc>
           <w:tcPr>
-            <w:tcW w:w="2875" w:type="dxa"/>
+            <w:tcW w:w="2874" w:type="dxa"/>
             <w:vMerge w:val="continue"/>
             <w:tcBorders>
               <w:top w:val="single" w:sz="6" w:space="0" w:color="000000"/>
@@ -5453,7 +5453,7 @@
         </w:tc>
         <w:tc>
           <w:tcPr>
-            <w:tcW w:w="1078" w:type="dxa"/>
+            <w:tcW w:w="1077" w:type="dxa"/>
             <w:tcBorders>
               <w:top w:val="single" w:sz="6" w:space="0" w:color="000000"/>
               <w:left w:val="single" w:sz="6" w:space="0" w:color="000000"/>
@@ -5552,6 +5552,39 @@
         </w:tc>
         <w:tc>
           <w:tcPr>
+            <w:tcW w:w="899" w:type="dxa"/>
+            <w:tcBorders>
+              <w:top w:val="single" w:sz="6" w:space="0" w:color="000000"/>
+              <w:left w:val="single" w:sz="6" w:space="0" w:color="000000"/>
+              <w:bottom w:val="single" w:sz="6" w:space="0" w:color="000000"/>
+              <w:right w:val="single" w:sz="6" w:space="0" w:color="000000"/>
+            </w:tcBorders>
+            <w:shd w:fill="auto" w:val="clear"/>
+          </w:tcPr>
+          <w:p>
+            <w:pPr>
+              <w:pStyle w:val="Normal"/>
+              <w:widowControl/>
+              <w:bidi w:val="0"/>
+              <w:spacing w:lineRule="auto" w:line="259" w:before="0" w:after="160"/>
+              <w:jc w:val="left"/>
+              <w:rPr>
+                <w:sz w:val="20"/>
+                <w:szCs w:val="20"/>
+              </w:rPr>
+            </w:pPr>
+            <w:r>
+              <w:rPr>
+                <w:b/>
+                <w:sz w:val="20"/>
+                <w:szCs w:val="20"/>
+              </w:rPr>
+              <w:t>Climate change</w:t>
+            </w:r>
+          </w:p>
+        </w:tc>
+        <w:tc>
+          <w:tcPr>
             <w:tcW w:w="900" w:type="dxa"/>
             <w:tcBorders>
               <w:top w:val="single" w:sz="6" w:space="0" w:color="000000"/>
@@ -5579,46 +5612,13 @@
                 <w:sz w:val="20"/>
                 <w:szCs w:val="20"/>
               </w:rPr>
-              <w:t>Climate change</w:t>
-            </w:r>
-          </w:p>
-        </w:tc>
-        <w:tc>
-          <w:tcPr>
-            <w:tcW w:w="900" w:type="dxa"/>
-            <w:tcBorders>
-              <w:top w:val="single" w:sz="6" w:space="0" w:color="000000"/>
-              <w:left w:val="single" w:sz="6" w:space="0" w:color="000000"/>
-              <w:bottom w:val="single" w:sz="6" w:space="0" w:color="000000"/>
-              <w:right w:val="single" w:sz="6" w:space="0" w:color="000000"/>
-            </w:tcBorders>
-            <w:shd w:fill="auto" w:val="clear"/>
-          </w:tcPr>
-          <w:p>
-            <w:pPr>
-              <w:pStyle w:val="Normal"/>
-              <w:widowControl/>
-              <w:bidi w:val="0"/>
-              <w:spacing w:lineRule="auto" w:line="259" w:before="0" w:after="160"/>
-              <w:jc w:val="left"/>
-              <w:rPr>
-                <w:sz w:val="20"/>
-                <w:szCs w:val="20"/>
-              </w:rPr>
-            </w:pPr>
-            <w:r>
-              <w:rPr>
-                <w:b/>
-                <w:sz w:val="20"/>
-                <w:szCs w:val="20"/>
-              </w:rPr>
               <w:t>Invasive species</w:t>
             </w:r>
           </w:p>
         </w:tc>
         <w:tc>
           <w:tcPr>
-            <w:tcW w:w="1637" w:type="dxa"/>
+            <w:tcW w:w="1643" w:type="dxa"/>
             <w:gridSpan w:val="2"/>
             <w:tcBorders>
               <w:top w:val="single" w:sz="6" w:space="0" w:color="000000"/>
@@ -5653,7 +5653,7 @@
         <w:trPr/>
         <w:tc>
           <w:tcPr>
-            <w:tcW w:w="339" w:type="dxa"/>
+            <w:tcW w:w="338" w:type="dxa"/>
             <w:tcBorders>
               <w:top w:val="single" w:sz="6" w:space="0" w:color="000000"/>
               <w:left w:val="single" w:sz="6" w:space="0" w:color="000000"/>
@@ -5770,7 +5770,7 @@
         </w:tc>
         <w:tc>
           <w:tcPr>
-            <w:tcW w:w="799" w:type="dxa"/>
+            <w:tcW w:w="797" w:type="dxa"/>
             <w:tcBorders>
               <w:top w:val="single" w:sz="6" w:space="0" w:color="000000"/>
               <w:left w:val="single" w:sz="6" w:space="0" w:color="000000"/>
@@ -5803,7 +5803,7 @@
         </w:tc>
         <w:tc>
           <w:tcPr>
-            <w:tcW w:w="2875" w:type="dxa"/>
+            <w:tcW w:w="2874" w:type="dxa"/>
             <w:tcBorders>
               <w:top w:val="single" w:sz="6" w:space="0" w:color="000000"/>
               <w:left w:val="single" w:sz="6" w:space="0" w:color="000000"/>
@@ -5836,7 +5836,7 @@
         </w:tc>
         <w:tc>
           <w:tcPr>
-            <w:tcW w:w="1078" w:type="dxa"/>
+            <w:tcW w:w="1077" w:type="dxa"/>
             <w:tcBorders>
               <w:top w:val="single" w:sz="6" w:space="0" w:color="000000"/>
               <w:left w:val="single" w:sz="6" w:space="0" w:color="000000"/>
@@ -5935,6 +5935,39 @@
         </w:tc>
         <w:tc>
           <w:tcPr>
+            <w:tcW w:w="899" w:type="dxa"/>
+            <w:tcBorders>
+              <w:top w:val="single" w:sz="6" w:space="0" w:color="000000"/>
+              <w:left w:val="single" w:sz="6" w:space="0" w:color="000000"/>
+              <w:bottom w:val="single" w:sz="6" w:space="0" w:color="000000"/>
+              <w:right w:val="single" w:sz="6" w:space="0" w:color="000000"/>
+            </w:tcBorders>
+            <w:shd w:fill="auto" w:val="clear"/>
+          </w:tcPr>
+          <w:p>
+            <w:pPr>
+              <w:pStyle w:val="Normal"/>
+              <w:widowControl/>
+              <w:bidi w:val="0"/>
+              <w:spacing w:lineRule="auto" w:line="259" w:before="0" w:after="160"/>
+              <w:jc w:val="left"/>
+              <w:rPr>
+                <w:sz w:val="20"/>
+                <w:szCs w:val="20"/>
+              </w:rPr>
+            </w:pPr>
+            <w:r>
+              <w:rPr>
+                <w:color w:val="0000FF"/>
+                <w:sz w:val="20"/>
+                <w:szCs w:val="20"/>
+              </w:rPr>
+              <w:t>${field_as_benefits.group_climate_change}</w:t>
+            </w:r>
+          </w:p>
+        </w:tc>
+        <w:tc>
+          <w:tcPr>
             <w:tcW w:w="900" w:type="dxa"/>
             <w:tcBorders>
               <w:top w:val="single" w:sz="6" w:space="0" w:color="000000"/>
@@ -5962,46 +5995,13 @@
                 <w:sz w:val="20"/>
                 <w:szCs w:val="20"/>
               </w:rPr>
-              <w:t>${field_as_benefits.group_climate_change}</w:t>
-            </w:r>
-          </w:p>
-        </w:tc>
-        <w:tc>
-          <w:tcPr>
-            <w:tcW w:w="900" w:type="dxa"/>
-            <w:tcBorders>
-              <w:top w:val="single" w:sz="6" w:space="0" w:color="000000"/>
-              <w:left w:val="single" w:sz="6" w:space="0" w:color="000000"/>
-              <w:bottom w:val="single" w:sz="6" w:space="0" w:color="000000"/>
-              <w:right w:val="single" w:sz="6" w:space="0" w:color="000000"/>
-            </w:tcBorders>
-            <w:shd w:fill="auto" w:val="clear"/>
-          </w:tcPr>
-          <w:p>
-            <w:pPr>
-              <w:pStyle w:val="Normal"/>
-              <w:widowControl/>
-              <w:bidi w:val="0"/>
-              <w:spacing w:lineRule="auto" w:line="259" w:before="0" w:after="160"/>
-              <w:jc w:val="left"/>
-              <w:rPr>
-                <w:sz w:val="20"/>
-                <w:szCs w:val="20"/>
-              </w:rPr>
-            </w:pPr>
-            <w:r>
-              <w:rPr>
-                <w:color w:val="0000FF"/>
-                <w:sz w:val="20"/>
-                <w:szCs w:val="20"/>
-              </w:rPr>
               <w:t>${field_as_benefits.group_invasive_species}</w:t>
             </w:r>
           </w:p>
         </w:tc>
         <w:tc>
           <w:tcPr>
-            <w:tcW w:w="1637" w:type="dxa"/>
+            <w:tcW w:w="1643" w:type="dxa"/>
             <w:gridSpan w:val="2"/>
             <w:tcBorders>
               <w:top w:val="single" w:sz="6" w:space="0" w:color="000000"/>
@@ -6233,17 +6233,17 @@
         <w:tblLook w:val="04a0" w:noVBand="1" w:noHBand="0" w:lastColumn="0" w:firstColumn="1" w:lastRow="0" w:firstRow="1"/>
       </w:tblPr>
       <w:tblGrid>
-        <w:gridCol w:w="339"/>
-        <w:gridCol w:w="3216"/>
-        <w:gridCol w:w="1098"/>
-        <w:gridCol w:w="7658"/>
-        <w:gridCol w:w="1659"/>
+        <w:gridCol w:w="338"/>
+        <w:gridCol w:w="3215"/>
+        <w:gridCol w:w="1099"/>
+        <w:gridCol w:w="7656"/>
+        <w:gridCol w:w="1662"/>
       </w:tblGrid>
       <w:tr>
         <w:trPr/>
         <w:tc>
           <w:tcPr>
-            <w:tcW w:w="339" w:type="dxa"/>
+            <w:tcW w:w="338" w:type="dxa"/>
             <w:tcBorders>
               <w:top w:val="single" w:sz="6" w:space="0" w:color="000000"/>
               <w:left w:val="single" w:sz="6" w:space="0" w:color="000000"/>
@@ -6277,7 +6277,7 @@
         </w:tc>
         <w:tc>
           <w:tcPr>
-            <w:tcW w:w="3216" w:type="dxa"/>
+            <w:tcW w:w="3215" w:type="dxa"/>
             <w:tcBorders>
               <w:top w:val="single" w:sz="6" w:space="0" w:color="000000"/>
               <w:left w:val="single" w:sz="6" w:space="0" w:color="000000"/>
@@ -6311,7 +6311,7 @@
         </w:tc>
         <w:tc>
           <w:tcPr>
-            <w:tcW w:w="1098" w:type="dxa"/>
+            <w:tcW w:w="1099" w:type="dxa"/>
             <w:tcBorders>
               <w:top w:val="single" w:sz="6" w:space="0" w:color="000000"/>
               <w:left w:val="single" w:sz="6" w:space="0" w:color="000000"/>
@@ -6345,7 +6345,7 @@
         </w:tc>
         <w:tc>
           <w:tcPr>
-            <w:tcW w:w="7658" w:type="dxa"/>
+            <w:tcW w:w="7656" w:type="dxa"/>
             <w:tcBorders>
               <w:top w:val="single" w:sz="6" w:space="0" w:color="000000"/>
               <w:left w:val="single" w:sz="6" w:space="0" w:color="000000"/>
@@ -6379,7 +6379,7 @@
         </w:tc>
         <w:tc>
           <w:tcPr>
-            <w:tcW w:w="1659" w:type="dxa"/>
+            <w:tcW w:w="1662" w:type="dxa"/>
             <w:tcBorders>
               <w:top w:val="single" w:sz="6" w:space="0" w:color="000000"/>
               <w:left w:val="single" w:sz="6" w:space="0" w:color="000000"/>
@@ -6416,7 +6416,7 @@
         <w:trPr/>
         <w:tc>
           <w:tcPr>
-            <w:tcW w:w="339" w:type="dxa"/>
+            <w:tcW w:w="338" w:type="dxa"/>
             <w:tcBorders>
               <w:top w:val="single" w:sz="6" w:space="0" w:color="000000"/>
               <w:left w:val="single" w:sz="6" w:space="0" w:color="000000"/>
@@ -6449,7 +6449,7 @@
         </w:tc>
         <w:tc>
           <w:tcPr>
-            <w:tcW w:w="3216" w:type="dxa"/>
+            <w:tcW w:w="3215" w:type="dxa"/>
             <w:tcBorders>
               <w:top w:val="single" w:sz="6" w:space="0" w:color="000000"/>
               <w:left w:val="single" w:sz="6" w:space="0" w:color="000000"/>
@@ -6482,40 +6482,53 @@
         </w:tc>
         <w:tc>
           <w:tcPr>
-            <w:tcW w:w="1098" w:type="dxa"/>
-            <w:tcBorders>
-              <w:top w:val="single" w:sz="6" w:space="0" w:color="000000"/>
-              <w:left w:val="single" w:sz="6" w:space="0" w:color="000000"/>
-              <w:bottom w:val="single" w:sz="6" w:space="0" w:color="000000"/>
-              <w:right w:val="single" w:sz="6" w:space="0" w:color="000000"/>
-            </w:tcBorders>
-            <w:shd w:fill="auto" w:val="clear"/>
-          </w:tcPr>
-          <w:p>
-            <w:pPr>
-              <w:pStyle w:val="Normal"/>
-              <w:widowControl/>
-              <w:bidi w:val="0"/>
-              <w:spacing w:lineRule="auto" w:line="259" w:before="0" w:after="160"/>
-              <w:jc w:val="left"/>
-              <w:rPr>
-                <w:sz w:val="20"/>
-                <w:szCs w:val="20"/>
-              </w:rPr>
-            </w:pPr>
-            <w:r>
-              <w:rPr>
-                <w:color w:val="0000FF"/>
-                <w:sz w:val="20"/>
-                <w:szCs w:val="20"/>
-              </w:rPr>
-              <w:t>${field_as_projects.field_as_projects_from} - ${field_as_projects.field_as_projects_to}</w:t>
-            </w:r>
-          </w:p>
-        </w:tc>
-        <w:tc>
-          <w:tcPr>
-            <w:tcW w:w="7658" w:type="dxa"/>
+            <w:tcW w:w="1099" w:type="dxa"/>
+            <w:tcBorders>
+              <w:top w:val="single" w:sz="6" w:space="0" w:color="000000"/>
+              <w:left w:val="single" w:sz="6" w:space="0" w:color="000000"/>
+              <w:bottom w:val="single" w:sz="6" w:space="0" w:color="000000"/>
+              <w:right w:val="single" w:sz="6" w:space="0" w:color="000000"/>
+            </w:tcBorders>
+            <w:shd w:fill="auto" w:val="clear"/>
+          </w:tcPr>
+          <w:p>
+            <w:pPr>
+              <w:pStyle w:val="Normal"/>
+              <w:widowControl/>
+              <w:bidi w:val="0"/>
+              <w:spacing w:lineRule="auto" w:line="259" w:before="0" w:after="160"/>
+              <w:jc w:val="left"/>
+              <w:rPr/>
+            </w:pPr>
+            <w:r>
+              <w:rPr>
+                <w:color w:val="0000FF"/>
+                <w:sz w:val="20"/>
+                <w:szCs w:val="20"/>
+              </w:rPr>
+              <w:t>${field_as_projects.as_projects_</w:t>
+            </w:r>
+            <w:r>
+              <w:rPr>
+                <w:color w:val="0000FF"/>
+                <w:sz w:val="20"/>
+                <w:szCs w:val="20"/>
+              </w:rPr>
+              <w:t>date</w:t>
+            </w:r>
+            <w:r>
+              <w:rPr>
+                <w:color w:val="0000FF"/>
+                <w:sz w:val="20"/>
+                <w:szCs w:val="20"/>
+              </w:rPr>
+              <w:t>}</w:t>
+            </w:r>
+          </w:p>
+        </w:tc>
+        <w:tc>
+          <w:tcPr>
+            <w:tcW w:w="7656" w:type="dxa"/>
             <w:tcBorders>
               <w:top w:val="single" w:sz="6" w:space="0" w:color="000000"/>
               <w:left w:val="single" w:sz="6" w:space="0" w:color="000000"/>
@@ -6548,7 +6561,7 @@
         </w:tc>
         <w:tc>
           <w:tcPr>
-            <w:tcW w:w="1659" w:type="dxa"/>
+            <w:tcW w:w="1662" w:type="dxa"/>
             <w:tcBorders>
               <w:top w:val="single" w:sz="6" w:space="0" w:color="000000"/>
               <w:left w:val="single" w:sz="6" w:space="0" w:color="000000"/>
@@ -6633,16 +6646,16 @@
         <w:tblLook w:val="04a0" w:noVBand="1" w:noHBand="0" w:lastColumn="0" w:firstColumn="1" w:lastRow="0" w:firstRow="1"/>
       </w:tblPr>
       <w:tblGrid>
-        <w:gridCol w:w="339"/>
+        <w:gridCol w:w="338"/>
         <w:gridCol w:w="2854"/>
         <w:gridCol w:w="9273"/>
-        <w:gridCol w:w="1503"/>
+        <w:gridCol w:w="1504"/>
       </w:tblGrid>
       <w:tr>
         <w:trPr/>
         <w:tc>
           <w:tcPr>
-            <w:tcW w:w="339" w:type="dxa"/>
+            <w:tcW w:w="338" w:type="dxa"/>
             <w:tcBorders>
               <w:top w:val="single" w:sz="6" w:space="0" w:color="000000"/>
               <w:left w:val="single" w:sz="6" w:space="0" w:color="000000"/>
@@ -6735,7 +6748,7 @@
         </w:tc>
         <w:tc>
           <w:tcPr>
-            <w:tcW w:w="1503" w:type="dxa"/>
+            <w:tcW w:w="1504" w:type="dxa"/>
             <w:tcBorders>
               <w:top w:val="single" w:sz="6" w:space="0" w:color="000000"/>
               <w:left w:val="single" w:sz="6" w:space="0" w:color="000000"/>
@@ -6769,7 +6782,7 @@
         <w:trPr/>
         <w:tc>
           <w:tcPr>
-            <w:tcW w:w="339" w:type="dxa"/>
+            <w:tcW w:w="338" w:type="dxa"/>
             <w:tcBorders>
               <w:top w:val="single" w:sz="6" w:space="0" w:color="000000"/>
               <w:left w:val="single" w:sz="6" w:space="0" w:color="000000"/>
@@ -6928,7 +6941,7 @@
         </w:tc>
         <w:tc>
           <w:tcPr>
-            <w:tcW w:w="1503" w:type="dxa"/>
+            <w:tcW w:w="1504" w:type="dxa"/>
             <w:tcBorders>
               <w:top w:val="single" w:sz="6" w:space="0" w:color="000000"/>
               <w:left w:val="single" w:sz="6" w:space="0" w:color="000000"/>

</xml_diff>

<commit_message>
refs #6378 - fix issues with export.
</commit_message>
<xml_diff>
--- a/docroot/modules/iucn/iucn_assessment/data/export/assessment_export_tpl_2017.docx
+++ b/docroot/modules/iucn/iucn_assessment/data/export/assessment_export_tpl_2017.docx
@@ -143,16 +143,16 @@
         <w:tblLook w:val="04a0" w:noVBand="1" w:noHBand="0" w:lastColumn="0" w:firstColumn="1" w:lastRow="0" w:firstRow="1"/>
       </w:tblPr>
       <w:tblGrid>
-        <w:gridCol w:w="339"/>
+        <w:gridCol w:w="333"/>
         <w:gridCol w:w="2903"/>
         <w:gridCol w:w="9621"/>
-        <w:gridCol w:w="1106"/>
+        <w:gridCol w:w="1112"/>
       </w:tblGrid>
       <w:tr>
         <w:trPr/>
         <w:tc>
           <w:tcPr>
-            <w:tcW w:w="339" w:type="dxa"/>
+            <w:tcW w:w="333" w:type="dxa"/>
             <w:tcBorders>
               <w:top w:val="single" w:sz="6" w:space="0" w:color="000000"/>
               <w:left w:val="single" w:sz="6" w:space="0" w:color="000000"/>
@@ -254,7 +254,7 @@
         </w:tc>
         <w:tc>
           <w:tcPr>
-            <w:tcW w:w="1106" w:type="dxa"/>
+            <w:tcW w:w="1112" w:type="dxa"/>
             <w:tcBorders>
               <w:top w:val="single" w:sz="6" w:space="0" w:color="000000"/>
               <w:left w:val="single" w:sz="6" w:space="0" w:color="000000"/>
@@ -291,7 +291,7 @@
         <w:trPr/>
         <w:tc>
           <w:tcPr>
-            <w:tcW w:w="339" w:type="dxa"/>
+            <w:tcW w:w="333" w:type="dxa"/>
             <w:tcBorders>
               <w:top w:val="single" w:sz="6" w:space="0" w:color="000000"/>
               <w:left w:val="single" w:sz="6" w:space="0" w:color="000000"/>
@@ -466,7 +466,7 @@
         </w:tc>
         <w:tc>
           <w:tcPr>
-            <w:tcW w:w="1106" w:type="dxa"/>
+            <w:tcW w:w="1112" w:type="dxa"/>
             <w:tcBorders>
               <w:top w:val="single" w:sz="6" w:space="0" w:color="000000"/>
               <w:left w:val="single" w:sz="6" w:space="0" w:color="000000"/>
@@ -563,15 +563,15 @@
         <w:tblLook w:val="04a0" w:noVBand="1" w:noHBand="0" w:lastColumn="0" w:firstColumn="1" w:lastRow="0" w:firstRow="1"/>
       </w:tblPr>
       <w:tblGrid>
-        <w:gridCol w:w="338"/>
-        <w:gridCol w:w="2620"/>
-        <w:gridCol w:w="11012"/>
+        <w:gridCol w:w="332"/>
+        <w:gridCol w:w="2618"/>
+        <w:gridCol w:w="11020"/>
       </w:tblGrid>
       <w:tr>
         <w:trPr/>
         <w:tc>
           <w:tcPr>
-            <w:tcW w:w="338" w:type="dxa"/>
+            <w:tcW w:w="332" w:type="dxa"/>
             <w:tcBorders>
               <w:top w:val="single" w:sz="6" w:space="0" w:color="000000"/>
               <w:left w:val="single" w:sz="6" w:space="0" w:color="000000"/>
@@ -605,7 +605,7 @@
         </w:tc>
         <w:tc>
           <w:tcPr>
-            <w:tcW w:w="2620" w:type="dxa"/>
+            <w:tcW w:w="2618" w:type="dxa"/>
             <w:tcBorders>
               <w:top w:val="single" w:sz="6" w:space="0" w:color="000000"/>
               <w:left w:val="single" w:sz="6" w:space="0" w:color="000000"/>
@@ -639,7 +639,7 @@
         </w:tc>
         <w:tc>
           <w:tcPr>
-            <w:tcW w:w="11012" w:type="dxa"/>
+            <w:tcW w:w="11020" w:type="dxa"/>
             <w:tcBorders>
               <w:top w:val="single" w:sz="6" w:space="0" w:color="000000"/>
               <w:left w:val="single" w:sz="6" w:space="0" w:color="000000"/>
@@ -676,7 +676,7 @@
         <w:trPr/>
         <w:tc>
           <w:tcPr>
-            <w:tcW w:w="338" w:type="dxa"/>
+            <w:tcW w:w="332" w:type="dxa"/>
             <w:tcBorders>
               <w:top w:val="single" w:sz="6" w:space="0" w:color="000000"/>
               <w:left w:val="single" w:sz="6" w:space="0" w:color="000000"/>
@@ -706,7 +706,7 @@
         </w:tc>
         <w:tc>
           <w:tcPr>
-            <w:tcW w:w="2620" w:type="dxa"/>
+            <w:tcW w:w="2618" w:type="dxa"/>
             <w:tcBorders>
               <w:top w:val="single" w:sz="6" w:space="0" w:color="000000"/>
               <w:left w:val="single" w:sz="6" w:space="0" w:color="000000"/>
@@ -736,7 +736,7 @@
         </w:tc>
         <w:tc>
           <w:tcPr>
-            <w:tcW w:w="11012" w:type="dxa"/>
+            <w:tcW w:w="11020" w:type="dxa"/>
             <w:tcBorders>
               <w:top w:val="single" w:sz="6" w:space="0" w:color="000000"/>
               <w:left w:val="single" w:sz="6" w:space="0" w:color="000000"/>
@@ -841,9 +841,9 @@
         <w:gridCol w:w="1629"/>
         <w:gridCol w:w="1798"/>
         <w:gridCol w:w="2505"/>
-        <w:gridCol w:w="899"/>
-        <w:gridCol w:w="3688"/>
-        <w:gridCol w:w="932"/>
+        <w:gridCol w:w="894"/>
+        <w:gridCol w:w="3689"/>
+        <w:gridCol w:w="936"/>
       </w:tblGrid>
       <w:tr>
         <w:trPr/>
@@ -1027,7 +1027,7 @@
         </w:tc>
         <w:tc>
           <w:tcPr>
-            <w:tcW w:w="899" w:type="dxa"/>
+            <w:tcW w:w="894" w:type="dxa"/>
             <w:tcBorders>
               <w:top w:val="single" w:sz="6" w:space="0" w:color="000000"/>
               <w:left w:val="single" w:sz="6" w:space="0" w:color="000000"/>
@@ -1061,7 +1061,7 @@
         </w:tc>
         <w:tc>
           <w:tcPr>
-            <w:tcW w:w="3688" w:type="dxa"/>
+            <w:tcW w:w="3689" w:type="dxa"/>
             <w:tcBorders>
               <w:top w:val="single" w:sz="6" w:space="0" w:color="000000"/>
               <w:left w:val="single" w:sz="6" w:space="0" w:color="000000"/>
@@ -1095,7 +1095,7 @@
         </w:tc>
         <w:tc>
           <w:tcPr>
-            <w:tcW w:w="932" w:type="dxa"/>
+            <w:tcW w:w="936" w:type="dxa"/>
             <w:tcBorders>
               <w:top w:val="single" w:sz="6" w:space="0" w:color="000000"/>
               <w:left w:val="single" w:sz="6" w:space="0" w:color="000000"/>
@@ -1365,7 +1365,7 @@
         </w:tc>
         <w:tc>
           <w:tcPr>
-            <w:tcW w:w="899" w:type="dxa"/>
+            <w:tcW w:w="894" w:type="dxa"/>
             <w:tcBorders>
               <w:top w:val="single" w:sz="6" w:space="0" w:color="000000"/>
               <w:left w:val="single" w:sz="6" w:space="0" w:color="000000"/>
@@ -1395,7 +1395,7 @@
         </w:tc>
         <w:tc>
           <w:tcPr>
-            <w:tcW w:w="3688" w:type="dxa"/>
+            <w:tcW w:w="3689" w:type="dxa"/>
             <w:tcBorders>
               <w:top w:val="single" w:sz="6" w:space="0" w:color="000000"/>
               <w:left w:val="single" w:sz="6" w:space="0" w:color="000000"/>
@@ -1425,7 +1425,7 @@
         </w:tc>
         <w:tc>
           <w:tcPr>
-            <w:tcW w:w="932" w:type="dxa"/>
+            <w:tcW w:w="936" w:type="dxa"/>
             <w:tcBorders>
               <w:top w:val="single" w:sz="6" w:space="0" w:color="000000"/>
               <w:left w:val="single" w:sz="6" w:space="0" w:color="000000"/>
@@ -1494,20 +1494,20 @@
         <w:tblLook w:val="04a0" w:noVBand="1" w:noHBand="0" w:lastColumn="0" w:firstColumn="1" w:lastRow="0" w:firstRow="1"/>
       </w:tblPr>
       <w:tblGrid>
-        <w:gridCol w:w="1151"/>
+        <w:gridCol w:w="1145"/>
         <w:gridCol w:w="1369"/>
-        <w:gridCol w:w="1623"/>
-        <w:gridCol w:w="1798"/>
-        <w:gridCol w:w="2505"/>
-        <w:gridCol w:w="899"/>
+        <w:gridCol w:w="1622"/>
+        <w:gridCol w:w="1797"/>
+        <w:gridCol w:w="2502"/>
+        <w:gridCol w:w="896"/>
         <w:gridCol w:w="3689"/>
-        <w:gridCol w:w="934"/>
+        <w:gridCol w:w="948"/>
       </w:tblGrid>
       <w:tr>
         <w:trPr/>
         <w:tc>
           <w:tcPr>
-            <w:tcW w:w="1151" w:type="dxa"/>
+            <w:tcW w:w="1145" w:type="dxa"/>
             <w:tcBorders>
               <w:top w:val="single" w:sz="6" w:space="0" w:color="000000"/>
               <w:left w:val="single" w:sz="6" w:space="0" w:color="000000"/>
@@ -1575,7 +1575,7 @@
         </w:tc>
         <w:tc>
           <w:tcPr>
-            <w:tcW w:w="1623" w:type="dxa"/>
+            <w:tcW w:w="1622" w:type="dxa"/>
             <w:tcBorders>
               <w:top w:val="single" w:sz="6" w:space="0" w:color="000000"/>
               <w:left w:val="single" w:sz="6" w:space="0" w:color="000000"/>
@@ -1609,7 +1609,7 @@
         </w:tc>
         <w:tc>
           <w:tcPr>
-            <w:tcW w:w="1798" w:type="dxa"/>
+            <w:tcW w:w="1797" w:type="dxa"/>
             <w:tcBorders>
               <w:top w:val="single" w:sz="6" w:space="0" w:color="000000"/>
               <w:left w:val="single" w:sz="6" w:space="0" w:color="000000"/>
@@ -1643,7 +1643,7 @@
         </w:tc>
         <w:tc>
           <w:tcPr>
-            <w:tcW w:w="2505" w:type="dxa"/>
+            <w:tcW w:w="2502" w:type="dxa"/>
             <w:tcBorders>
               <w:top w:val="single" w:sz="6" w:space="0" w:color="000000"/>
               <w:left w:val="single" w:sz="6" w:space="0" w:color="000000"/>
@@ -1685,7 +1685,7 @@
         </w:tc>
         <w:tc>
           <w:tcPr>
-            <w:tcW w:w="899" w:type="dxa"/>
+            <w:tcW w:w="896" w:type="dxa"/>
             <w:tcBorders>
               <w:top w:val="single" w:sz="6" w:space="0" w:color="000000"/>
               <w:left w:val="single" w:sz="6" w:space="0" w:color="000000"/>
@@ -1753,7 +1753,7 @@
         </w:tc>
         <w:tc>
           <w:tcPr>
-            <w:tcW w:w="934" w:type="dxa"/>
+            <w:tcW w:w="948" w:type="dxa"/>
             <w:tcBorders>
               <w:top w:val="single" w:sz="6" w:space="0" w:color="000000"/>
               <w:left w:val="single" w:sz="6" w:space="0" w:color="000000"/>
@@ -1798,7 +1798,7 @@
         <w:trPr/>
         <w:tc>
           <w:tcPr>
-            <w:tcW w:w="1151" w:type="dxa"/>
+            <w:tcW w:w="1145" w:type="dxa"/>
             <w:tcBorders>
               <w:top w:val="single" w:sz="6" w:space="0" w:color="000000"/>
               <w:left w:val="single" w:sz="6" w:space="0" w:color="000000"/>
@@ -1877,7 +1877,7 @@
         </w:tc>
         <w:tc>
           <w:tcPr>
-            <w:tcW w:w="1623" w:type="dxa"/>
+            <w:tcW w:w="1622" w:type="dxa"/>
             <w:tcBorders>
               <w:top w:val="single" w:sz="6" w:space="0" w:color="000000"/>
               <w:left w:val="single" w:sz="6" w:space="0" w:color="000000"/>
@@ -1907,7 +1907,7 @@
         </w:tc>
         <w:tc>
           <w:tcPr>
-            <w:tcW w:w="1798" w:type="dxa"/>
+            <w:tcW w:w="1797" w:type="dxa"/>
             <w:tcBorders>
               <w:top w:val="single" w:sz="6" w:space="0" w:color="000000"/>
               <w:left w:val="single" w:sz="6" w:space="0" w:color="000000"/>
@@ -1955,7 +1955,7 @@
         </w:tc>
         <w:tc>
           <w:tcPr>
-            <w:tcW w:w="2505" w:type="dxa"/>
+            <w:tcW w:w="2502" w:type="dxa"/>
             <w:tcBorders>
               <w:top w:val="single" w:sz="6" w:space="0" w:color="000000"/>
               <w:left w:val="single" w:sz="6" w:space="0" w:color="000000"/>
@@ -1985,7 +1985,7 @@
         </w:tc>
         <w:tc>
           <w:tcPr>
-            <w:tcW w:w="899" w:type="dxa"/>
+            <w:tcW w:w="896" w:type="dxa"/>
             <w:tcBorders>
               <w:top w:val="single" w:sz="6" w:space="0" w:color="000000"/>
               <w:left w:val="single" w:sz="6" w:space="0" w:color="000000"/>
@@ -2045,7 +2045,7 @@
         </w:tc>
         <w:tc>
           <w:tcPr>
-            <w:tcW w:w="934" w:type="dxa"/>
+            <w:tcW w:w="948" w:type="dxa"/>
             <w:tcBorders>
               <w:top w:val="single" w:sz="6" w:space="0" w:color="000000"/>
               <w:left w:val="single" w:sz="6" w:space="0" w:color="000000"/>
@@ -2150,15 +2150,15 @@
         <w:tblLook w:val="04a0" w:noVBand="1" w:noHBand="0" w:lastColumn="0" w:firstColumn="1" w:lastRow="0" w:firstRow="1"/>
       </w:tblPr>
       <w:tblGrid>
-        <w:gridCol w:w="1885"/>
-        <w:gridCol w:w="10359"/>
-        <w:gridCol w:w="1726"/>
+        <w:gridCol w:w="1880"/>
+        <w:gridCol w:w="10357"/>
+        <w:gridCol w:w="1733"/>
       </w:tblGrid>
       <w:tr>
         <w:trPr/>
         <w:tc>
           <w:tcPr>
-            <w:tcW w:w="1885" w:type="dxa"/>
+            <w:tcW w:w="1880" w:type="dxa"/>
             <w:tcBorders>
               <w:top w:val="single" w:sz="6" w:space="0" w:color="000000"/>
               <w:left w:val="single" w:sz="6" w:space="0" w:color="000000"/>
@@ -2192,7 +2192,7 @@
         </w:tc>
         <w:tc>
           <w:tcPr>
-            <w:tcW w:w="10359" w:type="dxa"/>
+            <w:tcW w:w="10357" w:type="dxa"/>
             <w:tcBorders>
               <w:top w:val="single" w:sz="6" w:space="0" w:color="000000"/>
               <w:left w:val="single" w:sz="6" w:space="0" w:color="000000"/>
@@ -2226,7 +2226,7 @@
         </w:tc>
         <w:tc>
           <w:tcPr>
-            <w:tcW w:w="1726" w:type="dxa"/>
+            <w:tcW w:w="1733" w:type="dxa"/>
             <w:tcBorders>
               <w:top w:val="single" w:sz="6" w:space="0" w:color="000000"/>
               <w:left w:val="single" w:sz="6" w:space="0" w:color="000000"/>
@@ -2271,7 +2271,7 @@
         <w:trPr/>
         <w:tc>
           <w:tcPr>
-            <w:tcW w:w="1885" w:type="dxa"/>
+            <w:tcW w:w="1880" w:type="dxa"/>
             <w:tcBorders>
               <w:top w:val="single" w:sz="6" w:space="0" w:color="000000"/>
               <w:left w:val="single" w:sz="6" w:space="0" w:color="000000"/>
@@ -2303,7 +2303,7 @@
         </w:tc>
         <w:tc>
           <w:tcPr>
-            <w:tcW w:w="10359" w:type="dxa"/>
+            <w:tcW w:w="10357" w:type="dxa"/>
             <w:tcBorders>
               <w:top w:val="single" w:sz="6" w:space="0" w:color="000000"/>
               <w:left w:val="single" w:sz="6" w:space="0" w:color="000000"/>
@@ -2336,7 +2336,7 @@
         </w:tc>
         <w:tc>
           <w:tcPr>
-            <w:tcW w:w="1726" w:type="dxa"/>
+            <w:tcW w:w="1733" w:type="dxa"/>
             <w:tcBorders>
               <w:top w:val="single" w:sz="6" w:space="0" w:color="000000"/>
               <w:left w:val="single" w:sz="6" w:space="0" w:color="000000"/>
@@ -2372,7 +2372,7 @@
         <w:trPr/>
         <w:tc>
           <w:tcPr>
-            <w:tcW w:w="1885" w:type="dxa"/>
+            <w:tcW w:w="1880" w:type="dxa"/>
             <w:tcBorders>
               <w:top w:val="single" w:sz="6" w:space="0" w:color="000000"/>
               <w:left w:val="single" w:sz="6" w:space="0" w:color="000000"/>
@@ -2404,7 +2404,7 @@
         </w:tc>
         <w:tc>
           <w:tcPr>
-            <w:tcW w:w="10359" w:type="dxa"/>
+            <w:tcW w:w="10357" w:type="dxa"/>
             <w:tcBorders>
               <w:top w:val="single" w:sz="6" w:space="0" w:color="000000"/>
               <w:left w:val="single" w:sz="6" w:space="0" w:color="000000"/>
@@ -2437,7 +2437,7 @@
         </w:tc>
         <w:tc>
           <w:tcPr>
-            <w:tcW w:w="1726" w:type="dxa"/>
+            <w:tcW w:w="1733" w:type="dxa"/>
             <w:tcBorders>
               <w:top w:val="single" w:sz="6" w:space="0" w:color="000000"/>
               <w:left w:val="single" w:sz="6" w:space="0" w:color="000000"/>
@@ -2473,7 +2473,7 @@
         <w:trPr/>
         <w:tc>
           <w:tcPr>
-            <w:tcW w:w="1885" w:type="dxa"/>
+            <w:tcW w:w="1880" w:type="dxa"/>
             <w:tcBorders>
               <w:top w:val="single" w:sz="6" w:space="0" w:color="000000"/>
               <w:left w:val="single" w:sz="6" w:space="0" w:color="000000"/>
@@ -2505,7 +2505,7 @@
         </w:tc>
         <w:tc>
           <w:tcPr>
-            <w:tcW w:w="10359" w:type="dxa"/>
+            <w:tcW w:w="10357" w:type="dxa"/>
             <w:tcBorders>
               <w:top w:val="single" w:sz="6" w:space="0" w:color="000000"/>
               <w:left w:val="single" w:sz="6" w:space="0" w:color="000000"/>
@@ -2538,7 +2538,7 @@
         </w:tc>
         <w:tc>
           <w:tcPr>
-            <w:tcW w:w="1726" w:type="dxa"/>
+            <w:tcW w:w="1733" w:type="dxa"/>
             <w:tcBorders>
               <w:top w:val="single" w:sz="6" w:space="0" w:color="000000"/>
               <w:left w:val="single" w:sz="6" w:space="0" w:color="000000"/>
@@ -2641,15 +2641,15 @@
         <w:tblLook w:val="04a0" w:noVBand="1" w:noHBand="0" w:lastColumn="0" w:firstColumn="1" w:lastRow="0" w:firstRow="1"/>
       </w:tblPr>
       <w:tblGrid>
-        <w:gridCol w:w="2345"/>
+        <w:gridCol w:w="2344"/>
         <w:gridCol w:w="9353"/>
-        <w:gridCol w:w="2272"/>
+        <w:gridCol w:w="2273"/>
       </w:tblGrid>
       <w:tr>
         <w:trPr/>
         <w:tc>
           <w:tcPr>
-            <w:tcW w:w="2345" w:type="dxa"/>
+            <w:tcW w:w="2344" w:type="dxa"/>
             <w:tcBorders>
               <w:top w:val="single" w:sz="6" w:space="0" w:color="000000"/>
               <w:left w:val="single" w:sz="6" w:space="0" w:color="000000"/>
@@ -2717,7 +2717,7 @@
         </w:tc>
         <w:tc>
           <w:tcPr>
-            <w:tcW w:w="2272" w:type="dxa"/>
+            <w:tcW w:w="2273" w:type="dxa"/>
             <w:tcBorders>
               <w:top w:val="single" w:sz="6" w:space="0" w:color="000000"/>
               <w:left w:val="single" w:sz="6" w:space="0" w:color="000000"/>
@@ -2776,7 +2776,7 @@
         <w:trPr/>
         <w:tc>
           <w:tcPr>
-            <w:tcW w:w="2345" w:type="dxa"/>
+            <w:tcW w:w="2344" w:type="dxa"/>
             <w:tcBorders>
               <w:top w:val="single" w:sz="6" w:space="0" w:color="000000"/>
               <w:left w:val="single" w:sz="6" w:space="0" w:color="000000"/>
@@ -2841,7 +2841,7 @@
         </w:tc>
         <w:tc>
           <w:tcPr>
-            <w:tcW w:w="2272" w:type="dxa"/>
+            <w:tcW w:w="2273" w:type="dxa"/>
             <w:tcBorders>
               <w:top w:val="single" w:sz="6" w:space="0" w:color="000000"/>
               <w:left w:val="single" w:sz="6" w:space="0" w:color="000000"/>
@@ -2931,15 +2931,15 @@
         <w:tblLook w:val="04a0" w:noVBand="1" w:noHBand="0" w:lastColumn="0" w:firstColumn="1" w:lastRow="0" w:firstRow="1"/>
       </w:tblPr>
       <w:tblGrid>
-        <w:gridCol w:w="2345"/>
+        <w:gridCol w:w="2344"/>
         <w:gridCol w:w="9353"/>
-        <w:gridCol w:w="2272"/>
+        <w:gridCol w:w="2273"/>
       </w:tblGrid>
       <w:tr>
         <w:trPr/>
         <w:tc>
           <w:tcPr>
-            <w:tcW w:w="2345" w:type="dxa"/>
+            <w:tcW w:w="2344" w:type="dxa"/>
             <w:tcBorders>
               <w:top w:val="single" w:sz="6" w:space="0" w:color="000000"/>
               <w:left w:val="single" w:sz="6" w:space="0" w:color="000000"/>
@@ -3007,7 +3007,7 @@
         </w:tc>
         <w:tc>
           <w:tcPr>
-            <w:tcW w:w="2272" w:type="dxa"/>
+            <w:tcW w:w="2273" w:type="dxa"/>
             <w:tcBorders>
               <w:top w:val="single" w:sz="6" w:space="0" w:color="000000"/>
               <w:left w:val="single" w:sz="6" w:space="0" w:color="000000"/>
@@ -3052,7 +3052,7 @@
         <w:trPr/>
         <w:tc>
           <w:tcPr>
-            <w:tcW w:w="2345" w:type="dxa"/>
+            <w:tcW w:w="2344" w:type="dxa"/>
             <w:tcBorders>
               <w:top w:val="single" w:sz="6" w:space="0" w:color="000000"/>
               <w:left w:val="single" w:sz="6" w:space="0" w:color="000000"/>
@@ -3100,51 +3100,48 @@
               <w:bidi w:val="0"/>
               <w:spacing w:lineRule="auto" w:line="259" w:before="0" w:after="160"/>
               <w:jc w:val="left"/>
-              <w:rPr>
-                <w:sz w:val="20"/>
-                <w:szCs w:val="20"/>
-              </w:rPr>
-            </w:pPr>
-            <w:r>
-              <w:rPr>
-                <w:color w:val="0000FF"/>
-                <w:sz w:val="20"/>
-                <w:szCs w:val="20"/>
-              </w:rPr>
-              <w:t>${field_as_protection_ov_out_text}</w:t>
-            </w:r>
-          </w:p>
-        </w:tc>
-        <w:tc>
-          <w:tcPr>
-            <w:tcW w:w="2272" w:type="dxa"/>
-            <w:tcBorders>
-              <w:top w:val="single" w:sz="6" w:space="0" w:color="000000"/>
-              <w:left w:val="single" w:sz="6" w:space="0" w:color="000000"/>
-              <w:bottom w:val="single" w:sz="6" w:space="0" w:color="000000"/>
-              <w:right w:val="single" w:sz="6" w:space="0" w:color="000000"/>
-            </w:tcBorders>
-            <w:shd w:fill="auto" w:val="clear"/>
-          </w:tcPr>
-          <w:p>
-            <w:pPr>
-              <w:pStyle w:val="Normal"/>
-              <w:widowControl/>
-              <w:bidi w:val="0"/>
-              <w:spacing w:lineRule="auto" w:line="259" w:before="0" w:after="160"/>
-              <w:jc w:val="left"/>
-              <w:rPr>
-                <w:sz w:val="20"/>
-                <w:szCs w:val="20"/>
-              </w:rPr>
-            </w:pPr>
-            <w:r>
-              <w:rPr>
-                <w:color w:val="0000FF"/>
-                <w:sz w:val="20"/>
-                <w:szCs w:val="20"/>
-              </w:rPr>
-              <w:t>${field_as_protection_ov_out_rating}</w:t>
+              <w:rPr/>
+            </w:pPr>
+            <w:r>
+              <w:rPr>
+                <w:color w:val="0000FF"/>
+                <w:sz w:val="20"/>
+                <w:szCs w:val="20"/>
+              </w:rPr>
+              <w:t>${field_as_protection_ov_text}</w:t>
+            </w:r>
+          </w:p>
+        </w:tc>
+        <w:tc>
+          <w:tcPr>
+            <w:tcW w:w="2273" w:type="dxa"/>
+            <w:tcBorders>
+              <w:top w:val="single" w:sz="6" w:space="0" w:color="000000"/>
+              <w:left w:val="single" w:sz="6" w:space="0" w:color="000000"/>
+              <w:bottom w:val="single" w:sz="6" w:space="0" w:color="000000"/>
+              <w:right w:val="single" w:sz="6" w:space="0" w:color="000000"/>
+            </w:tcBorders>
+            <w:shd w:fill="auto" w:val="clear"/>
+          </w:tcPr>
+          <w:p>
+            <w:pPr>
+              <w:pStyle w:val="Normal"/>
+              <w:widowControl/>
+              <w:bidi w:val="0"/>
+              <w:spacing w:lineRule="auto" w:line="259" w:before="0" w:after="160"/>
+              <w:jc w:val="left"/>
+              <w:rPr>
+                <w:sz w:val="20"/>
+                <w:szCs w:val="20"/>
+              </w:rPr>
+            </w:pPr>
+            <w:r>
+              <w:rPr>
+                <w:color w:val="0000FF"/>
+                <w:sz w:val="20"/>
+                <w:szCs w:val="20"/>
+              </w:rPr>
+              <w:t>${field_as_protection_ov_rating}</w:t>
             </w:r>
           </w:p>
         </w:tc>
@@ -3153,23 +3150,24 @@
         <w:trPr/>
         <w:tc>
           <w:tcPr>
-            <w:tcW w:w="2345" w:type="dxa"/>
-            <w:tcBorders>
-              <w:top w:val="single" w:sz="6" w:space="0" w:color="000000"/>
-              <w:left w:val="single" w:sz="6" w:space="0" w:color="000000"/>
-              <w:bottom w:val="single" w:sz="6" w:space="0" w:color="000000"/>
-              <w:right w:val="single" w:sz="6" w:space="0" w:color="000000"/>
-            </w:tcBorders>
-            <w:shd w:fill="auto" w:val="clear"/>
-          </w:tcPr>
-          <w:p>
-            <w:pPr>
-              <w:pStyle w:val="Normal"/>
-              <w:widowControl/>
-              <w:bidi w:val="0"/>
-              <w:spacing w:lineRule="auto" w:line="259" w:before="0" w:after="160"/>
-              <w:jc w:val="left"/>
-              <w:rPr>
+            <w:tcW w:w="2344" w:type="dxa"/>
+            <w:tcBorders>
+              <w:top w:val="single" w:sz="6" w:space="0" w:color="000000"/>
+              <w:left w:val="single" w:sz="6" w:space="0" w:color="000000"/>
+              <w:bottom w:val="single" w:sz="6" w:space="0" w:color="000000"/>
+              <w:right w:val="single" w:sz="6" w:space="0" w:color="000000"/>
+            </w:tcBorders>
+            <w:shd w:fill="auto" w:val="clear"/>
+          </w:tcPr>
+          <w:p>
+            <w:pPr>
+              <w:pStyle w:val="Normal"/>
+              <w:widowControl/>
+              <w:bidi w:val="0"/>
+              <w:spacing w:lineRule="auto" w:line="259" w:before="0" w:after="160"/>
+              <w:jc w:val="left"/>
+              <w:rPr>
+                <w:color w:val="0000FF"/>
                 <w:sz w:val="20"/>
                 <w:szCs w:val="20"/>
               </w:rPr>
@@ -3201,51 +3199,45 @@
               <w:bidi w:val="0"/>
               <w:spacing w:lineRule="auto" w:line="259" w:before="0" w:after="160"/>
               <w:jc w:val="left"/>
-              <w:rPr>
-                <w:sz w:val="20"/>
-                <w:szCs w:val="20"/>
-              </w:rPr>
-            </w:pPr>
-            <w:r>
-              <w:rPr>
-                <w:color w:val="0000FF"/>
-                <w:sz w:val="20"/>
-                <w:szCs w:val="20"/>
-              </w:rPr>
-              <w:t>${field_as_protection_ov_text}</w:t>
-            </w:r>
-          </w:p>
-        </w:tc>
-        <w:tc>
-          <w:tcPr>
-            <w:tcW w:w="2272" w:type="dxa"/>
-            <w:tcBorders>
-              <w:top w:val="single" w:sz="6" w:space="0" w:color="000000"/>
-              <w:left w:val="single" w:sz="6" w:space="0" w:color="000000"/>
-              <w:bottom w:val="single" w:sz="6" w:space="0" w:color="000000"/>
-              <w:right w:val="single" w:sz="6" w:space="0" w:color="000000"/>
-            </w:tcBorders>
-            <w:shd w:fill="auto" w:val="clear"/>
-          </w:tcPr>
-          <w:p>
-            <w:pPr>
-              <w:pStyle w:val="Normal"/>
-              <w:widowControl/>
-              <w:bidi w:val="0"/>
-              <w:spacing w:lineRule="auto" w:line="259" w:before="0" w:after="160"/>
-              <w:jc w:val="left"/>
-              <w:rPr>
-                <w:sz w:val="20"/>
-                <w:szCs w:val="20"/>
-              </w:rPr>
-            </w:pPr>
-            <w:r>
-              <w:rPr>
-                <w:color w:val="0000FF"/>
-                <w:sz w:val="20"/>
-                <w:szCs w:val="20"/>
-              </w:rPr>
-              <w:t>${field_as_protection_ov_rate}</w:t>
+              <w:rPr/>
+            </w:pPr>
+            <w:r>
+              <w:rPr>
+                <w:color w:val="0000FF"/>
+                <w:sz w:val="20"/>
+                <w:szCs w:val="20"/>
+              </w:rPr>
+              <w:t>${field_as_protection_ov_out_text}</w:t>
+            </w:r>
+          </w:p>
+        </w:tc>
+        <w:tc>
+          <w:tcPr>
+            <w:tcW w:w="2273" w:type="dxa"/>
+            <w:tcBorders>
+              <w:top w:val="single" w:sz="6" w:space="0" w:color="000000"/>
+              <w:left w:val="single" w:sz="6" w:space="0" w:color="000000"/>
+              <w:bottom w:val="single" w:sz="6" w:space="0" w:color="000000"/>
+              <w:right w:val="single" w:sz="6" w:space="0" w:color="000000"/>
+            </w:tcBorders>
+            <w:shd w:fill="auto" w:val="clear"/>
+          </w:tcPr>
+          <w:p>
+            <w:pPr>
+              <w:pStyle w:val="Normal"/>
+              <w:widowControl/>
+              <w:bidi w:val="0"/>
+              <w:spacing w:lineRule="auto" w:line="259" w:before="0" w:after="160"/>
+              <w:jc w:val="left"/>
+              <w:rPr/>
+            </w:pPr>
+            <w:r>
+              <w:rPr>
+                <w:color w:val="0000FF"/>
+                <w:sz w:val="20"/>
+                <w:szCs w:val="20"/>
+              </w:rPr>
+              <w:t>${field_as_protection_ov_out_rate}</w:t>
             </w:r>
           </w:p>
         </w:tc>
@@ -3254,7 +3246,7 @@
         <w:trPr/>
         <w:tc>
           <w:tcPr>
-            <w:tcW w:w="2345" w:type="dxa"/>
+            <w:tcW w:w="2344" w:type="dxa"/>
             <w:tcBorders>
               <w:top w:val="single" w:sz="6" w:space="0" w:color="000000"/>
               <w:left w:val="single" w:sz="6" w:space="0" w:color="000000"/>
@@ -3319,7 +3311,7 @@
         </w:tc>
         <w:tc>
           <w:tcPr>
-            <w:tcW w:w="2272" w:type="dxa"/>
+            <w:tcW w:w="2273" w:type="dxa"/>
             <w:tcBorders>
               <w:top w:val="single" w:sz="6" w:space="0" w:color="000000"/>
               <w:left w:val="single" w:sz="6" w:space="0" w:color="000000"/>
@@ -3420,19 +3412,19 @@
         <w:tblLook w:val="04a0" w:noVBand="1" w:noHBand="0" w:lastColumn="0" w:firstColumn="1" w:lastRow="0" w:firstRow="1"/>
       </w:tblPr>
       <w:tblGrid>
-        <w:gridCol w:w="338"/>
-        <w:gridCol w:w="1723"/>
-        <w:gridCol w:w="8823"/>
-        <w:gridCol w:w="2"/>
-        <w:gridCol w:w="1795"/>
-        <w:gridCol w:w="3"/>
-        <w:gridCol w:w="1286"/>
+        <w:gridCol w:w="332"/>
+        <w:gridCol w:w="1721"/>
+        <w:gridCol w:w="8821"/>
+        <w:gridCol w:w="7"/>
+        <w:gridCol w:w="1786"/>
+        <w:gridCol w:w="7"/>
+        <w:gridCol w:w="1296"/>
       </w:tblGrid>
       <w:tr>
         <w:trPr/>
         <w:tc>
           <w:tcPr>
-            <w:tcW w:w="10886" w:type="dxa"/>
+            <w:tcW w:w="10881" w:type="dxa"/>
             <w:gridSpan w:val="4"/>
             <w:tcBorders>
               <w:top w:val="single" w:sz="6" w:space="0" w:color="000000"/>
@@ -3467,7 +3459,7 @@
         </w:tc>
         <w:tc>
           <w:tcPr>
-            <w:tcW w:w="1798" w:type="dxa"/>
+            <w:tcW w:w="1793" w:type="dxa"/>
             <w:gridSpan w:val="2"/>
             <w:tcBorders>
               <w:top w:val="single" w:sz="6" w:space="0" w:color="000000"/>
@@ -3502,7 +3494,7 @@
         </w:tc>
         <w:tc>
           <w:tcPr>
-            <w:tcW w:w="1286" w:type="dxa"/>
+            <w:tcW w:w="1296" w:type="dxa"/>
             <w:tcBorders>
               <w:top w:val="single" w:sz="6" w:space="0" w:color="000000"/>
               <w:left w:val="single" w:sz="6" w:space="0" w:color="000000"/>
@@ -3539,7 +3531,7 @@
         <w:trPr/>
         <w:tc>
           <w:tcPr>
-            <w:tcW w:w="338" w:type="dxa"/>
+            <w:tcW w:w="332" w:type="dxa"/>
             <w:tcBorders>
               <w:top w:val="single" w:sz="6" w:space="0" w:color="000000"/>
               <w:left w:val="single" w:sz="6" w:space="0" w:color="000000"/>
@@ -3572,7 +3564,7 @@
         </w:tc>
         <w:tc>
           <w:tcPr>
-            <w:tcW w:w="1723" w:type="dxa"/>
+            <w:tcW w:w="1721" w:type="dxa"/>
             <w:tcBorders>
               <w:top w:val="single" w:sz="6" w:space="0" w:color="000000"/>
               <w:left w:val="single" w:sz="6" w:space="0" w:color="000000"/>
@@ -3605,7 +3597,7 @@
         </w:tc>
         <w:tc>
           <w:tcPr>
-            <w:tcW w:w="8823" w:type="dxa"/>
+            <w:tcW w:w="8821" w:type="dxa"/>
             <w:tcBorders>
               <w:top w:val="single" w:sz="6" w:space="0" w:color="000000"/>
               <w:left w:val="single" w:sz="6" w:space="0" w:color="000000"/>
@@ -3638,7 +3630,7 @@
         </w:tc>
         <w:tc>
           <w:tcPr>
-            <w:tcW w:w="1797" w:type="dxa"/>
+            <w:tcW w:w="1793" w:type="dxa"/>
             <w:gridSpan w:val="2"/>
             <w:tcBorders>
               <w:top w:val="single" w:sz="6" w:space="0" w:color="000000"/>
@@ -3673,7 +3665,7 @@
         </w:tc>
         <w:tc>
           <w:tcPr>
-            <w:tcW w:w="1289" w:type="dxa"/>
+            <w:tcW w:w="1303" w:type="dxa"/>
             <w:gridSpan w:val="2"/>
             <w:tcBorders>
               <w:top w:val="single" w:sz="6" w:space="0" w:color="000000"/>
@@ -3708,7 +3700,7 @@
         <w:trPr/>
         <w:tc>
           <w:tcPr>
-            <w:tcW w:w="338" w:type="dxa"/>
+            <w:tcW w:w="332" w:type="dxa"/>
             <w:tcBorders>
               <w:top w:val="single" w:sz="6" w:space="0" w:color="000000"/>
               <w:left w:val="single" w:sz="6" w:space="0" w:color="000000"/>
@@ -3741,7 +3733,7 @@
         </w:tc>
         <w:tc>
           <w:tcPr>
-            <w:tcW w:w="1723" w:type="dxa"/>
+            <w:tcW w:w="1721" w:type="dxa"/>
             <w:tcBorders>
               <w:top w:val="single" w:sz="6" w:space="0" w:color="000000"/>
               <w:left w:val="single" w:sz="6" w:space="0" w:color="000000"/>
@@ -3774,7 +3766,7 @@
         </w:tc>
         <w:tc>
           <w:tcPr>
-            <w:tcW w:w="8823" w:type="dxa"/>
+            <w:tcW w:w="8821" w:type="dxa"/>
             <w:tcBorders>
               <w:top w:val="single" w:sz="6" w:space="0" w:color="000000"/>
               <w:left w:val="single" w:sz="6" w:space="0" w:color="000000"/>
@@ -3827,7 +3819,7 @@
         </w:tc>
         <w:tc>
           <w:tcPr>
-            <w:tcW w:w="1797" w:type="dxa"/>
+            <w:tcW w:w="1793" w:type="dxa"/>
             <w:gridSpan w:val="2"/>
             <w:tcBorders>
               <w:top w:val="single" w:sz="6" w:space="0" w:color="000000"/>
@@ -3859,7 +3851,7 @@
         </w:tc>
         <w:tc>
           <w:tcPr>
-            <w:tcW w:w="1289" w:type="dxa"/>
+            <w:tcW w:w="1303" w:type="dxa"/>
             <w:gridSpan w:val="2"/>
             <w:tcBorders>
               <w:top w:val="single" w:sz="6" w:space="0" w:color="000000"/>
@@ -3930,16 +3922,16 @@
         <w:tblLook w:val="04a0" w:noVBand="1" w:noHBand="0" w:lastColumn="0" w:firstColumn="1" w:lastRow="0" w:firstRow="1"/>
       </w:tblPr>
       <w:tblGrid>
-        <w:gridCol w:w="2063"/>
+        <w:gridCol w:w="2059"/>
         <w:gridCol w:w="8470"/>
-        <w:gridCol w:w="1711"/>
-        <w:gridCol w:w="1725"/>
+        <w:gridCol w:w="1710"/>
+        <w:gridCol w:w="1730"/>
       </w:tblGrid>
       <w:tr>
         <w:trPr/>
         <w:tc>
           <w:tcPr>
-            <w:tcW w:w="2063" w:type="dxa"/>
+            <w:tcW w:w="2059" w:type="dxa"/>
             <w:tcBorders>
               <w:top w:val="single" w:sz="6" w:space="0" w:color="000000"/>
               <w:left w:val="single" w:sz="6" w:space="0" w:color="000000"/>
@@ -4007,7 +3999,7 @@
         </w:tc>
         <w:tc>
           <w:tcPr>
-            <w:tcW w:w="1711" w:type="dxa"/>
+            <w:tcW w:w="1710" w:type="dxa"/>
             <w:tcBorders>
               <w:top w:val="single" w:sz="6" w:space="0" w:color="000000"/>
               <w:left w:val="single" w:sz="6" w:space="0" w:color="000000"/>
@@ -4049,7 +4041,7 @@
         </w:tc>
         <w:tc>
           <w:tcPr>
-            <w:tcW w:w="1725" w:type="dxa"/>
+            <w:tcW w:w="1730" w:type="dxa"/>
             <w:tcBorders>
               <w:top w:val="single" w:sz="6" w:space="0" w:color="000000"/>
               <w:left w:val="single" w:sz="6" w:space="0" w:color="000000"/>
@@ -4094,7 +4086,7 @@
         <w:trPr/>
         <w:tc>
           <w:tcPr>
-            <w:tcW w:w="2063" w:type="dxa"/>
+            <w:tcW w:w="2059" w:type="dxa"/>
             <w:tcBorders>
               <w:top w:val="single" w:sz="6" w:space="0" w:color="000000"/>
               <w:left w:val="single" w:sz="6" w:space="0" w:color="000000"/>
@@ -4159,7 +4151,7 @@
         </w:tc>
         <w:tc>
           <w:tcPr>
-            <w:tcW w:w="1711" w:type="dxa"/>
+            <w:tcW w:w="1710" w:type="dxa"/>
             <w:tcBorders>
               <w:top w:val="single" w:sz="6" w:space="0" w:color="000000"/>
               <w:left w:val="single" w:sz="6" w:space="0" w:color="000000"/>
@@ -4192,7 +4184,7 @@
         </w:tc>
         <w:tc>
           <w:tcPr>
-            <w:tcW w:w="1725" w:type="dxa"/>
+            <w:tcW w:w="1730" w:type="dxa"/>
             <w:tcBorders>
               <w:top w:val="single" w:sz="6" w:space="0" w:color="000000"/>
               <w:left w:val="single" w:sz="6" w:space="0" w:color="000000"/>
@@ -4228,7 +4220,7 @@
         <w:trPr/>
         <w:tc>
           <w:tcPr>
-            <w:tcW w:w="2063" w:type="dxa"/>
+            <w:tcW w:w="2059" w:type="dxa"/>
             <w:tcBorders>
               <w:top w:val="single" w:sz="6" w:space="0" w:color="000000"/>
               <w:left w:val="single" w:sz="6" w:space="0" w:color="000000"/>
@@ -4293,7 +4285,7 @@
         </w:tc>
         <w:tc>
           <w:tcPr>
-            <w:tcW w:w="1711" w:type="dxa"/>
+            <w:tcW w:w="1710" w:type="dxa"/>
             <w:tcBorders>
               <w:top w:val="single" w:sz="6" w:space="0" w:color="000000"/>
               <w:left w:val="single" w:sz="6" w:space="0" w:color="000000"/>
@@ -4326,7 +4318,7 @@
         </w:tc>
         <w:tc>
           <w:tcPr>
-            <w:tcW w:w="1725" w:type="dxa"/>
+            <w:tcW w:w="1730" w:type="dxa"/>
             <w:tcBorders>
               <w:top w:val="single" w:sz="6" w:space="0" w:color="000000"/>
               <w:left w:val="single" w:sz="6" w:space="0" w:color="000000"/>
@@ -4429,15 +4421,15 @@
         <w:tblLook w:val="04a0" w:noVBand="1" w:noHBand="0" w:lastColumn="0" w:firstColumn="1" w:lastRow="0" w:firstRow="1"/>
       </w:tblPr>
       <w:tblGrid>
-        <w:gridCol w:w="1885"/>
+        <w:gridCol w:w="1880"/>
         <w:gridCol w:w="10595"/>
-        <w:gridCol w:w="1490"/>
+        <w:gridCol w:w="1495"/>
       </w:tblGrid>
       <w:tr>
         <w:trPr/>
         <w:tc>
           <w:tcPr>
-            <w:tcW w:w="1885" w:type="dxa"/>
+            <w:tcW w:w="1880" w:type="dxa"/>
             <w:tcBorders>
               <w:top w:val="single" w:sz="6" w:space="0" w:color="000000"/>
               <w:left w:val="single" w:sz="6" w:space="0" w:color="000000"/>
@@ -4505,7 +4497,7 @@
         </w:tc>
         <w:tc>
           <w:tcPr>
-            <w:tcW w:w="1490" w:type="dxa"/>
+            <w:tcW w:w="1495" w:type="dxa"/>
             <w:tcBorders>
               <w:top w:val="single" w:sz="6" w:space="0" w:color="000000"/>
               <w:left w:val="single" w:sz="6" w:space="0" w:color="000000"/>
@@ -4542,7 +4534,7 @@
         <w:trPr/>
         <w:tc>
           <w:tcPr>
-            <w:tcW w:w="1885" w:type="dxa"/>
+            <w:tcW w:w="1880" w:type="dxa"/>
             <w:tcBorders>
               <w:top w:val="single" w:sz="6" w:space="0" w:color="000000"/>
               <w:left w:val="single" w:sz="6" w:space="0" w:color="000000"/>
@@ -4606,7 +4598,7 @@
         </w:tc>
         <w:tc>
           <w:tcPr>
-            <w:tcW w:w="1490" w:type="dxa"/>
+            <w:tcW w:w="1495" w:type="dxa"/>
             <w:tcBorders>
               <w:top w:val="single" w:sz="6" w:space="0" w:color="000000"/>
               <w:left w:val="single" w:sz="6" w:space="0" w:color="000000"/>
@@ -4642,7 +4634,7 @@
         <w:trPr/>
         <w:tc>
           <w:tcPr>
-            <w:tcW w:w="1885" w:type="dxa"/>
+            <w:tcW w:w="1880" w:type="dxa"/>
             <w:tcBorders>
               <w:top w:val="single" w:sz="6" w:space="0" w:color="000000"/>
               <w:left w:val="single" w:sz="6" w:space="0" w:color="000000"/>
@@ -4707,7 +4699,7 @@
         </w:tc>
         <w:tc>
           <w:tcPr>
-            <w:tcW w:w="1490" w:type="dxa"/>
+            <w:tcW w:w="1495" w:type="dxa"/>
             <w:tcBorders>
               <w:top w:val="single" w:sz="6" w:space="0" w:color="000000"/>
               <w:left w:val="single" w:sz="6" w:space="0" w:color="000000"/>
@@ -4743,7 +4735,7 @@
         <w:trPr/>
         <w:tc>
           <w:tcPr>
-            <w:tcW w:w="1885" w:type="dxa"/>
+            <w:tcW w:w="1880" w:type="dxa"/>
             <w:tcBorders>
               <w:top w:val="single" w:sz="6" w:space="0" w:color="000000"/>
               <w:left w:val="single" w:sz="6" w:space="0" w:color="000000"/>
@@ -4791,51 +4783,67 @@
               <w:bidi w:val="0"/>
               <w:spacing w:lineRule="auto" w:line="259" w:before="0" w:after="160"/>
               <w:jc w:val="left"/>
-              <w:rPr>
-                <w:sz w:val="20"/>
-                <w:szCs w:val="20"/>
-              </w:rPr>
-            </w:pPr>
-            <w:r>
-              <w:rPr>
-                <w:color w:val="0000FF"/>
-                <w:sz w:val="20"/>
-                <w:szCs w:val="20"/>
-              </w:rPr>
-              <w:t>${field_as_protection_ov_text}</w:t>
-            </w:r>
-          </w:p>
-        </w:tc>
-        <w:tc>
-          <w:tcPr>
-            <w:tcW w:w="1490" w:type="dxa"/>
-            <w:tcBorders>
-              <w:top w:val="single" w:sz="6" w:space="0" w:color="000000"/>
-              <w:left w:val="single" w:sz="6" w:space="0" w:color="000000"/>
-              <w:bottom w:val="single" w:sz="6" w:space="0" w:color="000000"/>
-              <w:right w:val="single" w:sz="6" w:space="0" w:color="000000"/>
-            </w:tcBorders>
-            <w:shd w:fill="auto" w:val="clear"/>
-          </w:tcPr>
-          <w:p>
-            <w:pPr>
-              <w:pStyle w:val="Normal"/>
-              <w:widowControl/>
-              <w:bidi w:val="0"/>
-              <w:spacing w:lineRule="auto" w:line="259" w:before="0" w:after="160"/>
-              <w:jc w:val="left"/>
-              <w:rPr>
-                <w:sz w:val="20"/>
-                <w:szCs w:val="20"/>
-              </w:rPr>
-            </w:pPr>
-            <w:r>
-              <w:rPr>
-                <w:color w:val="0000FF"/>
-                <w:sz w:val="20"/>
-                <w:szCs w:val="20"/>
-              </w:rPr>
-              <w:t>${field_as_protection_ov_rate}</w:t>
+              <w:rPr/>
+            </w:pPr>
+            <w:r>
+              <w:rPr>
+                <w:color w:val="0000FF"/>
+                <w:sz w:val="20"/>
+                <w:szCs w:val="20"/>
+              </w:rPr>
+              <w:t>${</w:t>
+            </w:r>
+            <w:r>
+              <w:rPr>
+                <w:rFonts w:ascii="Lucida Grande;Lucida Sans Unicode;DejaVu Sans;Lucida Sans;sans-serif" w:hAnsi="Lucida Grande;Lucida Sans Unicode;DejaVu Sans;Lucida Sans;sans-serif"/>
+                <w:b w:val="false"/>
+                <w:i w:val="false"/>
+                <w:caps w:val="false"/>
+                <w:smallCaps w:val="false"/>
+                <w:color w:val="0000FF"/>
+                <w:spacing w:val="0"/>
+                <w:sz w:val="20"/>
+                <w:szCs w:val="20"/>
+              </w:rPr>
+              <w:t>field_as_protection_ov_out_text</w:t>
+            </w:r>
+            <w:r>
+              <w:rPr>
+                <w:color w:val="0000FF"/>
+                <w:sz w:val="20"/>
+                <w:szCs w:val="20"/>
+              </w:rPr>
+              <w:t>}</w:t>
+            </w:r>
+          </w:p>
+        </w:tc>
+        <w:tc>
+          <w:tcPr>
+            <w:tcW w:w="1495" w:type="dxa"/>
+            <w:tcBorders>
+              <w:top w:val="single" w:sz="6" w:space="0" w:color="000000"/>
+              <w:left w:val="single" w:sz="6" w:space="0" w:color="000000"/>
+              <w:bottom w:val="single" w:sz="6" w:space="0" w:color="000000"/>
+              <w:right w:val="single" w:sz="6" w:space="0" w:color="000000"/>
+            </w:tcBorders>
+            <w:shd w:fill="auto" w:val="clear"/>
+          </w:tcPr>
+          <w:p>
+            <w:pPr>
+              <w:pStyle w:val="Normal"/>
+              <w:widowControl/>
+              <w:bidi w:val="0"/>
+              <w:spacing w:lineRule="auto" w:line="259" w:before="0" w:after="160"/>
+              <w:jc w:val="left"/>
+              <w:rPr/>
+            </w:pPr>
+            <w:r>
+              <w:rPr>
+                <w:color w:val="0000FF"/>
+                <w:sz w:val="20"/>
+                <w:szCs w:val="20"/>
+              </w:rPr>
+              <w:t>${field_as_protection_ov_out_rate}</w:t>
             </w:r>
           </w:p>
         </w:tc>
@@ -4844,7 +4852,7 @@
         <w:trPr/>
         <w:tc>
           <w:tcPr>
-            <w:tcW w:w="1885" w:type="dxa"/>
+            <w:tcW w:w="1880" w:type="dxa"/>
             <w:tcBorders>
               <w:top w:val="single" w:sz="6" w:space="0" w:color="000000"/>
               <w:left w:val="single" w:sz="6" w:space="0" w:color="000000"/>
@@ -4911,7 +4919,7 @@
         </w:tc>
         <w:tc>
           <w:tcPr>
-            <w:tcW w:w="1490" w:type="dxa"/>
+            <w:tcW w:w="1495" w:type="dxa"/>
             <w:tcBorders>
               <w:top w:val="single" w:sz="6" w:space="0" w:color="000000"/>
               <w:left w:val="single" w:sz="6" w:space="0" w:color="000000"/>
@@ -5029,24 +5037,24 @@
         <w:tblLook w:val="04a0" w:noVBand="1" w:noHBand="0" w:lastColumn="0" w:firstColumn="1" w:lastRow="0" w:firstRow="1"/>
       </w:tblPr>
       <w:tblGrid>
-        <w:gridCol w:w="338"/>
+        <w:gridCol w:w="332"/>
         <w:gridCol w:w="1446"/>
         <w:gridCol w:w="1826"/>
-        <w:gridCol w:w="797"/>
-        <w:gridCol w:w="2874"/>
-        <w:gridCol w:w="1077"/>
-        <w:gridCol w:w="1075"/>
-        <w:gridCol w:w="1094"/>
-        <w:gridCol w:w="899"/>
+        <w:gridCol w:w="794"/>
+        <w:gridCol w:w="1983"/>
+        <w:gridCol w:w="988"/>
         <w:gridCol w:w="900"/>
-        <w:gridCol w:w="3"/>
-        <w:gridCol w:w="1640"/>
+        <w:gridCol w:w="898"/>
+        <w:gridCol w:w="900"/>
+        <w:gridCol w:w="900"/>
+        <w:gridCol w:w="5"/>
+        <w:gridCol w:w="2997"/>
       </w:tblGrid>
       <w:tr>
         <w:trPr/>
         <w:tc>
           <w:tcPr>
-            <w:tcW w:w="338" w:type="dxa"/>
+            <w:tcW w:w="332" w:type="dxa"/>
             <w:vMerge w:val="restart"/>
             <w:tcBorders>
               <w:top w:val="single" w:sz="6" w:space="0" w:color="000000"/>
@@ -5151,7 +5159,7 @@
         </w:tc>
         <w:tc>
           <w:tcPr>
-            <w:tcW w:w="797" w:type="dxa"/>
+            <w:tcW w:w="794" w:type="dxa"/>
             <w:vMerge w:val="restart"/>
             <w:tcBorders>
               <w:top w:val="single" w:sz="6" w:space="0" w:color="000000"/>
@@ -5186,7 +5194,7 @@
         </w:tc>
         <w:tc>
           <w:tcPr>
-            <w:tcW w:w="2874" w:type="dxa"/>
+            <w:tcW w:w="1983" w:type="dxa"/>
             <w:vMerge w:val="restart"/>
             <w:tcBorders>
               <w:top w:val="single" w:sz="6" w:space="0" w:color="000000"/>
@@ -5221,7 +5229,7 @@
         </w:tc>
         <w:tc>
           <w:tcPr>
-            <w:tcW w:w="5048" w:type="dxa"/>
+            <w:tcW w:w="4591" w:type="dxa"/>
             <w:gridSpan w:val="6"/>
             <w:tcBorders>
               <w:top w:val="single" w:sz="6" w:space="0" w:color="000000"/>
@@ -5256,7 +5264,7 @@
         </w:tc>
         <w:tc>
           <w:tcPr>
-            <w:tcW w:w="1640" w:type="dxa"/>
+            <w:tcW w:w="2997" w:type="dxa"/>
             <w:tcBorders>
               <w:top w:val="single" w:sz="6" w:space="0" w:color="000000"/>
               <w:left w:val="single" w:sz="6" w:space="0" w:color="000000"/>
@@ -5293,7 +5301,7 @@
         <w:trPr/>
         <w:tc>
           <w:tcPr>
-            <w:tcW w:w="338" w:type="dxa"/>
+            <w:tcW w:w="332" w:type="dxa"/>
             <w:vMerge w:val="continue"/>
             <w:tcBorders>
               <w:top w:val="single" w:sz="6" w:space="0" w:color="000000"/>
@@ -5389,7 +5397,7 @@
         </w:tc>
         <w:tc>
           <w:tcPr>
-            <w:tcW w:w="797" w:type="dxa"/>
+            <w:tcW w:w="794" w:type="dxa"/>
             <w:vMerge w:val="continue"/>
             <w:tcBorders>
               <w:top w:val="single" w:sz="6" w:space="0" w:color="000000"/>
@@ -5421,7 +5429,7 @@
         </w:tc>
         <w:tc>
           <w:tcPr>
-            <w:tcW w:w="2874" w:type="dxa"/>
+            <w:tcW w:w="1983" w:type="dxa"/>
             <w:vMerge w:val="continue"/>
             <w:tcBorders>
               <w:top w:val="single" w:sz="6" w:space="0" w:color="000000"/>
@@ -5453,7 +5461,7 @@
         </w:tc>
         <w:tc>
           <w:tcPr>
-            <w:tcW w:w="1077" w:type="dxa"/>
+            <w:tcW w:w="988" w:type="dxa"/>
             <w:tcBorders>
               <w:top w:val="single" w:sz="6" w:space="0" w:color="000000"/>
               <w:left w:val="single" w:sz="6" w:space="0" w:color="000000"/>
@@ -5486,7 +5494,7 @@
         </w:tc>
         <w:tc>
           <w:tcPr>
-            <w:tcW w:w="1075" w:type="dxa"/>
+            <w:tcW w:w="900" w:type="dxa"/>
             <w:tcBorders>
               <w:top w:val="single" w:sz="6" w:space="0" w:color="000000"/>
               <w:left w:val="single" w:sz="6" w:space="0" w:color="000000"/>
@@ -5519,7 +5527,7 @@
         </w:tc>
         <w:tc>
           <w:tcPr>
-            <w:tcW w:w="1094" w:type="dxa"/>
+            <w:tcW w:w="898" w:type="dxa"/>
             <w:tcBorders>
               <w:top w:val="single" w:sz="6" w:space="0" w:color="000000"/>
               <w:left w:val="single" w:sz="6" w:space="0" w:color="000000"/>
@@ -5552,7 +5560,7 @@
         </w:tc>
         <w:tc>
           <w:tcPr>
-            <w:tcW w:w="899" w:type="dxa"/>
+            <w:tcW w:w="900" w:type="dxa"/>
             <w:tcBorders>
               <w:top w:val="single" w:sz="6" w:space="0" w:color="000000"/>
               <w:left w:val="single" w:sz="6" w:space="0" w:color="000000"/>
@@ -5618,7 +5626,7 @@
         </w:tc>
         <w:tc>
           <w:tcPr>
-            <w:tcW w:w="1643" w:type="dxa"/>
+            <w:tcW w:w="3002" w:type="dxa"/>
             <w:gridSpan w:val="2"/>
             <w:tcBorders>
               <w:top w:val="single" w:sz="6" w:space="0" w:color="000000"/>
@@ -5627,6 +5635,7 @@
               <w:right w:val="single" w:sz="6" w:space="0" w:color="000000"/>
             </w:tcBorders>
             <w:shd w:fill="auto" w:val="clear"/>
+            <w:vAlign w:val="center"/>
           </w:tcPr>
           <w:p>
             <w:pPr>
@@ -5653,7 +5662,7 @@
         <w:trPr/>
         <w:tc>
           <w:tcPr>
-            <w:tcW w:w="338" w:type="dxa"/>
+            <w:tcW w:w="332" w:type="dxa"/>
             <w:tcBorders>
               <w:top w:val="single" w:sz="6" w:space="0" w:color="000000"/>
               <w:left w:val="single" w:sz="6" w:space="0" w:color="000000"/>
@@ -5770,7 +5779,7 @@
         </w:tc>
         <w:tc>
           <w:tcPr>
-            <w:tcW w:w="797" w:type="dxa"/>
+            <w:tcW w:w="794" w:type="dxa"/>
             <w:tcBorders>
               <w:top w:val="single" w:sz="6" w:space="0" w:color="000000"/>
               <w:left w:val="single" w:sz="6" w:space="0" w:color="000000"/>
@@ -5803,7 +5812,7 @@
         </w:tc>
         <w:tc>
           <w:tcPr>
-            <w:tcW w:w="2874" w:type="dxa"/>
+            <w:tcW w:w="1983" w:type="dxa"/>
             <w:tcBorders>
               <w:top w:val="single" w:sz="6" w:space="0" w:color="000000"/>
               <w:left w:val="single" w:sz="6" w:space="0" w:color="000000"/>
@@ -5836,7 +5845,7 @@
         </w:tc>
         <w:tc>
           <w:tcPr>
-            <w:tcW w:w="1077" w:type="dxa"/>
+            <w:tcW w:w="988" w:type="dxa"/>
             <w:tcBorders>
               <w:top w:val="single" w:sz="6" w:space="0" w:color="000000"/>
               <w:left w:val="single" w:sz="6" w:space="0" w:color="000000"/>
@@ -5869,7 +5878,7 @@
         </w:tc>
         <w:tc>
           <w:tcPr>
-            <w:tcW w:w="1075" w:type="dxa"/>
+            <w:tcW w:w="900" w:type="dxa"/>
             <w:tcBorders>
               <w:top w:val="single" w:sz="6" w:space="0" w:color="000000"/>
               <w:left w:val="single" w:sz="6" w:space="0" w:color="000000"/>
@@ -5902,7 +5911,7 @@
         </w:tc>
         <w:tc>
           <w:tcPr>
-            <w:tcW w:w="1094" w:type="dxa"/>
+            <w:tcW w:w="898" w:type="dxa"/>
             <w:tcBorders>
               <w:top w:val="single" w:sz="6" w:space="0" w:color="000000"/>
               <w:left w:val="single" w:sz="6" w:space="0" w:color="000000"/>
@@ -5935,7 +5944,7 @@
         </w:tc>
         <w:tc>
           <w:tcPr>
-            <w:tcW w:w="899" w:type="dxa"/>
+            <w:tcW w:w="900" w:type="dxa"/>
             <w:tcBorders>
               <w:top w:val="single" w:sz="6" w:space="0" w:color="000000"/>
               <w:left w:val="single" w:sz="6" w:space="0" w:color="000000"/>
@@ -6001,7 +6010,7 @@
         </w:tc>
         <w:tc>
           <w:tcPr>
-            <w:tcW w:w="1643" w:type="dxa"/>
+            <w:tcW w:w="3002" w:type="dxa"/>
             <w:gridSpan w:val="2"/>
             <w:tcBorders>
               <w:top w:val="single" w:sz="6" w:space="0" w:color="000000"/>
@@ -6025,6 +6034,7 @@
             </w:pPr>
             <w:r>
               <w:rPr>
+                <w:color w:val="0000FF"/>
                 <w:sz w:val="20"/>
                 <w:szCs w:val="20"/>
               </w:rPr>
@@ -6233,17 +6243,17 @@
         <w:tblLook w:val="04a0" w:noVBand="1" w:noHBand="0" w:lastColumn="0" w:firstColumn="1" w:lastRow="0" w:firstRow="1"/>
       </w:tblPr>
       <w:tblGrid>
-        <w:gridCol w:w="338"/>
-        <w:gridCol w:w="3215"/>
-        <w:gridCol w:w="1099"/>
-        <w:gridCol w:w="7656"/>
-        <w:gridCol w:w="1662"/>
+        <w:gridCol w:w="332"/>
+        <w:gridCol w:w="3212"/>
+        <w:gridCol w:w="1098"/>
+        <w:gridCol w:w="7651"/>
+        <w:gridCol w:w="1677"/>
       </w:tblGrid>
       <w:tr>
         <w:trPr/>
         <w:tc>
           <w:tcPr>
-            <w:tcW w:w="338" w:type="dxa"/>
+            <w:tcW w:w="332" w:type="dxa"/>
             <w:tcBorders>
               <w:top w:val="single" w:sz="6" w:space="0" w:color="000000"/>
               <w:left w:val="single" w:sz="6" w:space="0" w:color="000000"/>
@@ -6277,7 +6287,7 @@
         </w:tc>
         <w:tc>
           <w:tcPr>
-            <w:tcW w:w="3215" w:type="dxa"/>
+            <w:tcW w:w="3212" w:type="dxa"/>
             <w:tcBorders>
               <w:top w:val="single" w:sz="6" w:space="0" w:color="000000"/>
               <w:left w:val="single" w:sz="6" w:space="0" w:color="000000"/>
@@ -6311,7 +6321,7 @@
         </w:tc>
         <w:tc>
           <w:tcPr>
-            <w:tcW w:w="1099" w:type="dxa"/>
+            <w:tcW w:w="1098" w:type="dxa"/>
             <w:tcBorders>
               <w:top w:val="single" w:sz="6" w:space="0" w:color="000000"/>
               <w:left w:val="single" w:sz="6" w:space="0" w:color="000000"/>
@@ -6345,7 +6355,7 @@
         </w:tc>
         <w:tc>
           <w:tcPr>
-            <w:tcW w:w="7656" w:type="dxa"/>
+            <w:tcW w:w="7651" w:type="dxa"/>
             <w:tcBorders>
               <w:top w:val="single" w:sz="6" w:space="0" w:color="000000"/>
               <w:left w:val="single" w:sz="6" w:space="0" w:color="000000"/>
@@ -6379,7 +6389,7 @@
         </w:tc>
         <w:tc>
           <w:tcPr>
-            <w:tcW w:w="1662" w:type="dxa"/>
+            <w:tcW w:w="1677" w:type="dxa"/>
             <w:tcBorders>
               <w:top w:val="single" w:sz="6" w:space="0" w:color="000000"/>
               <w:left w:val="single" w:sz="6" w:space="0" w:color="000000"/>
@@ -6416,7 +6426,7 @@
         <w:trPr/>
         <w:tc>
           <w:tcPr>
-            <w:tcW w:w="338" w:type="dxa"/>
+            <w:tcW w:w="332" w:type="dxa"/>
             <w:tcBorders>
               <w:top w:val="single" w:sz="6" w:space="0" w:color="000000"/>
               <w:left w:val="single" w:sz="6" w:space="0" w:color="000000"/>
@@ -6449,7 +6459,7 @@
         </w:tc>
         <w:tc>
           <w:tcPr>
-            <w:tcW w:w="3215" w:type="dxa"/>
+            <w:tcW w:w="3212" w:type="dxa"/>
             <w:tcBorders>
               <w:top w:val="single" w:sz="6" w:space="0" w:color="000000"/>
               <w:left w:val="single" w:sz="6" w:space="0" w:color="000000"/>
@@ -6482,7 +6492,7 @@
         </w:tc>
         <w:tc>
           <w:tcPr>
-            <w:tcW w:w="1099" w:type="dxa"/>
+            <w:tcW w:w="1098" w:type="dxa"/>
             <w:tcBorders>
               <w:top w:val="single" w:sz="6" w:space="0" w:color="000000"/>
               <w:left w:val="single" w:sz="6" w:space="0" w:color="000000"/>
@@ -6500,35 +6510,21 @@
               <w:jc w:val="left"/>
               <w:rPr/>
             </w:pPr>
-            <w:r>
-              <w:rPr>
-                <w:color w:val="0000FF"/>
-                <w:sz w:val="20"/>
-                <w:szCs w:val="20"/>
-              </w:rPr>
-              <w:t>${field_as_projects.as_projects_</w:t>
-            </w:r>
-            <w:r>
-              <w:rPr>
-                <w:color w:val="0000FF"/>
-                <w:sz w:val="20"/>
-                <w:szCs w:val="20"/>
-              </w:rPr>
-              <w:t>date</w:t>
-            </w:r>
-            <w:r>
-              <w:rPr>
-                <w:color w:val="0000FF"/>
-                <w:sz w:val="20"/>
-                <w:szCs w:val="20"/>
-              </w:rPr>
-              <w:t>}</w:t>
-            </w:r>
-          </w:p>
-        </w:tc>
-        <w:tc>
-          <w:tcPr>
-            <w:tcW w:w="7656" w:type="dxa"/>
+            <w:bookmarkStart w:id="10" w:name="__DdeLink__660_2015308741"/>
+            <w:r>
+              <w:rPr>
+                <w:color w:val="0000FF"/>
+                <w:sz w:val="20"/>
+                <w:szCs w:val="20"/>
+              </w:rPr>
+              <w:t>${field_as_projects.as_projects_date}</w:t>
+            </w:r>
+            <w:bookmarkEnd w:id="10"/>
+          </w:p>
+        </w:tc>
+        <w:tc>
+          <w:tcPr>
+            <w:tcW w:w="7651" w:type="dxa"/>
             <w:tcBorders>
               <w:top w:val="single" w:sz="6" w:space="0" w:color="000000"/>
               <w:left w:val="single" w:sz="6" w:space="0" w:color="000000"/>
@@ -6561,7 +6557,7 @@
         </w:tc>
         <w:tc>
           <w:tcPr>
-            <w:tcW w:w="1662" w:type="dxa"/>
+            <w:tcW w:w="1677" w:type="dxa"/>
             <w:tcBorders>
               <w:top w:val="single" w:sz="6" w:space="0" w:color="000000"/>
               <w:left w:val="single" w:sz="6" w:space="0" w:color="000000"/>
@@ -6646,16 +6642,16 @@
         <w:tblLook w:val="04a0" w:noVBand="1" w:noHBand="0" w:lastColumn="0" w:firstColumn="1" w:lastRow="0" w:firstRow="1"/>
       </w:tblPr>
       <w:tblGrid>
-        <w:gridCol w:w="338"/>
+        <w:gridCol w:w="332"/>
         <w:gridCol w:w="2854"/>
-        <w:gridCol w:w="9273"/>
-        <w:gridCol w:w="1504"/>
+        <w:gridCol w:w="9275"/>
+        <w:gridCol w:w="1508"/>
       </w:tblGrid>
       <w:tr>
         <w:trPr/>
         <w:tc>
           <w:tcPr>
-            <w:tcW w:w="338" w:type="dxa"/>
+            <w:tcW w:w="332" w:type="dxa"/>
             <w:tcBorders>
               <w:top w:val="single" w:sz="6" w:space="0" w:color="000000"/>
               <w:left w:val="single" w:sz="6" w:space="0" w:color="000000"/>
@@ -6717,7 +6713,7 @@
         </w:tc>
         <w:tc>
           <w:tcPr>
-            <w:tcW w:w="9273" w:type="dxa"/>
+            <w:tcW w:w="9275" w:type="dxa"/>
             <w:tcBorders>
               <w:top w:val="single" w:sz="6" w:space="0" w:color="000000"/>
               <w:left w:val="single" w:sz="6" w:space="0" w:color="000000"/>
@@ -6748,7 +6744,7 @@
         </w:tc>
         <w:tc>
           <w:tcPr>
-            <w:tcW w:w="1504" w:type="dxa"/>
+            <w:tcW w:w="1508" w:type="dxa"/>
             <w:tcBorders>
               <w:top w:val="single" w:sz="6" w:space="0" w:color="000000"/>
               <w:left w:val="single" w:sz="6" w:space="0" w:color="000000"/>
@@ -6782,7 +6778,7 @@
         <w:trPr/>
         <w:tc>
           <w:tcPr>
-            <w:tcW w:w="338" w:type="dxa"/>
+            <w:tcW w:w="332" w:type="dxa"/>
             <w:tcBorders>
               <w:top w:val="single" w:sz="6" w:space="0" w:color="000000"/>
               <w:left w:val="single" w:sz="6" w:space="0" w:color="000000"/>
@@ -6851,17 +6847,15 @@
               <w:bidi w:val="0"/>
               <w:spacing w:lineRule="auto" w:line="259" w:before="0" w:after="160"/>
               <w:jc w:val="left"/>
-              <w:rPr>
-                <w:sz w:val="20"/>
-              </w:rPr>
-            </w:pPr>
-            <w:r>
-              <w:rPr>
-                <w:color w:val="0000FF"/>
-                <w:sz w:val="20"/>
-                <w:szCs w:val="20"/>
-              </w:rPr>
-              <w:t>${field_as_projects.</w:t>
+              <w:rPr/>
+            </w:pPr>
+            <w:r>
+              <w:rPr>
+                <w:color w:val="0000FF"/>
+                <w:sz w:val="20"/>
+                <w:szCs w:val="20"/>
+              </w:rPr>
+              <w:t>${field_as_projects_needs.</w:t>
             </w:r>
             <w:r>
               <w:rPr>
@@ -6888,33 +6882,31 @@
         </w:tc>
         <w:tc>
           <w:tcPr>
-            <w:tcW w:w="9273" w:type="dxa"/>
-            <w:tcBorders>
-              <w:top w:val="single" w:sz="6" w:space="0" w:color="000000"/>
-              <w:left w:val="single" w:sz="6" w:space="0" w:color="000000"/>
-              <w:bottom w:val="single" w:sz="6" w:space="0" w:color="000000"/>
-              <w:right w:val="single" w:sz="6" w:space="0" w:color="000000"/>
-            </w:tcBorders>
-            <w:shd w:fill="auto" w:val="clear"/>
-          </w:tcPr>
-          <w:p>
-            <w:pPr>
-              <w:pStyle w:val="Normal"/>
-              <w:widowControl/>
-              <w:bidi w:val="0"/>
-              <w:spacing w:lineRule="auto" w:line="259" w:before="0" w:after="160"/>
-              <w:jc w:val="left"/>
-              <w:rPr>
-                <w:sz w:val="20"/>
-              </w:rPr>
-            </w:pPr>
-            <w:r>
-              <w:rPr>
-                <w:color w:val="0000FF"/>
-                <w:sz w:val="20"/>
-                <w:szCs w:val="20"/>
-              </w:rPr>
-              <w:t>${field_as_projects.</w:t>
+            <w:tcW w:w="9275" w:type="dxa"/>
+            <w:tcBorders>
+              <w:top w:val="single" w:sz="6" w:space="0" w:color="000000"/>
+              <w:left w:val="single" w:sz="6" w:space="0" w:color="000000"/>
+              <w:bottom w:val="single" w:sz="6" w:space="0" w:color="000000"/>
+              <w:right w:val="single" w:sz="6" w:space="0" w:color="000000"/>
+            </w:tcBorders>
+            <w:shd w:fill="auto" w:val="clear"/>
+          </w:tcPr>
+          <w:p>
+            <w:pPr>
+              <w:pStyle w:val="Normal"/>
+              <w:widowControl/>
+              <w:bidi w:val="0"/>
+              <w:spacing w:lineRule="auto" w:line="259" w:before="0" w:after="160"/>
+              <w:jc w:val="left"/>
+              <w:rPr/>
+            </w:pPr>
+            <w:r>
+              <w:rPr>
+                <w:color w:val="0000FF"/>
+                <w:sz w:val="20"/>
+                <w:szCs w:val="20"/>
+              </w:rPr>
+              <w:t>${field_as_projects_needs.</w:t>
             </w:r>
             <w:r>
               <w:rPr>
@@ -6941,76 +6933,47 @@
         </w:tc>
         <w:tc>
           <w:tcPr>
-            <w:tcW w:w="1504" w:type="dxa"/>
-            <w:tcBorders>
-              <w:top w:val="single" w:sz="6" w:space="0" w:color="000000"/>
-              <w:left w:val="single" w:sz="6" w:space="0" w:color="000000"/>
-              <w:bottom w:val="single" w:sz="6" w:space="0" w:color="000000"/>
-              <w:right w:val="single" w:sz="6" w:space="0" w:color="000000"/>
-            </w:tcBorders>
-            <w:shd w:fill="auto" w:val="clear"/>
-          </w:tcPr>
-          <w:p>
-            <w:pPr>
-              <w:pStyle w:val="Normal"/>
-              <w:widowControl/>
-              <w:bidi w:val="0"/>
-              <w:spacing w:lineRule="auto" w:line="259" w:before="0" w:after="160"/>
-              <w:jc w:val="left"/>
-              <w:rPr>
-                <w:sz w:val="20"/>
-              </w:rPr>
-            </w:pPr>
-            <w:r>
-              <w:rPr>
-                <w:color w:val="0000FF"/>
-                <w:sz w:val="20"/>
-                <w:szCs w:val="20"/>
-              </w:rPr>
-              <w:t>${field_as_projects.</w:t>
-            </w:r>
-            <w:r>
-              <w:rPr>
-                <w:rFonts w:ascii="Lucida Grande;Lucida Sans Unicode;DejaVu Sans;Lucida Sans;sans-serif" w:hAnsi="Lucida Grande;Lucida Sans Unicode;DejaVu Sans;Lucida Sans;sans-serif"/>
-                <w:b w:val="false"/>
-                <w:i w:val="false"/>
-                <w:caps w:val="false"/>
-                <w:smallCaps w:val="false"/>
-                <w:color w:val="0000FF"/>
-                <w:spacing w:val="0"/>
-                <w:sz w:val="20"/>
-              </w:rPr>
-              <w:t>field_as_projects_from</w:t>
-            </w:r>
-            <w:r>
-              <w:rPr>
-                <w:color w:val="0000FF"/>
-                <w:sz w:val="20"/>
-                <w:szCs w:val="20"/>
-              </w:rPr>
-              <w:t>} - ${field_as_projects.</w:t>
-            </w:r>
-            <w:r>
-              <w:rPr>
-                <w:rFonts w:ascii="Lucida Grande;Lucida Sans Unicode;DejaVu Sans;Lucida Sans;sans-serif" w:hAnsi="Lucida Grande;Lucida Sans Unicode;DejaVu Sans;Lucida Sans;sans-serif"/>
-                <w:b w:val="false"/>
-                <w:i w:val="false"/>
-                <w:caps w:val="false"/>
-                <w:smallCaps w:val="false"/>
-                <w:color w:val="0000FF"/>
-                <w:spacing w:val="0"/>
-                <w:sz w:val="20"/>
-                <w:szCs w:val="20"/>
-              </w:rPr>
-              <w:t>field_as_projects_to</w:t>
-            </w:r>
-            <w:r>
-              <w:rPr>
-                <w:color w:val="0000FF"/>
-                <w:sz w:val="20"/>
-                <w:szCs w:val="20"/>
-              </w:rPr>
-              <w:t>}</w:t>
+            <w:tcW w:w="1508" w:type="dxa"/>
+            <w:tcBorders>
+              <w:top w:val="single" w:sz="6" w:space="0" w:color="000000"/>
+              <w:left w:val="single" w:sz="6" w:space="0" w:color="000000"/>
+              <w:bottom w:val="single" w:sz="6" w:space="0" w:color="000000"/>
+              <w:right w:val="single" w:sz="6" w:space="0" w:color="000000"/>
+            </w:tcBorders>
+            <w:shd w:fill="auto" w:val="clear"/>
+          </w:tcPr>
+          <w:p>
+            <w:pPr>
+              <w:pStyle w:val="Normal"/>
+              <w:widowControl/>
+              <w:bidi w:val="0"/>
+              <w:spacing w:lineRule="auto" w:line="259" w:before="0" w:after="160"/>
+              <w:jc w:val="left"/>
+              <w:rPr/>
+            </w:pPr>
+            <w:r>
+              <w:rPr>
+                <w:color w:val="0000FF"/>
+                <w:sz w:val="20"/>
+                <w:szCs w:val="20"/>
+              </w:rPr>
+              <w:t>${field_as_projects_</w:t>
+            </w:r>
+            <w:r>
+              <w:rPr>
+                <w:color w:val="0000FF"/>
+                <w:sz w:val="20"/>
+                <w:szCs w:val="20"/>
+              </w:rPr>
+              <w:t>needs</w:t>
+            </w:r>
+            <w:r>
+              <w:rPr>
+                <w:color w:val="0000FF"/>
+                <w:sz w:val="20"/>
+                <w:szCs w:val="20"/>
+              </w:rPr>
+              <w:t>.as_projects_date}</w:t>
             </w:r>
           </w:p>
         </w:tc>
@@ -7187,7 +7150,7 @@
               </w:rPr>
               <w:t>${</w:t>
             </w:r>
-            <w:bookmarkStart w:id="10" w:name="__DdeLink__23119_1764259701"/>
+            <w:bookmarkStart w:id="11" w:name="__DdeLink__23119_1764259701"/>
             <w:r>
               <w:rPr>
                 <w:color w:val="0000FF"/>
@@ -7196,7 +7159,7 @@
               </w:rPr>
               <w:t>field_as_references_p</w:t>
             </w:r>
-            <w:bookmarkEnd w:id="10"/>
+            <w:bookmarkEnd w:id="11"/>
             <w:r>
               <w:rPr>
                 <w:color w:val="0000FF"/>

</xml_diff>

<commit_message>
refs #6378 - fixes for word export.
</commit_message>
<xml_diff>
--- a/docroot/modules/iucn/iucn_assessment/data/export/assessment_export_tpl_2017.docx
+++ b/docroot/modules/iucn/iucn_assessment/data/export/assessment_export_tpl_2017.docx
@@ -143,16 +143,16 @@
         <w:tblLook w:val="04a0" w:noVBand="1" w:noHBand="0" w:lastColumn="0" w:firstColumn="1" w:lastRow="0" w:firstRow="1"/>
       </w:tblPr>
       <w:tblGrid>
-        <w:gridCol w:w="333"/>
+        <w:gridCol w:w="332"/>
         <w:gridCol w:w="2903"/>
         <w:gridCol w:w="9621"/>
-        <w:gridCol w:w="1112"/>
+        <w:gridCol w:w="1113"/>
       </w:tblGrid>
       <w:tr>
         <w:trPr/>
         <w:tc>
           <w:tcPr>
-            <w:tcW w:w="333" w:type="dxa"/>
+            <w:tcW w:w="332" w:type="dxa"/>
             <w:tcBorders>
               <w:top w:val="single" w:sz="6" w:space="0" w:color="000000"/>
               <w:left w:val="single" w:sz="6" w:space="0" w:color="000000"/>
@@ -254,7 +254,7 @@
         </w:tc>
         <w:tc>
           <w:tcPr>
-            <w:tcW w:w="1112" w:type="dxa"/>
+            <w:tcW w:w="1113" w:type="dxa"/>
             <w:tcBorders>
               <w:top w:val="single" w:sz="6" w:space="0" w:color="000000"/>
               <w:left w:val="single" w:sz="6" w:space="0" w:color="000000"/>
@@ -291,7 +291,7 @@
         <w:trPr/>
         <w:tc>
           <w:tcPr>
-            <w:tcW w:w="333" w:type="dxa"/>
+            <w:tcW w:w="332" w:type="dxa"/>
             <w:tcBorders>
               <w:top w:val="single" w:sz="6" w:space="0" w:color="000000"/>
               <w:left w:val="single" w:sz="6" w:space="0" w:color="000000"/>
@@ -466,7 +466,7 @@
         </w:tc>
         <w:tc>
           <w:tcPr>
-            <w:tcW w:w="1112" w:type="dxa"/>
+            <w:tcW w:w="1113" w:type="dxa"/>
             <w:tcBorders>
               <w:top w:val="single" w:sz="6" w:space="0" w:color="000000"/>
               <w:left w:val="single" w:sz="6" w:space="0" w:color="000000"/>
@@ -563,15 +563,15 @@
         <w:tblLook w:val="04a0" w:noVBand="1" w:noHBand="0" w:lastColumn="0" w:firstColumn="1" w:lastRow="0" w:firstRow="1"/>
       </w:tblPr>
       <w:tblGrid>
-        <w:gridCol w:w="332"/>
+        <w:gridCol w:w="331"/>
         <w:gridCol w:w="2618"/>
-        <w:gridCol w:w="11020"/>
+        <w:gridCol w:w="11021"/>
       </w:tblGrid>
       <w:tr>
         <w:trPr/>
         <w:tc>
           <w:tcPr>
-            <w:tcW w:w="332" w:type="dxa"/>
+            <w:tcW w:w="331" w:type="dxa"/>
             <w:tcBorders>
               <w:top w:val="single" w:sz="6" w:space="0" w:color="000000"/>
               <w:left w:val="single" w:sz="6" w:space="0" w:color="000000"/>
@@ -639,7 +639,7 @@
         </w:tc>
         <w:tc>
           <w:tcPr>
-            <w:tcW w:w="11020" w:type="dxa"/>
+            <w:tcW w:w="11021" w:type="dxa"/>
             <w:tcBorders>
               <w:top w:val="single" w:sz="6" w:space="0" w:color="000000"/>
               <w:left w:val="single" w:sz="6" w:space="0" w:color="000000"/>
@@ -676,7 +676,7 @@
         <w:trPr/>
         <w:tc>
           <w:tcPr>
-            <w:tcW w:w="332" w:type="dxa"/>
+            <w:tcW w:w="331" w:type="dxa"/>
             <w:tcBorders>
               <w:top w:val="single" w:sz="6" w:space="0" w:color="000000"/>
               <w:left w:val="single" w:sz="6" w:space="0" w:color="000000"/>
@@ -736,7 +736,7 @@
         </w:tc>
         <w:tc>
           <w:tcPr>
-            <w:tcW w:w="11020" w:type="dxa"/>
+            <w:tcW w:w="11021" w:type="dxa"/>
             <w:tcBorders>
               <w:top w:val="single" w:sz="6" w:space="0" w:color="000000"/>
               <w:left w:val="single" w:sz="6" w:space="0" w:color="000000"/>
@@ -1494,20 +1494,20 @@
         <w:tblLook w:val="04a0" w:noVBand="1" w:noHBand="0" w:lastColumn="0" w:firstColumn="1" w:lastRow="0" w:firstRow="1"/>
       </w:tblPr>
       <w:tblGrid>
-        <w:gridCol w:w="1145"/>
+        <w:gridCol w:w="1144"/>
         <w:gridCol w:w="1369"/>
         <w:gridCol w:w="1622"/>
-        <w:gridCol w:w="1797"/>
+        <w:gridCol w:w="1796"/>
         <w:gridCol w:w="2502"/>
         <w:gridCol w:w="896"/>
         <w:gridCol w:w="3689"/>
-        <w:gridCol w:w="948"/>
+        <w:gridCol w:w="950"/>
       </w:tblGrid>
       <w:tr>
         <w:trPr/>
         <w:tc>
           <w:tcPr>
-            <w:tcW w:w="1145" w:type="dxa"/>
+            <w:tcW w:w="1144" w:type="dxa"/>
             <w:tcBorders>
               <w:top w:val="single" w:sz="6" w:space="0" w:color="000000"/>
               <w:left w:val="single" w:sz="6" w:space="0" w:color="000000"/>
@@ -1609,7 +1609,7 @@
         </w:tc>
         <w:tc>
           <w:tcPr>
-            <w:tcW w:w="1797" w:type="dxa"/>
+            <w:tcW w:w="1796" w:type="dxa"/>
             <w:tcBorders>
               <w:top w:val="single" w:sz="6" w:space="0" w:color="000000"/>
               <w:left w:val="single" w:sz="6" w:space="0" w:color="000000"/>
@@ -1753,7 +1753,7 @@
         </w:tc>
         <w:tc>
           <w:tcPr>
-            <w:tcW w:w="948" w:type="dxa"/>
+            <w:tcW w:w="950" w:type="dxa"/>
             <w:tcBorders>
               <w:top w:val="single" w:sz="6" w:space="0" w:color="000000"/>
               <w:left w:val="single" w:sz="6" w:space="0" w:color="000000"/>
@@ -1798,7 +1798,7 @@
         <w:trPr/>
         <w:tc>
           <w:tcPr>
-            <w:tcW w:w="1145" w:type="dxa"/>
+            <w:tcW w:w="1144" w:type="dxa"/>
             <w:tcBorders>
               <w:top w:val="single" w:sz="6" w:space="0" w:color="000000"/>
               <w:left w:val="single" w:sz="6" w:space="0" w:color="000000"/>
@@ -1907,7 +1907,7 @@
         </w:tc>
         <w:tc>
           <w:tcPr>
-            <w:tcW w:w="1797" w:type="dxa"/>
+            <w:tcW w:w="1796" w:type="dxa"/>
             <w:tcBorders>
               <w:top w:val="single" w:sz="6" w:space="0" w:color="000000"/>
               <w:left w:val="single" w:sz="6" w:space="0" w:color="000000"/>
@@ -2045,7 +2045,7 @@
         </w:tc>
         <w:tc>
           <w:tcPr>
-            <w:tcW w:w="948" w:type="dxa"/>
+            <w:tcW w:w="950" w:type="dxa"/>
             <w:tcBorders>
               <w:top w:val="single" w:sz="6" w:space="0" w:color="000000"/>
               <w:left w:val="single" w:sz="6" w:space="0" w:color="000000"/>
@@ -2150,15 +2150,15 @@
         <w:tblLook w:val="04a0" w:noVBand="1" w:noHBand="0" w:lastColumn="0" w:firstColumn="1" w:lastRow="0" w:firstRow="1"/>
       </w:tblPr>
       <w:tblGrid>
-        <w:gridCol w:w="1880"/>
-        <w:gridCol w:w="10357"/>
-        <w:gridCol w:w="1733"/>
+        <w:gridCol w:w="1878"/>
+        <w:gridCol w:w="10356"/>
+        <w:gridCol w:w="1736"/>
       </w:tblGrid>
       <w:tr>
         <w:trPr/>
         <w:tc>
           <w:tcPr>
-            <w:tcW w:w="1880" w:type="dxa"/>
+            <w:tcW w:w="1878" w:type="dxa"/>
             <w:tcBorders>
               <w:top w:val="single" w:sz="6" w:space="0" w:color="000000"/>
               <w:left w:val="single" w:sz="6" w:space="0" w:color="000000"/>
@@ -2192,7 +2192,7 @@
         </w:tc>
         <w:tc>
           <w:tcPr>
-            <w:tcW w:w="10357" w:type="dxa"/>
+            <w:tcW w:w="10356" w:type="dxa"/>
             <w:tcBorders>
               <w:top w:val="single" w:sz="6" w:space="0" w:color="000000"/>
               <w:left w:val="single" w:sz="6" w:space="0" w:color="000000"/>
@@ -2226,7 +2226,7 @@
         </w:tc>
         <w:tc>
           <w:tcPr>
-            <w:tcW w:w="1733" w:type="dxa"/>
+            <w:tcW w:w="1736" w:type="dxa"/>
             <w:tcBorders>
               <w:top w:val="single" w:sz="6" w:space="0" w:color="000000"/>
               <w:left w:val="single" w:sz="6" w:space="0" w:color="000000"/>
@@ -2271,7 +2271,7 @@
         <w:trPr/>
         <w:tc>
           <w:tcPr>
-            <w:tcW w:w="1880" w:type="dxa"/>
+            <w:tcW w:w="1878" w:type="dxa"/>
             <w:tcBorders>
               <w:top w:val="single" w:sz="6" w:space="0" w:color="000000"/>
               <w:left w:val="single" w:sz="6" w:space="0" w:color="000000"/>
@@ -2303,7 +2303,7 @@
         </w:tc>
         <w:tc>
           <w:tcPr>
-            <w:tcW w:w="10357" w:type="dxa"/>
+            <w:tcW w:w="10356" w:type="dxa"/>
             <w:tcBorders>
               <w:top w:val="single" w:sz="6" w:space="0" w:color="000000"/>
               <w:left w:val="single" w:sz="6" w:space="0" w:color="000000"/>
@@ -2336,7 +2336,7 @@
         </w:tc>
         <w:tc>
           <w:tcPr>
-            <w:tcW w:w="1733" w:type="dxa"/>
+            <w:tcW w:w="1736" w:type="dxa"/>
             <w:tcBorders>
               <w:top w:val="single" w:sz="6" w:space="0" w:color="000000"/>
               <w:left w:val="single" w:sz="6" w:space="0" w:color="000000"/>
@@ -2372,7 +2372,7 @@
         <w:trPr/>
         <w:tc>
           <w:tcPr>
-            <w:tcW w:w="1880" w:type="dxa"/>
+            <w:tcW w:w="1878" w:type="dxa"/>
             <w:tcBorders>
               <w:top w:val="single" w:sz="6" w:space="0" w:color="000000"/>
               <w:left w:val="single" w:sz="6" w:space="0" w:color="000000"/>
@@ -2404,7 +2404,7 @@
         </w:tc>
         <w:tc>
           <w:tcPr>
-            <w:tcW w:w="10357" w:type="dxa"/>
+            <w:tcW w:w="10356" w:type="dxa"/>
             <w:tcBorders>
               <w:top w:val="single" w:sz="6" w:space="0" w:color="000000"/>
               <w:left w:val="single" w:sz="6" w:space="0" w:color="000000"/>
@@ -2437,7 +2437,7 @@
         </w:tc>
         <w:tc>
           <w:tcPr>
-            <w:tcW w:w="1733" w:type="dxa"/>
+            <w:tcW w:w="1736" w:type="dxa"/>
             <w:tcBorders>
               <w:top w:val="single" w:sz="6" w:space="0" w:color="000000"/>
               <w:left w:val="single" w:sz="6" w:space="0" w:color="000000"/>
@@ -2473,7 +2473,7 @@
         <w:trPr/>
         <w:tc>
           <w:tcPr>
-            <w:tcW w:w="1880" w:type="dxa"/>
+            <w:tcW w:w="1878" w:type="dxa"/>
             <w:tcBorders>
               <w:top w:val="single" w:sz="6" w:space="0" w:color="000000"/>
               <w:left w:val="single" w:sz="6" w:space="0" w:color="000000"/>
@@ -2505,7 +2505,7 @@
         </w:tc>
         <w:tc>
           <w:tcPr>
-            <w:tcW w:w="10357" w:type="dxa"/>
+            <w:tcW w:w="10356" w:type="dxa"/>
             <w:tcBorders>
               <w:top w:val="single" w:sz="6" w:space="0" w:color="000000"/>
               <w:left w:val="single" w:sz="6" w:space="0" w:color="000000"/>
@@ -2538,7 +2538,7 @@
         </w:tc>
         <w:tc>
           <w:tcPr>
-            <w:tcW w:w="1733" w:type="dxa"/>
+            <w:tcW w:w="1736" w:type="dxa"/>
             <w:tcBorders>
               <w:top w:val="single" w:sz="6" w:space="0" w:color="000000"/>
               <w:left w:val="single" w:sz="6" w:space="0" w:color="000000"/>
@@ -3108,7 +3108,7 @@
                 <w:sz w:val="20"/>
                 <w:szCs w:val="20"/>
               </w:rPr>
-              <w:t>${field_as_protection_ov_text}</w:t>
+              <w:t>${field_as_protection_ov_out_text}</w:t>
             </w:r>
           </w:p>
         </w:tc>
@@ -3130,18 +3130,15 @@
               <w:bidi w:val="0"/>
               <w:spacing w:lineRule="auto" w:line="259" w:before="0" w:after="160"/>
               <w:jc w:val="left"/>
-              <w:rPr>
-                <w:sz w:val="20"/>
-                <w:szCs w:val="20"/>
-              </w:rPr>
-            </w:pPr>
-            <w:r>
-              <w:rPr>
-                <w:color w:val="0000FF"/>
-                <w:sz w:val="20"/>
-                <w:szCs w:val="20"/>
-              </w:rPr>
-              <w:t>${field_as_protection_ov_rating}</w:t>
+              <w:rPr/>
+            </w:pPr>
+            <w:r>
+              <w:rPr>
+                <w:color w:val="0000FF"/>
+                <w:sz w:val="20"/>
+                <w:szCs w:val="20"/>
+              </w:rPr>
+              <w:t>${field_as_protection_ov_out_rate}</w:t>
             </w:r>
           </w:p>
         </w:tc>
@@ -3207,7 +3204,7 @@
                 <w:sz w:val="20"/>
                 <w:szCs w:val="20"/>
               </w:rPr>
-              <w:t>${field_as_protection_ov_out_text}</w:t>
+              <w:t>${field_as_protection_ov_text}</w:t>
             </w:r>
           </w:p>
         </w:tc>
@@ -3237,7 +3234,7 @@
                 <w:sz w:val="20"/>
                 <w:szCs w:val="20"/>
               </w:rPr>
-              <w:t>${field_as_protection_ov_out_rate}</w:t>
+              <w:t>${field_as_protection_ov_rating}</w:t>
             </w:r>
           </w:p>
         </w:tc>
@@ -3412,13 +3409,13 @@
         <w:tblLook w:val="04a0" w:noVBand="1" w:noHBand="0" w:lastColumn="0" w:firstColumn="1" w:lastRow="0" w:firstRow="1"/>
       </w:tblPr>
       <w:tblGrid>
-        <w:gridCol w:w="332"/>
+        <w:gridCol w:w="331"/>
         <w:gridCol w:w="1721"/>
-        <w:gridCol w:w="8821"/>
-        <w:gridCol w:w="7"/>
-        <w:gridCol w:w="1786"/>
-        <w:gridCol w:w="7"/>
-        <w:gridCol w:w="1296"/>
+        <w:gridCol w:w="8820"/>
+        <w:gridCol w:w="9"/>
+        <w:gridCol w:w="1784"/>
+        <w:gridCol w:w="8"/>
+        <w:gridCol w:w="1297"/>
       </w:tblGrid>
       <w:tr>
         <w:trPr/>
@@ -3459,7 +3456,7 @@
         </w:tc>
         <w:tc>
           <w:tcPr>
-            <w:tcW w:w="1793" w:type="dxa"/>
+            <w:tcW w:w="1792" w:type="dxa"/>
             <w:gridSpan w:val="2"/>
             <w:tcBorders>
               <w:top w:val="single" w:sz="6" w:space="0" w:color="000000"/>
@@ -3494,7 +3491,7 @@
         </w:tc>
         <w:tc>
           <w:tcPr>
-            <w:tcW w:w="1296" w:type="dxa"/>
+            <w:tcW w:w="1297" w:type="dxa"/>
             <w:tcBorders>
               <w:top w:val="single" w:sz="6" w:space="0" w:color="000000"/>
               <w:left w:val="single" w:sz="6" w:space="0" w:color="000000"/>
@@ -3531,7 +3528,7 @@
         <w:trPr/>
         <w:tc>
           <w:tcPr>
-            <w:tcW w:w="332" w:type="dxa"/>
+            <w:tcW w:w="331" w:type="dxa"/>
             <w:tcBorders>
               <w:top w:val="single" w:sz="6" w:space="0" w:color="000000"/>
               <w:left w:val="single" w:sz="6" w:space="0" w:color="000000"/>
@@ -3597,7 +3594,7 @@
         </w:tc>
         <w:tc>
           <w:tcPr>
-            <w:tcW w:w="8821" w:type="dxa"/>
+            <w:tcW w:w="8820" w:type="dxa"/>
             <w:tcBorders>
               <w:top w:val="single" w:sz="6" w:space="0" w:color="000000"/>
               <w:left w:val="single" w:sz="6" w:space="0" w:color="000000"/>
@@ -3665,7 +3662,7 @@
         </w:tc>
         <w:tc>
           <w:tcPr>
-            <w:tcW w:w="1303" w:type="dxa"/>
+            <w:tcW w:w="1305" w:type="dxa"/>
             <w:gridSpan w:val="2"/>
             <w:tcBorders>
               <w:top w:val="single" w:sz="6" w:space="0" w:color="000000"/>
@@ -3700,7 +3697,7 @@
         <w:trPr/>
         <w:tc>
           <w:tcPr>
-            <w:tcW w:w="332" w:type="dxa"/>
+            <w:tcW w:w="331" w:type="dxa"/>
             <w:tcBorders>
               <w:top w:val="single" w:sz="6" w:space="0" w:color="000000"/>
               <w:left w:val="single" w:sz="6" w:space="0" w:color="000000"/>
@@ -3766,7 +3763,7 @@
         </w:tc>
         <w:tc>
           <w:tcPr>
-            <w:tcW w:w="8821" w:type="dxa"/>
+            <w:tcW w:w="8820" w:type="dxa"/>
             <w:tcBorders>
               <w:top w:val="single" w:sz="6" w:space="0" w:color="000000"/>
               <w:left w:val="single" w:sz="6" w:space="0" w:color="000000"/>
@@ -3851,7 +3848,7 @@
         </w:tc>
         <w:tc>
           <w:tcPr>
-            <w:tcW w:w="1303" w:type="dxa"/>
+            <w:tcW w:w="1305" w:type="dxa"/>
             <w:gridSpan w:val="2"/>
             <w:tcBorders>
               <w:top w:val="single" w:sz="6" w:space="0" w:color="000000"/>
@@ -4421,15 +4418,15 @@
         <w:tblLook w:val="04a0" w:noVBand="1" w:noHBand="0" w:lastColumn="0" w:firstColumn="1" w:lastRow="0" w:firstRow="1"/>
       </w:tblPr>
       <w:tblGrid>
-        <w:gridCol w:w="1880"/>
+        <w:gridCol w:w="1878"/>
         <w:gridCol w:w="10595"/>
-        <w:gridCol w:w="1495"/>
+        <w:gridCol w:w="1497"/>
       </w:tblGrid>
       <w:tr>
         <w:trPr/>
         <w:tc>
           <w:tcPr>
-            <w:tcW w:w="1880" w:type="dxa"/>
+            <w:tcW w:w="1878" w:type="dxa"/>
             <w:tcBorders>
               <w:top w:val="single" w:sz="6" w:space="0" w:color="000000"/>
               <w:left w:val="single" w:sz="6" w:space="0" w:color="000000"/>
@@ -4497,7 +4494,7 @@
         </w:tc>
         <w:tc>
           <w:tcPr>
-            <w:tcW w:w="1495" w:type="dxa"/>
+            <w:tcW w:w="1497" w:type="dxa"/>
             <w:tcBorders>
               <w:top w:val="single" w:sz="6" w:space="0" w:color="000000"/>
               <w:left w:val="single" w:sz="6" w:space="0" w:color="000000"/>
@@ -4534,7 +4531,7 @@
         <w:trPr/>
         <w:tc>
           <w:tcPr>
-            <w:tcW w:w="1880" w:type="dxa"/>
+            <w:tcW w:w="1878" w:type="dxa"/>
             <w:tcBorders>
               <w:top w:val="single" w:sz="6" w:space="0" w:color="000000"/>
               <w:left w:val="single" w:sz="6" w:space="0" w:color="000000"/>
@@ -4598,7 +4595,7 @@
         </w:tc>
         <w:tc>
           <w:tcPr>
-            <w:tcW w:w="1495" w:type="dxa"/>
+            <w:tcW w:w="1497" w:type="dxa"/>
             <w:tcBorders>
               <w:top w:val="single" w:sz="6" w:space="0" w:color="000000"/>
               <w:left w:val="single" w:sz="6" w:space="0" w:color="000000"/>
@@ -4634,7 +4631,7 @@
         <w:trPr/>
         <w:tc>
           <w:tcPr>
-            <w:tcW w:w="1880" w:type="dxa"/>
+            <w:tcW w:w="1878" w:type="dxa"/>
             <w:tcBorders>
               <w:top w:val="single" w:sz="6" w:space="0" w:color="000000"/>
               <w:left w:val="single" w:sz="6" w:space="0" w:color="000000"/>
@@ -4699,7 +4696,7 @@
         </w:tc>
         <w:tc>
           <w:tcPr>
-            <w:tcW w:w="1495" w:type="dxa"/>
+            <w:tcW w:w="1497" w:type="dxa"/>
             <w:tcBorders>
               <w:top w:val="single" w:sz="6" w:space="0" w:color="000000"/>
               <w:left w:val="single" w:sz="6" w:space="0" w:color="000000"/>
@@ -4735,7 +4732,7 @@
         <w:trPr/>
         <w:tc>
           <w:tcPr>
-            <w:tcW w:w="1880" w:type="dxa"/>
+            <w:tcW w:w="1878" w:type="dxa"/>
             <w:tcBorders>
               <w:top w:val="single" w:sz="6" w:space="0" w:color="000000"/>
               <w:left w:val="single" w:sz="6" w:space="0" w:color="000000"/>
@@ -4791,35 +4788,13 @@
                 <w:sz w:val="20"/>
                 <w:szCs w:val="20"/>
               </w:rPr>
-              <w:t>${</w:t>
-            </w:r>
-            <w:r>
-              <w:rPr>
-                <w:rFonts w:ascii="Lucida Grande;Lucida Sans Unicode;DejaVu Sans;Lucida Sans;sans-serif" w:hAnsi="Lucida Grande;Lucida Sans Unicode;DejaVu Sans;Lucida Sans;sans-serif"/>
-                <w:b w:val="false"/>
-                <w:i w:val="false"/>
-                <w:caps w:val="false"/>
-                <w:smallCaps w:val="false"/>
-                <w:color w:val="0000FF"/>
-                <w:spacing w:val="0"/>
-                <w:sz w:val="20"/>
-                <w:szCs w:val="20"/>
-              </w:rPr>
-              <w:t>field_as_protection_ov_out_text</w:t>
-            </w:r>
-            <w:r>
-              <w:rPr>
-                <w:color w:val="0000FF"/>
-                <w:sz w:val="20"/>
-                <w:szCs w:val="20"/>
-              </w:rPr>
-              <w:t>}</w:t>
-            </w:r>
-          </w:p>
-        </w:tc>
-        <w:tc>
-          <w:tcPr>
-            <w:tcW w:w="1495" w:type="dxa"/>
+              <w:t>${field_as_protection_ov_text}</w:t>
+            </w:r>
+          </w:p>
+        </w:tc>
+        <w:tc>
+          <w:tcPr>
+            <w:tcW w:w="1497" w:type="dxa"/>
             <w:tcBorders>
               <w:top w:val="single" w:sz="6" w:space="0" w:color="000000"/>
               <w:left w:val="single" w:sz="6" w:space="0" w:color="000000"/>
@@ -4843,7 +4818,7 @@
                 <w:sz w:val="20"/>
                 <w:szCs w:val="20"/>
               </w:rPr>
-              <w:t>${field_as_protection_ov_out_rate}</w:t>
+              <w:t>${field_as_protection_ov_rating}</w:t>
             </w:r>
           </w:p>
         </w:tc>
@@ -4852,7 +4827,7 @@
         <w:trPr/>
         <w:tc>
           <w:tcPr>
-            <w:tcW w:w="1880" w:type="dxa"/>
+            <w:tcW w:w="1878" w:type="dxa"/>
             <w:tcBorders>
               <w:top w:val="single" w:sz="6" w:space="0" w:color="000000"/>
               <w:left w:val="single" w:sz="6" w:space="0" w:color="000000"/>
@@ -4919,7 +4894,7 @@
         </w:tc>
         <w:tc>
           <w:tcPr>
-            <w:tcW w:w="1495" w:type="dxa"/>
+            <w:tcW w:w="1497" w:type="dxa"/>
             <w:tcBorders>
               <w:top w:val="single" w:sz="6" w:space="0" w:color="000000"/>
               <w:left w:val="single" w:sz="6" w:space="0" w:color="000000"/>
@@ -5037,24 +5012,24 @@
         <w:tblLook w:val="04a0" w:noVBand="1" w:noHBand="0" w:lastColumn="0" w:firstColumn="1" w:lastRow="0" w:firstRow="1"/>
       </w:tblPr>
       <w:tblGrid>
-        <w:gridCol w:w="332"/>
+        <w:gridCol w:w="331"/>
         <w:gridCol w:w="1446"/>
         <w:gridCol w:w="1826"/>
-        <w:gridCol w:w="794"/>
+        <w:gridCol w:w="793"/>
         <w:gridCol w:w="1983"/>
-        <w:gridCol w:w="988"/>
+        <w:gridCol w:w="987"/>
         <w:gridCol w:w="900"/>
-        <w:gridCol w:w="898"/>
+        <w:gridCol w:w="897"/>
         <w:gridCol w:w="900"/>
         <w:gridCol w:w="900"/>
-        <w:gridCol w:w="5"/>
-        <w:gridCol w:w="2997"/>
+        <w:gridCol w:w="7"/>
+        <w:gridCol w:w="2999"/>
       </w:tblGrid>
       <w:tr>
         <w:trPr/>
         <w:tc>
           <w:tcPr>
-            <w:tcW w:w="332" w:type="dxa"/>
+            <w:tcW w:w="331" w:type="dxa"/>
             <w:vMerge w:val="restart"/>
             <w:tcBorders>
               <w:top w:val="single" w:sz="6" w:space="0" w:color="000000"/>
@@ -5159,7 +5134,7 @@
         </w:tc>
         <w:tc>
           <w:tcPr>
-            <w:tcW w:w="794" w:type="dxa"/>
+            <w:tcW w:w="793" w:type="dxa"/>
             <w:vMerge w:val="restart"/>
             <w:tcBorders>
               <w:top w:val="single" w:sz="6" w:space="0" w:color="000000"/>
@@ -5264,7 +5239,7 @@
         </w:tc>
         <w:tc>
           <w:tcPr>
-            <w:tcW w:w="2997" w:type="dxa"/>
+            <w:tcW w:w="2999" w:type="dxa"/>
             <w:tcBorders>
               <w:top w:val="single" w:sz="6" w:space="0" w:color="000000"/>
               <w:left w:val="single" w:sz="6" w:space="0" w:color="000000"/>
@@ -5301,7 +5276,7 @@
         <w:trPr/>
         <w:tc>
           <w:tcPr>
-            <w:tcW w:w="332" w:type="dxa"/>
+            <w:tcW w:w="331" w:type="dxa"/>
             <w:vMerge w:val="continue"/>
             <w:tcBorders>
               <w:top w:val="single" w:sz="6" w:space="0" w:color="000000"/>
@@ -5397,7 +5372,7 @@
         </w:tc>
         <w:tc>
           <w:tcPr>
-            <w:tcW w:w="794" w:type="dxa"/>
+            <w:tcW w:w="793" w:type="dxa"/>
             <w:vMerge w:val="continue"/>
             <w:tcBorders>
               <w:top w:val="single" w:sz="6" w:space="0" w:color="000000"/>
@@ -5461,7 +5436,7 @@
         </w:tc>
         <w:tc>
           <w:tcPr>
-            <w:tcW w:w="988" w:type="dxa"/>
+            <w:tcW w:w="987" w:type="dxa"/>
             <w:tcBorders>
               <w:top w:val="single" w:sz="6" w:space="0" w:color="000000"/>
               <w:left w:val="single" w:sz="6" w:space="0" w:color="000000"/>
@@ -5527,7 +5502,7 @@
         </w:tc>
         <w:tc>
           <w:tcPr>
-            <w:tcW w:w="898" w:type="dxa"/>
+            <w:tcW w:w="897" w:type="dxa"/>
             <w:tcBorders>
               <w:top w:val="single" w:sz="6" w:space="0" w:color="000000"/>
               <w:left w:val="single" w:sz="6" w:space="0" w:color="000000"/>
@@ -5626,7 +5601,7 @@
         </w:tc>
         <w:tc>
           <w:tcPr>
-            <w:tcW w:w="3002" w:type="dxa"/>
+            <w:tcW w:w="3006" w:type="dxa"/>
             <w:gridSpan w:val="2"/>
             <w:tcBorders>
               <w:top w:val="single" w:sz="6" w:space="0" w:color="000000"/>
@@ -5662,7 +5637,7 @@
         <w:trPr/>
         <w:tc>
           <w:tcPr>
-            <w:tcW w:w="332" w:type="dxa"/>
+            <w:tcW w:w="331" w:type="dxa"/>
             <w:tcBorders>
               <w:top w:val="single" w:sz="6" w:space="0" w:color="000000"/>
               <w:left w:val="single" w:sz="6" w:space="0" w:color="000000"/>
@@ -5779,7 +5754,7 @@
         </w:tc>
         <w:tc>
           <w:tcPr>
-            <w:tcW w:w="794" w:type="dxa"/>
+            <w:tcW w:w="793" w:type="dxa"/>
             <w:tcBorders>
               <w:top w:val="single" w:sz="6" w:space="0" w:color="000000"/>
               <w:left w:val="single" w:sz="6" w:space="0" w:color="000000"/>
@@ -5845,7 +5820,7 @@
         </w:tc>
         <w:tc>
           <w:tcPr>
-            <w:tcW w:w="988" w:type="dxa"/>
+            <w:tcW w:w="987" w:type="dxa"/>
             <w:tcBorders>
               <w:top w:val="single" w:sz="6" w:space="0" w:color="000000"/>
               <w:left w:val="single" w:sz="6" w:space="0" w:color="000000"/>
@@ -5911,7 +5886,7 @@
         </w:tc>
         <w:tc>
           <w:tcPr>
-            <w:tcW w:w="898" w:type="dxa"/>
+            <w:tcW w:w="897" w:type="dxa"/>
             <w:tcBorders>
               <w:top w:val="single" w:sz="6" w:space="0" w:color="000000"/>
               <w:left w:val="single" w:sz="6" w:space="0" w:color="000000"/>
@@ -6010,7 +5985,7 @@
         </w:tc>
         <w:tc>
           <w:tcPr>
-            <w:tcW w:w="3002" w:type="dxa"/>
+            <w:tcW w:w="3006" w:type="dxa"/>
             <w:gridSpan w:val="2"/>
             <w:tcBorders>
               <w:top w:val="single" w:sz="6" w:space="0" w:color="000000"/>
@@ -6243,17 +6218,17 @@
         <w:tblLook w:val="04a0" w:noVBand="1" w:noHBand="0" w:lastColumn="0" w:firstColumn="1" w:lastRow="0" w:firstRow="1"/>
       </w:tblPr>
       <w:tblGrid>
-        <w:gridCol w:w="332"/>
-        <w:gridCol w:w="3212"/>
+        <w:gridCol w:w="331"/>
+        <w:gridCol w:w="3211"/>
         <w:gridCol w:w="1098"/>
-        <w:gridCol w:w="7651"/>
-        <w:gridCol w:w="1677"/>
+        <w:gridCol w:w="7650"/>
+        <w:gridCol w:w="1680"/>
       </w:tblGrid>
       <w:tr>
         <w:trPr/>
         <w:tc>
           <w:tcPr>
-            <w:tcW w:w="332" w:type="dxa"/>
+            <w:tcW w:w="331" w:type="dxa"/>
             <w:tcBorders>
               <w:top w:val="single" w:sz="6" w:space="0" w:color="000000"/>
               <w:left w:val="single" w:sz="6" w:space="0" w:color="000000"/>
@@ -6287,7 +6262,7 @@
         </w:tc>
         <w:tc>
           <w:tcPr>
-            <w:tcW w:w="3212" w:type="dxa"/>
+            <w:tcW w:w="3211" w:type="dxa"/>
             <w:tcBorders>
               <w:top w:val="single" w:sz="6" w:space="0" w:color="000000"/>
               <w:left w:val="single" w:sz="6" w:space="0" w:color="000000"/>
@@ -6304,10 +6279,7 @@
               <w:bidi w:val="0"/>
               <w:spacing w:lineRule="auto" w:line="259" w:before="0" w:after="160"/>
               <w:jc w:val="left"/>
-              <w:rPr>
-                <w:sz w:val="20"/>
-                <w:szCs w:val="20"/>
-              </w:rPr>
+              <w:rPr/>
             </w:pPr>
             <w:r>
               <w:rPr>
@@ -6315,7 +6287,7 @@
                 <w:sz w:val="20"/>
                 <w:szCs w:val="20"/>
               </w:rPr>
-              <w:t>Organisation/individuals</w:t>
+              <w:t>Organisation</w:t>
             </w:r>
           </w:p>
         </w:tc>
@@ -6355,7 +6327,7 @@
         </w:tc>
         <w:tc>
           <w:tcPr>
-            <w:tcW w:w="7651" w:type="dxa"/>
+            <w:tcW w:w="7650" w:type="dxa"/>
             <w:tcBorders>
               <w:top w:val="single" w:sz="6" w:space="0" w:color="000000"/>
               <w:left w:val="single" w:sz="6" w:space="0" w:color="000000"/>
@@ -6389,7 +6361,7 @@
         </w:tc>
         <w:tc>
           <w:tcPr>
-            <w:tcW w:w="1677" w:type="dxa"/>
+            <w:tcW w:w="1680" w:type="dxa"/>
             <w:tcBorders>
               <w:top w:val="single" w:sz="6" w:space="0" w:color="000000"/>
               <w:left w:val="single" w:sz="6" w:space="0" w:color="000000"/>
@@ -6426,7 +6398,7 @@
         <w:trPr/>
         <w:tc>
           <w:tcPr>
-            <w:tcW w:w="332" w:type="dxa"/>
+            <w:tcW w:w="331" w:type="dxa"/>
             <w:tcBorders>
               <w:top w:val="single" w:sz="6" w:space="0" w:color="000000"/>
               <w:left w:val="single" w:sz="6" w:space="0" w:color="000000"/>
@@ -6459,7 +6431,7 @@
         </w:tc>
         <w:tc>
           <w:tcPr>
-            <w:tcW w:w="3212" w:type="dxa"/>
+            <w:tcW w:w="3211" w:type="dxa"/>
             <w:tcBorders>
               <w:top w:val="single" w:sz="6" w:space="0" w:color="000000"/>
               <w:left w:val="single" w:sz="6" w:space="0" w:color="000000"/>
@@ -6524,7 +6496,7 @@
         </w:tc>
         <w:tc>
           <w:tcPr>
-            <w:tcW w:w="7651" w:type="dxa"/>
+            <w:tcW w:w="7650" w:type="dxa"/>
             <w:tcBorders>
               <w:top w:val="single" w:sz="6" w:space="0" w:color="000000"/>
               <w:left w:val="single" w:sz="6" w:space="0" w:color="000000"/>
@@ -6557,7 +6529,7 @@
         </w:tc>
         <w:tc>
           <w:tcPr>
-            <w:tcW w:w="1677" w:type="dxa"/>
+            <w:tcW w:w="1680" w:type="dxa"/>
             <w:tcBorders>
               <w:top w:val="single" w:sz="6" w:space="0" w:color="000000"/>
               <w:left w:val="single" w:sz="6" w:space="0" w:color="000000"/>
@@ -6642,16 +6614,16 @@
         <w:tblLook w:val="04a0" w:noVBand="1" w:noHBand="0" w:lastColumn="0" w:firstColumn="1" w:lastRow="0" w:firstRow="1"/>
       </w:tblPr>
       <w:tblGrid>
-        <w:gridCol w:w="332"/>
+        <w:gridCol w:w="331"/>
         <w:gridCol w:w="2854"/>
-        <w:gridCol w:w="9275"/>
-        <w:gridCol w:w="1508"/>
+        <w:gridCol w:w="9274"/>
+        <w:gridCol w:w="1510"/>
       </w:tblGrid>
       <w:tr>
         <w:trPr/>
         <w:tc>
           <w:tcPr>
-            <w:tcW w:w="332" w:type="dxa"/>
+            <w:tcW w:w="331" w:type="dxa"/>
             <w:tcBorders>
               <w:top w:val="single" w:sz="6" w:space="0" w:color="000000"/>
               <w:left w:val="single" w:sz="6" w:space="0" w:color="000000"/>
@@ -6713,7 +6685,7 @@
         </w:tc>
         <w:tc>
           <w:tcPr>
-            <w:tcW w:w="9275" w:type="dxa"/>
+            <w:tcW w:w="9274" w:type="dxa"/>
             <w:tcBorders>
               <w:top w:val="single" w:sz="6" w:space="0" w:color="000000"/>
               <w:left w:val="single" w:sz="6" w:space="0" w:color="000000"/>
@@ -6744,7 +6716,7 @@
         </w:tc>
         <w:tc>
           <w:tcPr>
-            <w:tcW w:w="1508" w:type="dxa"/>
+            <w:tcW w:w="1510" w:type="dxa"/>
             <w:tcBorders>
               <w:top w:val="single" w:sz="6" w:space="0" w:color="000000"/>
               <w:left w:val="single" w:sz="6" w:space="0" w:color="000000"/>
@@ -6778,7 +6750,7 @@
         <w:trPr/>
         <w:tc>
           <w:tcPr>
-            <w:tcW w:w="332" w:type="dxa"/>
+            <w:tcW w:w="331" w:type="dxa"/>
             <w:tcBorders>
               <w:top w:val="single" w:sz="6" w:space="0" w:color="000000"/>
               <w:left w:val="single" w:sz="6" w:space="0" w:color="000000"/>
@@ -6882,7 +6854,7 @@
         </w:tc>
         <w:tc>
           <w:tcPr>
-            <w:tcW w:w="9275" w:type="dxa"/>
+            <w:tcW w:w="9274" w:type="dxa"/>
             <w:tcBorders>
               <w:top w:val="single" w:sz="6" w:space="0" w:color="000000"/>
               <w:left w:val="single" w:sz="6" w:space="0" w:color="000000"/>
@@ -6933,7 +6905,7 @@
         </w:tc>
         <w:tc>
           <w:tcPr>
-            <w:tcW w:w="1508" w:type="dxa"/>
+            <w:tcW w:w="1510" w:type="dxa"/>
             <w:tcBorders>
               <w:top w:val="single" w:sz="6" w:space="0" w:color="000000"/>
               <w:left w:val="single" w:sz="6" w:space="0" w:color="000000"/>
@@ -6957,23 +6929,7 @@
                 <w:sz w:val="20"/>
                 <w:szCs w:val="20"/>
               </w:rPr>
-              <w:t>${field_as_projects_</w:t>
-            </w:r>
-            <w:r>
-              <w:rPr>
-                <w:color w:val="0000FF"/>
-                <w:sz w:val="20"/>
-                <w:szCs w:val="20"/>
-              </w:rPr>
-              <w:t>needs</w:t>
-            </w:r>
-            <w:r>
-              <w:rPr>
-                <w:color w:val="0000FF"/>
-                <w:sz w:val="20"/>
-                <w:szCs w:val="20"/>
-              </w:rPr>
-              <w:t>.as_projects_date}</w:t>
+              <w:t>${field_as_projects_needs.as_projects_date}</w:t>
             </w:r>
           </w:p>
         </w:tc>

</xml_diff>